<commit_message>
intro fix and univariate 1 of 3 done
</commit_message>
<xml_diff>
--- a/project/statistics-project-62167.docx
+++ b/project/statistics-project-62167.docx
@@ -35,43 +35,7 @@
           <w:b/>
           <w:sz w:val="32"/>
         </w:rPr>
-        <w:t xml:space="preserve">Иван </w:t>
-      </w:r>
-      <w:proofErr w:type="spellStart"/>
-      <w:r>
-        <w:rPr>
-          <w:rFonts w:asciiTheme="majorHAnsi" w:hAnsiTheme="majorHAnsi" w:cstheme="majorHAnsi"/>
-          <w:b/>
-          <w:sz w:val="32"/>
-        </w:rPr>
-        <w:t>Чучулски</w:t>
-      </w:r>
-      <w:proofErr w:type="spellEnd"/>
-      <w:r>
-        <w:rPr>
-          <w:rFonts w:asciiTheme="majorHAnsi" w:hAnsiTheme="majorHAnsi" w:cstheme="majorHAnsi"/>
-          <w:b/>
-          <w:sz w:val="32"/>
-        </w:rPr>
-        <w:t xml:space="preserve"> </w:t>
-      </w:r>
-      <w:proofErr w:type="spellStart"/>
-      <w:r>
-        <w:rPr>
-          <w:rFonts w:asciiTheme="majorHAnsi" w:hAnsiTheme="majorHAnsi" w:cstheme="majorHAnsi"/>
-          <w:b/>
-          <w:sz w:val="32"/>
-        </w:rPr>
-        <w:t>ф.н</w:t>
-      </w:r>
-      <w:proofErr w:type="spellEnd"/>
-      <w:r>
-        <w:rPr>
-          <w:rFonts w:asciiTheme="majorHAnsi" w:hAnsiTheme="majorHAnsi" w:cstheme="majorHAnsi"/>
-          <w:b/>
-          <w:sz w:val="32"/>
-        </w:rPr>
-        <w:t>. 6216</w:t>
+        <w:t>Иван Чучулски ф.н. 6216</w:t>
       </w:r>
       <w:r>
         <w:rPr>
@@ -237,8 +201,6 @@
         </w:rPr>
         <w:t xml:space="preserve"> студенти </w:t>
       </w:r>
-      <w:bookmarkStart w:id="0" w:name="_GoBack"/>
-      <w:bookmarkEnd w:id="0"/>
       <w:r>
         <w:rPr>
           <w:rFonts w:cstheme="minorHAnsi"/>
@@ -265,14 +227,50 @@
           <w:rFonts w:cstheme="minorHAnsi"/>
           <w:sz w:val="32"/>
         </w:rPr>
-        <w:t>Ние ще се разгледаме колоните</w:t>
-      </w:r>
-      <w:r>
-        <w:rPr>
-          <w:rFonts w:cstheme="minorHAnsi"/>
-          <w:sz w:val="32"/>
-        </w:rPr>
-        <w:t xml:space="preserve"> за</w:t>
+        <w:t>Ние ще се разгледаме</w:t>
+      </w:r>
+      <w:r>
+        <w:rPr>
+          <w:rFonts w:cstheme="minorHAnsi"/>
+          <w:sz w:val="32"/>
+        </w:rPr>
+        <w:t xml:space="preserve"> следните колони</w:t>
+      </w:r>
+      <w:r>
+        <w:rPr>
+          <w:rFonts w:cstheme="minorHAnsi"/>
+          <w:sz w:val="32"/>
+        </w:rPr>
+        <w:t xml:space="preserve"> на </w:t>
+      </w:r>
+      <w:r>
+        <w:rPr>
+          <w:rFonts w:cstheme="minorHAnsi"/>
+          <w:sz w:val="32"/>
+          <w:lang w:val="en-US"/>
+        </w:rPr>
+        <w:t>data frame-</w:t>
+      </w:r>
+      <w:r>
+        <w:rPr>
+          <w:rFonts w:cstheme="minorHAnsi"/>
+          <w:sz w:val="32"/>
+        </w:rPr>
+        <w:t>а</w:t>
+      </w:r>
+      <w:r>
+        <w:rPr>
+          <w:rFonts w:cstheme="minorHAnsi"/>
+          <w:sz w:val="32"/>
+        </w:rPr>
+        <w:t xml:space="preserve"> </w:t>
+      </w:r>
+      <w:r>
+        <w:rPr>
+          <w:rFonts w:cstheme="minorHAnsi"/>
+          <w:sz w:val="32"/>
+        </w:rPr>
+        <w:t>:</w:t>
       </w:r>
     </w:p>
     <w:p>
@@ -294,7 +292,28 @@
           <w:rFonts w:cstheme="minorHAnsi"/>
           <w:sz w:val="32"/>
         </w:rPr>
-        <w:t>пола на анкетираните, категорийна номинална променлива</w:t>
+        <w:t>пол</w:t>
+      </w:r>
+      <w:r>
+        <w:rPr>
+          <w:rFonts w:cstheme="minorHAnsi"/>
+          <w:sz w:val="32"/>
+        </w:rPr>
+        <w:t xml:space="preserve"> на анкетираните,</w:t>
+      </w:r>
+      <w:r>
+        <w:rPr>
+          <w:rFonts w:cstheme="minorHAnsi"/>
+          <w:sz w:val="32"/>
+        </w:rPr>
+        <w:t xml:space="preserve"> </w:t>
+      </w:r>
+      <w:r>
+        <w:rPr>
+          <w:rFonts w:cstheme="minorHAnsi"/>
+          <w:sz w:val="32"/>
+        </w:rPr>
+        <w:t>категорийна номинална променлива</w:t>
       </w:r>
     </w:p>
     <w:p>
@@ -316,7 +335,14 @@
           <w:rFonts w:cstheme="minorHAnsi"/>
           <w:sz w:val="32"/>
         </w:rPr>
-        <w:t>ръста на анкетираните, числова непрекъсната</w:t>
+        <w:t>ръст</w:t>
+      </w:r>
+      <w:r>
+        <w:rPr>
+          <w:rFonts w:cstheme="minorHAnsi"/>
+          <w:sz w:val="32"/>
+        </w:rPr>
+        <w:t xml:space="preserve"> на анкетираните, числова непрекъсната</w:t>
       </w:r>
     </w:p>
     <w:p>
@@ -338,14 +364,42 @@
           <w:rFonts w:cstheme="minorHAnsi"/>
           <w:sz w:val="32"/>
         </w:rPr>
-        <w:t>дължината на дланта на пишещата ръка(педя)</w:t>
-      </w:r>
-      <w:r>
-        <w:rPr>
-          <w:rFonts w:cstheme="minorHAnsi"/>
-          <w:sz w:val="32"/>
-        </w:rPr>
-        <w:t>, числова непрекъсната</w:t>
+        <w:t xml:space="preserve">педя, т.е. </w:t>
+      </w:r>
+      <w:r>
+        <w:rPr>
+          <w:rFonts w:cstheme="minorHAnsi"/>
+          <w:sz w:val="32"/>
+        </w:rPr>
+        <w:t xml:space="preserve">дължина </w:t>
+      </w:r>
+      <w:r>
+        <w:rPr>
+          <w:rFonts w:cstheme="minorHAnsi"/>
+          <w:sz w:val="32"/>
+        </w:rPr>
+        <w:t>на дланта на ръка</w:t>
+      </w:r>
+      <w:r>
+        <w:rPr>
+          <w:rFonts w:cstheme="minorHAnsi"/>
+          <w:sz w:val="32"/>
+        </w:rPr>
+        <w:t>та</w:t>
+      </w:r>
+      <w:r>
+        <w:rPr>
+          <w:rFonts w:cstheme="minorHAnsi"/>
+          <w:sz w:val="32"/>
+        </w:rPr>
+        <w:t xml:space="preserve">, </w:t>
+      </w:r>
+      <w:r>
+        <w:rPr>
+          <w:rFonts w:cstheme="minorHAnsi"/>
+          <w:sz w:val="32"/>
+        </w:rPr>
+        <w:t>числова непрекъсната</w:t>
       </w:r>
     </w:p>
     <w:p>
@@ -362,8 +416,155 @@
           <w:rFonts w:cstheme="minorHAnsi"/>
           <w:sz w:val="32"/>
         </w:rPr>
-        <w:t>Ще търсим дали има връзка между ръста на даден човек и дължината на неговата длан, като ще разгледаме дали при разглеждане на наблюдения само върху мъже или жени има по-силна или слаба зависимост.</w:t>
-      </w:r>
+        <w:t>Първо</w:t>
+      </w:r>
+      <w:r>
+        <w:rPr>
+          <w:rFonts w:cstheme="minorHAnsi"/>
+          <w:sz w:val="32"/>
+        </w:rPr>
+        <w:t xml:space="preserve"> из</w:t>
+      </w:r>
+      <w:r>
+        <w:rPr>
+          <w:rFonts w:cstheme="minorHAnsi"/>
+          <w:sz w:val="32"/>
+        </w:rPr>
+        <w:t>с</w:t>
+      </w:r>
+      <w:r>
+        <w:rPr>
+          <w:rFonts w:cstheme="minorHAnsi"/>
+          <w:sz w:val="32"/>
+        </w:rPr>
+        <w:t>ледваме как са разпределени данните поотделно,</w:t>
+      </w:r>
+      <w:r>
+        <w:rPr>
+          <w:rFonts w:cstheme="minorHAnsi"/>
+          <w:sz w:val="32"/>
+        </w:rPr>
+        <w:t xml:space="preserve"> техните локации и разсейвания. След това ще видим дали категорийната променлива може да е обясняваща за всяка от</w:t>
+      </w:r>
+      <w:r>
+        <w:rPr>
+          <w:rFonts w:cstheme="minorHAnsi"/>
+          <w:sz w:val="32"/>
+        </w:rPr>
+        <w:t xml:space="preserve"> </w:t>
+      </w:r>
+      <w:r>
+        <w:rPr>
+          <w:rFonts w:cstheme="minorHAnsi"/>
+          <w:sz w:val="32"/>
+        </w:rPr>
+        <w:t>числовите</w:t>
+      </w:r>
+      <w:r>
+        <w:rPr>
+          <w:rFonts w:cstheme="minorHAnsi"/>
+          <w:sz w:val="32"/>
+        </w:rPr>
+        <w:t xml:space="preserve"> и щ</w:t>
+      </w:r>
+      <w:r>
+        <w:rPr>
+          <w:rFonts w:cstheme="minorHAnsi"/>
+          <w:sz w:val="32"/>
+        </w:rPr>
+        <w:t>е търсим дали има връзка между ръста на даден чов</w:t>
+      </w:r>
+      <w:r>
+        <w:rPr>
+          <w:rFonts w:cstheme="minorHAnsi"/>
+          <w:sz w:val="32"/>
+        </w:rPr>
+        <w:t>ек и дължината на неговата длан. Също така</w:t>
+      </w:r>
+      <w:r>
+        <w:rPr>
+          <w:rFonts w:cstheme="minorHAnsi"/>
+          <w:sz w:val="32"/>
+        </w:rPr>
+        <w:t xml:space="preserve"> като ще </w:t>
+      </w:r>
+      <w:r>
+        <w:rPr>
+          <w:rFonts w:cstheme="minorHAnsi"/>
+          <w:sz w:val="32"/>
+        </w:rPr>
+        <w:t>проверим</w:t>
+      </w:r>
+      <w:r>
+        <w:rPr>
+          <w:rFonts w:cstheme="minorHAnsi"/>
+          <w:sz w:val="32"/>
+        </w:rPr>
+        <w:t xml:space="preserve"> дали при разглеждане на наблюдения само върху мъже или жени има по-силна или слаба зависимост.</w:t>
+      </w:r>
+    </w:p>
+    <w:p>
+      <w:pPr>
+        <w:ind w:left="340" w:right="340"/>
+        <w:jc w:val="both"/>
+        <w:rPr>
+          <w:rFonts w:cstheme="minorHAnsi"/>
+          <w:sz w:val="32"/>
+        </w:rPr>
+      </w:pPr>
+      <w:r>
+        <w:rPr>
+          <w:rFonts w:cstheme="minorHAnsi"/>
+          <w:sz w:val="32"/>
+        </w:rPr>
+        <w:t>Като забележка може да</w:t>
+      </w:r>
+      <w:r>
+        <w:rPr>
+          <w:rFonts w:cstheme="minorHAnsi"/>
+          <w:sz w:val="32"/>
+        </w:rPr>
+        <w:t xml:space="preserve"> се каже</w:t>
+      </w:r>
+      <w:r>
+        <w:rPr>
+          <w:rFonts w:cstheme="minorHAnsi"/>
+          <w:sz w:val="32"/>
+        </w:rPr>
+        <w:t xml:space="preserve">, че има редове в данните, където някоя от стойностите липсва, т.е. има </w:t>
+      </w:r>
+      <w:r>
+        <w:rPr>
+          <w:rFonts w:cstheme="minorHAnsi"/>
+          <w:sz w:val="32"/>
+          <w:lang w:val="en-US"/>
+        </w:rPr>
+        <w:t>NA.</w:t>
+      </w:r>
+      <w:r>
+        <w:rPr>
+          <w:rFonts w:cstheme="minorHAnsi"/>
+          <w:sz w:val="32"/>
+        </w:rPr>
+        <w:t xml:space="preserve"> Преди да започнем анализа премахваме тези редове, където поне някоя от трите</w:t>
+      </w:r>
+      <w:r>
+        <w:rPr>
+          <w:rFonts w:cstheme="minorHAnsi"/>
+          <w:sz w:val="32"/>
+        </w:rPr>
+        <w:t xml:space="preserve"> стойности липсва.</w:t>
+      </w:r>
+    </w:p>
+    <w:p>
+      <w:pPr>
+        <w:ind w:left="340" w:right="340"/>
+        <w:jc w:val="both"/>
+        <w:rPr>
+          <w:rFonts w:cstheme="minorHAnsi"/>
+          <w:sz w:val="32"/>
+        </w:rPr>
+      </w:pPr>
     </w:p>
     <w:p>
       <w:pPr>
@@ -375,16 +576,290 @@
         <w:ind w:left="-94"/>
         <w:rPr>
           <w:rFonts w:cstheme="minorHAnsi"/>
-          <w:sz w:val="32"/>
-          <w:lang w:val="en-US"/>
-        </w:rPr>
-      </w:pPr>
-      <w:r>
-        <w:rPr>
-          <w:rFonts w:cstheme="minorHAnsi"/>
-          <w:sz w:val="32"/>
-        </w:rPr>
+          <w:b/>
+          <w:sz w:val="32"/>
+          <w:lang w:val="en-US"/>
+        </w:rPr>
+      </w:pPr>
+      <w:r>
+        <w:rPr>
+          <w:rFonts w:cstheme="minorHAnsi"/>
+          <w:b/>
+          <w:sz w:val="32"/>
+        </w:rPr>
+        <w:lastRenderedPageBreak/>
         <w:t>Изследване на променливите поотделно</w:t>
+      </w:r>
+    </w:p>
+    <w:p>
+      <w:pPr>
+        <w:pStyle w:val="a3"/>
+        <w:numPr>
+          <w:ilvl w:val="1"/>
+          <w:numId w:val="1"/>
+        </w:numPr>
+        <w:rPr>
+          <w:rFonts w:cstheme="minorHAnsi"/>
+          <w:b/>
+          <w:sz w:val="32"/>
+          <w:lang w:val="en-US"/>
+        </w:rPr>
+      </w:pPr>
+      <w:r>
+        <w:rPr>
+          <w:rFonts w:cstheme="minorHAnsi"/>
+          <w:b/>
+          <w:sz w:val="32"/>
+        </w:rPr>
+        <w:t>пол</w:t>
+      </w:r>
+      <w:r>
+        <w:rPr>
+          <w:rFonts w:cstheme="minorHAnsi"/>
+          <w:b/>
+          <w:sz w:val="32"/>
+        </w:rPr>
+        <w:t xml:space="preserve"> на анкетираните</w:t>
+      </w:r>
+      <w:r>
+        <w:rPr>
+          <w:rFonts w:cstheme="minorHAnsi"/>
+          <w:b/>
+          <w:sz w:val="32"/>
+        </w:rPr>
+        <w:t xml:space="preserve">, </w:t>
+      </w:r>
+      <w:r>
+        <w:rPr>
+          <w:rFonts w:cstheme="minorHAnsi"/>
+          <w:b/>
+          <w:sz w:val="32"/>
+          <w:lang w:val="en-US"/>
+        </w:rPr>
+        <w:t>категорийна номинална</w:t>
+      </w:r>
+    </w:p>
+    <w:p>
+      <w:pPr>
+        <w:ind w:left="142"/>
+        <w:jc w:val="both"/>
+        <w:rPr>
+          <w:rFonts w:cstheme="minorHAnsi"/>
+          <w:sz w:val="32"/>
+        </w:rPr>
+      </w:pPr>
+      <w:r>
+        <w:rPr>
+          <w:rFonts w:cstheme="minorHAnsi"/>
+          <w:sz w:val="32"/>
+        </w:rPr>
+        <w:t xml:space="preserve">От графиката </w:t>
+      </w:r>
+      <w:r>
+        <w:rPr>
+          <w:rFonts w:cstheme="minorHAnsi"/>
+          <w:sz w:val="32"/>
+        </w:rPr>
+        <w:t>можем да видим, че в анкетираните имаме поравно мъже и жени.</w:t>
+      </w:r>
+    </w:p>
+    <w:p>
+      <w:pPr>
+        <w:ind w:left="142"/>
+        <w:rPr>
+          <w:rFonts w:cstheme="minorHAnsi"/>
+          <w:sz w:val="32"/>
+          <w:lang w:val="en-US"/>
+        </w:rPr>
+      </w:pPr>
+      <w:r>
+        <w:rPr>
+          <w:rFonts w:cstheme="minorHAnsi"/>
+          <w:sz w:val="32"/>
+          <w:lang w:val="en-US"/>
+        </w:rPr>
+        <w:pict>
+          <v:shapetype id="_x0000_t75" coordsize="21600,21600" o:spt="75" o:preferrelative="t" path="m@4@5l@4@11@9@11@9@5xe" filled="f" stroked="f">
+            <v:stroke joinstyle="miter"/>
+            <v:formulas>
+              <v:f eqn="if lineDrawn pixelLineWidth 0"/>
+              <v:f eqn="sum @0 1 0"/>
+              <v:f eqn="sum 0 0 @1"/>
+              <v:f eqn="prod @2 1 2"/>
+              <v:f eqn="prod @3 21600 pixelWidth"/>
+              <v:f eqn="prod @3 21600 pixelHeight"/>
+              <v:f eqn="sum @0 0 1"/>
+              <v:f eqn="prod @6 1 2"/>
+              <v:f eqn="prod @7 21600 pixelWidth"/>
+              <v:f eqn="sum @8 21600 0"/>
+              <v:f eqn="prod @7 21600 pixelHeight"/>
+              <v:f eqn="sum @10 21600 0"/>
+            </v:formulas>
+            <v:path o:extrusionok="f" gradientshapeok="t" o:connecttype="rect"/>
+            <o:lock v:ext="edit" aspectratio="t"/>
+          </v:shapetype>
+          <v:shape id="_x0000_i1025" type="#_x0000_t75" style="width:453.25pt;height:338.2pt">
+            <v:imagedata r:id="rId5" o:title="sexes_plot"/>
+          </v:shape>
+        </w:pict>
+      </w:r>
+    </w:p>
+    <w:p>
+      <w:pPr>
+        <w:ind w:left="142"/>
+        <w:jc w:val="both"/>
+        <w:rPr>
+          <w:rFonts w:cstheme="minorHAnsi"/>
+          <w:sz w:val="32"/>
+        </w:rPr>
+      </w:pPr>
+      <w:r>
+        <w:rPr>
+          <w:rFonts w:cstheme="minorHAnsi"/>
+          <w:sz w:val="32"/>
+        </w:rPr>
+        <w:t>О</w:t>
+      </w:r>
+      <w:r>
+        <w:rPr>
+          <w:rFonts w:cstheme="minorHAnsi"/>
+          <w:sz w:val="32"/>
+        </w:rPr>
+        <w:t xml:space="preserve">т командата </w:t>
+      </w:r>
+      <w:r>
+        <w:rPr>
+          <w:rFonts w:cstheme="minorHAnsi"/>
+          <w:sz w:val="32"/>
+          <w:lang w:val="en-US"/>
+        </w:rPr>
+        <w:t>summary</w:t>
+      </w:r>
+      <w:r>
+        <w:rPr>
+          <w:rFonts w:cstheme="minorHAnsi"/>
+          <w:sz w:val="32"/>
+        </w:rPr>
+        <w:t xml:space="preserve"> имаме, че</w:t>
+      </w:r>
+      <w:r>
+        <w:rPr>
+          <w:rFonts w:cstheme="minorHAnsi"/>
+          <w:sz w:val="32"/>
+          <w:lang w:val="en-US"/>
+        </w:rPr>
+        <w:t xml:space="preserve"> </w:t>
+      </w:r>
+      <w:r>
+        <w:rPr>
+          <w:rFonts w:cstheme="minorHAnsi"/>
+          <w:sz w:val="32"/>
+        </w:rPr>
+        <w:t>ж</w:t>
+      </w:r>
+      <w:r>
+        <w:rPr>
+          <w:rFonts w:cstheme="minorHAnsi"/>
+          <w:sz w:val="32"/>
+        </w:rPr>
+        <w:t>ените са 102,</w:t>
+      </w:r>
+      <w:r>
+        <w:rPr>
+          <w:rFonts w:cstheme="minorHAnsi"/>
+          <w:sz w:val="32"/>
+        </w:rPr>
+        <w:t xml:space="preserve"> а</w:t>
+      </w:r>
+      <w:r>
+        <w:rPr>
+          <w:rFonts w:cstheme="minorHAnsi"/>
+          <w:sz w:val="32"/>
+        </w:rPr>
+        <w:t xml:space="preserve"> мъжете са 105</w:t>
+      </w:r>
+      <w:r>
+        <w:rPr>
+          <w:rFonts w:cstheme="minorHAnsi"/>
+          <w:sz w:val="32"/>
+        </w:rPr>
+        <w:t xml:space="preserve">. Ако например единия пол имаше сериозен превес над другия, това </w:t>
+      </w:r>
+      <w:bookmarkStart w:id="0" w:name="_GoBack"/>
+      <w:bookmarkEnd w:id="0"/>
+      <w:r>
+        <w:rPr>
+          <w:rFonts w:cstheme="minorHAnsi"/>
+          <w:sz w:val="32"/>
+        </w:rPr>
+        <w:t>може</w:t>
+      </w:r>
+      <w:r>
+        <w:rPr>
+          <w:rFonts w:cstheme="minorHAnsi"/>
+          <w:sz w:val="32"/>
+        </w:rPr>
+        <w:t xml:space="preserve"> да</w:t>
+      </w:r>
+      <w:r>
+        <w:rPr>
+          <w:rFonts w:cstheme="minorHAnsi"/>
+          <w:sz w:val="32"/>
+        </w:rPr>
+        <w:t xml:space="preserve"> </w:t>
+      </w:r>
+      <w:r>
+        <w:rPr>
+          <w:rFonts w:cstheme="minorHAnsi"/>
+          <w:sz w:val="32"/>
+        </w:rPr>
+        <w:t>окаже ефект и върху стойностите на другите измервания.</w:t>
+      </w:r>
+    </w:p>
+    <w:p>
+      <w:pPr>
+        <w:pStyle w:val="a3"/>
+        <w:numPr>
+          <w:ilvl w:val="1"/>
+          <w:numId w:val="1"/>
+        </w:numPr>
+        <w:rPr>
+          <w:rFonts w:cstheme="minorHAnsi"/>
+          <w:b/>
+          <w:sz w:val="32"/>
+          <w:lang w:val="en-US"/>
+        </w:rPr>
+      </w:pPr>
+      <w:r>
+        <w:rPr>
+          <w:rFonts w:cstheme="minorHAnsi"/>
+          <w:b/>
+          <w:sz w:val="32"/>
+        </w:rPr>
+        <w:t>ръст, числова непрекъсната</w:t>
+      </w:r>
+    </w:p>
+    <w:p>
+      <w:pPr>
+        <w:pStyle w:val="a3"/>
+        <w:numPr>
+          <w:ilvl w:val="1"/>
+          <w:numId w:val="1"/>
+        </w:numPr>
+        <w:rPr>
+          <w:rFonts w:cstheme="minorHAnsi"/>
+          <w:b/>
+          <w:sz w:val="32"/>
+          <w:lang w:val="en-US"/>
+        </w:rPr>
+      </w:pPr>
+      <w:r>
+        <w:rPr>
+          <w:rFonts w:cstheme="minorHAnsi"/>
+          <w:b/>
+          <w:sz w:val="32"/>
+        </w:rPr>
+        <w:t>педя, числова непрекъсната</w:t>
       </w:r>
     </w:p>
     <w:p>
@@ -407,6 +882,57 @@
           <w:sz w:val="32"/>
         </w:rPr>
         <w:t>Изследване на взаимодействия между променливите</w:t>
+      </w:r>
+    </w:p>
+    <w:p>
+      <w:pPr>
+        <w:pStyle w:val="a3"/>
+        <w:numPr>
+          <w:ilvl w:val="1"/>
+          <w:numId w:val="1"/>
+        </w:numPr>
+        <w:rPr>
+          <w:rFonts w:cstheme="minorHAnsi"/>
+          <w:sz w:val="32"/>
+          <w:lang w:val="en-US"/>
+        </w:rPr>
+      </w:pPr>
+      <w:r>
+        <w:rPr>
+          <w:rFonts w:cstheme="minorHAnsi"/>
+          <w:sz w:val="32"/>
+        </w:rPr>
+        <w:t>к</w:t>
+      </w:r>
+      <w:r>
+        <w:rPr>
+          <w:rFonts w:cstheme="minorHAnsi"/>
+          <w:sz w:val="32"/>
+          <w:lang w:val="en-US"/>
+        </w:rPr>
+        <w:t>атегорийни обясняващи и числови зависими</w:t>
+      </w:r>
+    </w:p>
+    <w:p>
+      <w:pPr>
+        <w:pStyle w:val="a3"/>
+        <w:numPr>
+          <w:ilvl w:val="1"/>
+          <w:numId w:val="1"/>
+        </w:numPr>
+        <w:rPr>
+          <w:rFonts w:cstheme="minorHAnsi"/>
+          <w:sz w:val="32"/>
+          <w:lang w:val="en-US"/>
+        </w:rPr>
+      </w:pPr>
+      <w:r>
+        <w:rPr>
+          <w:rFonts w:cstheme="minorHAnsi"/>
+          <w:sz w:val="32"/>
+          <w:lang w:val="en-US"/>
+        </w:rPr>
+        <w:t>числови обясняващи и числови зависими</w:t>
       </w:r>
     </w:p>
     <w:p>

</xml_diff>

<commit_message>
univariate 2 of 3 done
</commit_message>
<xml_diff>
--- a/project/statistics-project-62167.docx
+++ b/project/statistics-project-62167.docx
@@ -612,14 +612,6 @@
           <w:sz w:val="32"/>
         </w:rPr>
         <w:t>пол</w:t>
-      </w:r>
-      <w:r>
-        <w:rPr>
-          <w:rFonts w:cstheme="minorHAnsi"/>
-          <w:b/>
-          <w:sz w:val="32"/>
-        </w:rPr>
-        <w:t xml:space="preserve"> на анкетираните</w:t>
       </w:r>
       <w:r>
         <w:rPr>
@@ -718,7 +710,7 @@
           <w:rFonts w:cstheme="minorHAnsi"/>
           <w:sz w:val="32"/>
         </w:rPr>
-        <w:t>О</w:t>
+        <w:t>Това се потвърждава и о</w:t>
       </w:r>
       <w:r>
         <w:rPr>
@@ -740,13 +732,75 @@
           <w:rFonts w:cstheme="minorHAnsi"/>
           <w:sz w:val="32"/>
         </w:rPr>
-        <w:t xml:space="preserve"> имаме, че</w:t>
-      </w:r>
-      <w:r>
-        <w:rPr>
-          <w:rFonts w:cstheme="minorHAnsi"/>
-          <w:sz w:val="32"/>
-          <w:lang w:val="en-US"/>
+        <w:t>, където виждаме, че</w:t>
+      </w:r>
+      <w:r>
+        <w:rPr>
+          <w:rFonts w:cstheme="minorHAnsi"/>
+          <w:sz w:val="32"/>
+        </w:rPr>
+        <w:t xml:space="preserve"> ж</w:t>
+      </w:r>
+      <w:r>
+        <w:rPr>
+          <w:rFonts w:cstheme="minorHAnsi"/>
+          <w:sz w:val="32"/>
+        </w:rPr>
+        <w:t>ените са 102,</w:t>
+      </w:r>
+      <w:r>
+        <w:rPr>
+          <w:rFonts w:cstheme="minorHAnsi"/>
+          <w:sz w:val="32"/>
+        </w:rPr>
+        <w:t xml:space="preserve"> а</w:t>
+      </w:r>
+      <w:r>
+        <w:rPr>
+          <w:rFonts w:cstheme="minorHAnsi"/>
+          <w:sz w:val="32"/>
+        </w:rPr>
+        <w:t xml:space="preserve"> мъжете са 105</w:t>
+      </w:r>
+      <w:r>
+        <w:rPr>
+          <w:rFonts w:cstheme="minorHAnsi"/>
+          <w:sz w:val="32"/>
+        </w:rPr>
+        <w:t>.</w:t>
+      </w:r>
+      <w:r>
+        <w:rPr>
+          <w:rFonts w:cstheme="minorHAnsi"/>
+          <w:sz w:val="32"/>
+        </w:rPr>
+        <w:t xml:space="preserve"> Това е добре, защото а</w:t>
+      </w:r>
+      <w:r>
+        <w:rPr>
+          <w:rFonts w:cstheme="minorHAnsi"/>
+          <w:sz w:val="32"/>
+        </w:rPr>
+        <w:t xml:space="preserve">ко единия пол имаше сериозен превес над другия, това </w:t>
+      </w:r>
+      <w:r>
+        <w:rPr>
+          <w:rFonts w:cstheme="minorHAnsi"/>
+          <w:sz w:val="32"/>
+        </w:rPr>
+        <w:t>може</w:t>
+      </w:r>
+      <w:r>
+        <w:rPr>
+          <w:rFonts w:cstheme="minorHAnsi"/>
+          <w:sz w:val="32"/>
+        </w:rPr>
+        <w:t xml:space="preserve"> да</w:t>
+      </w:r>
+      <w:r>
+        <w:rPr>
+          <w:rFonts w:cstheme="minorHAnsi"/>
+          <w:sz w:val="32"/>
         </w:rPr>
         <w:t xml:space="preserve"> </w:t>
       </w:r>
@@ -755,66 +809,45 @@
           <w:rFonts w:cstheme="minorHAnsi"/>
           <w:sz w:val="32"/>
         </w:rPr>
-        <w:t>ж</w:t>
-      </w:r>
-      <w:r>
-        <w:rPr>
-          <w:rFonts w:cstheme="minorHAnsi"/>
-          <w:sz w:val="32"/>
-        </w:rPr>
-        <w:t>ените са 102,</w:t>
-      </w:r>
-      <w:r>
-        <w:rPr>
-          <w:rFonts w:cstheme="minorHAnsi"/>
-          <w:sz w:val="32"/>
-        </w:rPr>
-        <w:t xml:space="preserve"> а</w:t>
-      </w:r>
-      <w:r>
-        <w:rPr>
-          <w:rFonts w:cstheme="minorHAnsi"/>
-          <w:sz w:val="32"/>
-        </w:rPr>
-        <w:t xml:space="preserve"> мъжете са 105</w:t>
-      </w:r>
-      <w:r>
-        <w:rPr>
-          <w:rFonts w:cstheme="minorHAnsi"/>
-          <w:sz w:val="32"/>
-        </w:rPr>
-        <w:t xml:space="preserve">. Ако например единия пол имаше сериозен превес над другия, това </w:t>
-      </w:r>
-      <w:bookmarkStart w:id="0" w:name="_GoBack"/>
-      <w:bookmarkEnd w:id="0"/>
-      <w:r>
-        <w:rPr>
-          <w:rFonts w:cstheme="minorHAnsi"/>
-          <w:sz w:val="32"/>
-        </w:rPr>
-        <w:t>може</w:t>
-      </w:r>
-      <w:r>
-        <w:rPr>
-          <w:rFonts w:cstheme="minorHAnsi"/>
-          <w:sz w:val="32"/>
-        </w:rPr>
-        <w:t xml:space="preserve"> да</w:t>
-      </w:r>
-      <w:r>
-        <w:rPr>
-          <w:rFonts w:cstheme="minorHAnsi"/>
-          <w:sz w:val="32"/>
-        </w:rPr>
-        <w:t xml:space="preserve"> </w:t>
-      </w:r>
-      <w:r>
-        <w:rPr>
-          <w:rFonts w:cstheme="minorHAnsi"/>
-          <w:sz w:val="32"/>
-        </w:rPr>
-        <w:t>окаже ефект и върху стойностите на другите измервания.</w:t>
-      </w:r>
+        <w:t>окаже ефект и върху ст</w:t>
+      </w:r>
+      <w:r>
+        <w:rPr>
+          <w:rFonts w:cstheme="minorHAnsi"/>
+          <w:sz w:val="32"/>
+        </w:rPr>
+        <w:t>ойностите на другите измервания. Също така ако разглеждаме стойности само върху единия пол и бройката значително различава, това ще доведе до неправилни изводи.</w:t>
+      </w:r>
+    </w:p>
+    <w:p>
+      <w:pPr>
+        <w:ind w:left="142"/>
+        <w:jc w:val="both"/>
+        <w:rPr>
+          <w:rFonts w:cstheme="minorHAnsi"/>
+          <w:sz w:val="32"/>
+        </w:rPr>
+      </w:pPr>
+    </w:p>
+    <w:p>
+      <w:pPr>
+        <w:ind w:left="142"/>
+        <w:jc w:val="both"/>
+        <w:rPr>
+          <w:rFonts w:cstheme="minorHAnsi"/>
+          <w:sz w:val="32"/>
+        </w:rPr>
+      </w:pPr>
+    </w:p>
+    <w:p>
+      <w:pPr>
+        <w:ind w:left="142"/>
+        <w:jc w:val="both"/>
+        <w:rPr>
+          <w:rFonts w:cstheme="minorHAnsi"/>
+          <w:sz w:val="32"/>
+        </w:rPr>
+      </w:pPr>
     </w:p>
     <w:p>
       <w:pPr>
@@ -836,8 +869,184 @@
           <w:b/>
           <w:sz w:val="32"/>
         </w:rPr>
+        <w:lastRenderedPageBreak/>
         <w:t>ръст, числова непрекъсната</w:t>
       </w:r>
+    </w:p>
+    <w:p>
+      <w:pPr>
+        <w:ind w:left="142"/>
+        <w:rPr>
+          <w:rFonts w:cstheme="minorHAnsi"/>
+          <w:sz w:val="32"/>
+        </w:rPr>
+      </w:pPr>
+      <w:r>
+        <w:rPr>
+          <w:rFonts w:cstheme="minorHAnsi"/>
+          <w:sz w:val="32"/>
+        </w:rPr>
+        <w:pict>
+          <v:shape id="_x0000_i1026" type="#_x0000_t75" style="width:453.25pt;height:322.35pt">
+            <v:imagedata r:id="rId6" o:title="2-2-height-1-hist-barplot"/>
+          </v:shape>
+        </w:pict>
+      </w:r>
+    </w:p>
+    <w:p>
+      <w:pPr>
+        <w:ind w:left="142"/>
+        <w:rPr>
+          <w:rFonts w:cstheme="minorHAnsi"/>
+          <w:sz w:val="32"/>
+          <w:lang w:val="en-US"/>
+        </w:rPr>
+      </w:pPr>
+      <w:r>
+        <w:rPr>
+          <w:rFonts w:cstheme="minorHAnsi"/>
+          <w:sz w:val="32"/>
+          <w:lang w:val="en-US"/>
+        </w:rPr>
+        <w:pict>
+          <v:shape id="_x0000_i1027" type="#_x0000_t75" style="width:453.25pt;height:330pt">
+            <v:imagedata r:id="rId7" o:title="2-2-height-2-qqplot"/>
+          </v:shape>
+        </w:pict>
+      </w:r>
+    </w:p>
+    <w:p>
+      <w:pPr>
+        <w:ind w:left="142"/>
+        <w:rPr>
+          <w:rFonts w:cstheme="minorHAnsi"/>
+          <w:sz w:val="32"/>
+          <w:lang w:val="en-US"/>
+        </w:rPr>
+      </w:pPr>
+    </w:p>
+    <w:p>
+      <w:pPr>
+        <w:ind w:left="142"/>
+        <w:jc w:val="both"/>
+        <w:rPr>
+          <w:rFonts w:cstheme="minorHAnsi"/>
+          <w:sz w:val="32"/>
+        </w:rPr>
+      </w:pPr>
+      <w:r>
+        <w:rPr>
+          <w:rFonts w:cstheme="minorHAnsi"/>
+          <w:sz w:val="32"/>
+        </w:rPr>
+        <w:t>От приложените графики можем за кажем, че разпределението изглежда като нормално</w:t>
+      </w:r>
+      <w:r>
+        <w:rPr>
+          <w:rFonts w:cstheme="minorHAnsi"/>
+          <w:sz w:val="32"/>
+        </w:rPr>
+        <w:t xml:space="preserve">, не са налице </w:t>
+      </w:r>
+      <w:r>
+        <w:rPr>
+          <w:rFonts w:cstheme="minorHAnsi"/>
+          <w:sz w:val="32"/>
+          <w:lang w:val="en-US"/>
+        </w:rPr>
+        <w:t>outlier-</w:t>
+      </w:r>
+      <w:r>
+        <w:rPr>
+          <w:rFonts w:cstheme="minorHAnsi"/>
+          <w:sz w:val="32"/>
+        </w:rPr>
+        <w:t xml:space="preserve">и. Убеждаваме се в това и като направим тест за нормално разпределение на </w:t>
+      </w:r>
+      <w:r>
+        <w:rPr>
+          <w:rFonts w:cstheme="minorHAnsi"/>
+          <w:sz w:val="32"/>
+          <w:lang w:val="en-US"/>
+        </w:rPr>
+        <w:t>Shapiro-Wilk.</w:t>
+      </w:r>
+      <w:r>
+        <w:rPr>
+          <w:rFonts w:cstheme="minorHAnsi"/>
+          <w:sz w:val="32"/>
+        </w:rPr>
+        <w:t xml:space="preserve"> Задаваме нивото на съгласие на 0,05</w:t>
+      </w:r>
+      <w:r>
+        <w:rPr>
+          <w:rFonts w:cstheme="minorHAnsi"/>
+          <w:sz w:val="32"/>
+        </w:rPr>
+        <w:t xml:space="preserve">. Резултата от теста за </w:t>
+      </w:r>
+      <w:r>
+        <w:rPr>
+          <w:rFonts w:cstheme="minorHAnsi"/>
+          <w:sz w:val="32"/>
+          <w:lang w:val="en-US"/>
+        </w:rPr>
+        <w:t xml:space="preserve">p-value </w:t>
+      </w:r>
+      <w:r>
+        <w:rPr>
+          <w:rFonts w:cstheme="minorHAnsi"/>
+          <w:sz w:val="32"/>
+        </w:rPr>
+        <w:t xml:space="preserve">е </w:t>
+      </w:r>
+      <w:r>
+        <w:rPr>
+          <w:rFonts w:cstheme="minorHAnsi"/>
+          <w:sz w:val="32"/>
+        </w:rPr>
+        <w:t>0.08102</w:t>
+      </w:r>
+      <w:r>
+        <w:rPr>
+          <w:rFonts w:cstheme="minorHAnsi"/>
+          <w:sz w:val="32"/>
+        </w:rPr>
+        <w:t xml:space="preserve"> </w:t>
+      </w:r>
+      <w:r>
+        <w:rPr>
+          <w:rFonts w:cstheme="minorHAnsi"/>
+          <w:sz w:val="32"/>
+        </w:rPr>
+        <w:t>&gt; 0.05</w:t>
+      </w:r>
+      <w:r>
+        <w:rPr>
+          <w:rFonts w:cstheme="minorHAnsi"/>
+          <w:sz w:val="32"/>
+        </w:rPr>
+        <w:t xml:space="preserve">. Следователно </w:t>
+      </w:r>
+      <w:bookmarkStart w:id="0" w:name="_GoBack"/>
+      <w:bookmarkEnd w:id="0"/>
+      <w:r>
+        <w:rPr>
+          <w:rFonts w:cstheme="minorHAnsi"/>
+          <w:sz w:val="32"/>
+        </w:rPr>
+        <w:t>имаме нормално разпределение.</w:t>
+      </w:r>
+    </w:p>
+    <w:p>
+      <w:pPr>
+        <w:ind w:left="142"/>
+        <w:rPr>
+          <w:rFonts w:cstheme="minorHAnsi"/>
+          <w:sz w:val="32"/>
+          <w:lang w:val="en-US"/>
+        </w:rPr>
+      </w:pPr>
     </w:p>
     <w:p>
       <w:pPr>

</xml_diff>

<commit_message>
univariate 2 of 3 really done
</commit_message>
<xml_diff>
--- a/project/statistics-project-62167.docx
+++ b/project/statistics-project-62167.docx
@@ -914,16 +914,8 @@
           </v:shape>
         </w:pict>
       </w:r>
-    </w:p>
-    <w:p>
-      <w:pPr>
-        <w:ind w:left="142"/>
-        <w:rPr>
-          <w:rFonts w:cstheme="minorHAnsi"/>
-          <w:sz w:val="32"/>
-          <w:lang w:val="en-US"/>
-        </w:rPr>
-      </w:pPr>
+      <w:bookmarkStart w:id="0" w:name="_GoBack"/>
+      <w:bookmarkEnd w:id="0"/>
     </w:p>
     <w:p>
       <w:pPr>
@@ -939,6 +931,7 @@
           <w:rFonts w:cstheme="minorHAnsi"/>
           <w:sz w:val="32"/>
         </w:rPr>
+        <w:lastRenderedPageBreak/>
         <w:t>От приложените графики можем за кажем, че разпределението изглежда като нормално</w:t>
       </w:r>
       <w:r>
@@ -976,7 +969,21 @@
           <w:rFonts w:cstheme="minorHAnsi"/>
           <w:sz w:val="32"/>
         </w:rPr>
-        <w:t xml:space="preserve"> Задаваме нивото на съгласие на 0,05</w:t>
+        <w:t xml:space="preserve"> З</w:t>
+      </w:r>
+      <w:r>
+        <w:rPr>
+          <w:rFonts w:cstheme="minorHAnsi"/>
+          <w:sz w:val="32"/>
+        </w:rPr>
+        <w:t>адаваме нивото на съгласие на 0.</w:t>
+      </w:r>
+      <w:r>
+        <w:rPr>
+          <w:rFonts w:cstheme="minorHAnsi"/>
+          <w:sz w:val="32"/>
+        </w:rPr>
+        <w:t>05</w:t>
       </w:r>
       <w:r>
         <w:rPr>
@@ -1026,21 +1033,193 @@
           <w:rFonts w:cstheme="minorHAnsi"/>
           <w:sz w:val="32"/>
         </w:rPr>
-        <w:t xml:space="preserve">. Следователно </w:t>
-      </w:r>
-      <w:bookmarkStart w:id="0" w:name="_GoBack"/>
-      <w:bookmarkEnd w:id="0"/>
-      <w:r>
-        <w:rPr>
-          <w:rFonts w:cstheme="minorHAnsi"/>
-          <w:sz w:val="32"/>
-        </w:rPr>
-        <w:t>имаме нормално разпределение.</w:t>
+        <w:t>. Следователно имаме нормално разпределение.</w:t>
       </w:r>
     </w:p>
     <w:p>
       <w:pPr>
         <w:ind w:left="142"/>
+        <w:jc w:val="both"/>
+        <w:rPr>
+          <w:rFonts w:cstheme="minorHAnsi"/>
+          <w:sz w:val="32"/>
+          <w:lang w:val="en-US"/>
+        </w:rPr>
+      </w:pPr>
+      <w:r>
+        <w:rPr>
+          <w:rFonts w:cstheme="minorHAnsi"/>
+          <w:sz w:val="32"/>
+        </w:rPr>
+        <w:t>Следователно сме параметрична статистика и намираме локацията с</w:t>
+      </w:r>
+      <w:r>
+        <w:rPr>
+          <w:rFonts w:cstheme="minorHAnsi"/>
+          <w:sz w:val="32"/>
+        </w:rPr>
+        <w:t>ъс средно аритметично</w:t>
+      </w:r>
+      <w:r>
+        <w:rPr>
+          <w:rFonts w:cstheme="minorHAnsi"/>
+          <w:sz w:val="32"/>
+          <w:lang w:val="en-US"/>
+        </w:rPr>
+        <w:t xml:space="preserve"> </w:t>
+      </w:r>
+      <w:r>
+        <w:rPr>
+          <w:rFonts w:cstheme="minorHAnsi"/>
+          <w:sz w:val="32"/>
+          <w:lang w:val="en-US"/>
+        </w:rPr>
+        <w:t>и</w:t>
+      </w:r>
+      <w:r>
+        <w:rPr>
+          <w:rFonts w:cstheme="minorHAnsi"/>
+          <w:sz w:val="32"/>
+        </w:rPr>
+        <w:t xml:space="preserve"> дисперсията с</w:t>
+      </w:r>
+      <w:r>
+        <w:rPr>
+          <w:rFonts w:cstheme="minorHAnsi"/>
+          <w:sz w:val="32"/>
+        </w:rPr>
+        <w:t>ъс стандартно отклонение</w:t>
+      </w:r>
+      <w:r>
+        <w:rPr>
+          <w:rFonts w:cstheme="minorHAnsi"/>
+          <w:sz w:val="32"/>
+          <w:lang w:val="en-US"/>
+        </w:rPr>
+        <w:t>.</w:t>
+      </w:r>
+    </w:p>
+    <w:p>
+      <w:pPr>
+        <w:pStyle w:val="a3"/>
+        <w:numPr>
+          <w:ilvl w:val="0"/>
+          <w:numId w:val="3"/>
+        </w:numPr>
+        <w:jc w:val="both"/>
+        <w:rPr>
+          <w:rFonts w:cstheme="minorHAnsi"/>
+          <w:sz w:val="32"/>
+          <w:lang w:val="en-US"/>
+        </w:rPr>
+      </w:pPr>
+      <w:r>
+        <w:rPr>
+          <w:rFonts w:cstheme="minorHAnsi"/>
+          <w:sz w:val="32"/>
+        </w:rPr>
+        <w:t>локация</w:t>
+      </w:r>
+      <w:r>
+        <w:rPr>
+          <w:rFonts w:cstheme="minorHAnsi"/>
+          <w:sz w:val="32"/>
+        </w:rPr>
+        <w:t xml:space="preserve"> </w:t>
+      </w:r>
+      <w:r>
+        <w:rPr>
+          <w:rFonts w:cstheme="minorHAnsi"/>
+          <w:sz w:val="32"/>
+          <w:lang w:val="en-US"/>
+        </w:rPr>
+        <w:t xml:space="preserve">= </w:t>
+      </w:r>
+      <w:r>
+        <w:rPr>
+          <w:rFonts w:cstheme="minorHAnsi"/>
+          <w:sz w:val="32"/>
+          <w:lang w:val="en-US"/>
+        </w:rPr>
+        <w:t>round(mean(mydata$Height), 3)</w:t>
+      </w:r>
+      <w:r>
+        <w:rPr>
+          <w:rFonts w:cstheme="minorHAnsi"/>
+          <w:sz w:val="32"/>
+          <w:lang w:val="en-US"/>
+        </w:rPr>
+        <w:t xml:space="preserve"> = </w:t>
+      </w:r>
+      <w:r>
+        <w:rPr>
+          <w:rFonts w:cstheme="minorHAnsi"/>
+          <w:sz w:val="32"/>
+          <w:lang w:val="en-US"/>
+        </w:rPr>
+        <w:t>172.385</w:t>
+      </w:r>
+    </w:p>
+    <w:p>
+      <w:pPr>
+        <w:pStyle w:val="a3"/>
+        <w:numPr>
+          <w:ilvl w:val="0"/>
+          <w:numId w:val="3"/>
+        </w:numPr>
+        <w:jc w:val="both"/>
+        <w:rPr>
+          <w:rFonts w:cstheme="minorHAnsi"/>
+          <w:sz w:val="32"/>
+          <w:lang w:val="en-US"/>
+        </w:rPr>
+      </w:pPr>
+      <w:r>
+        <w:rPr>
+          <w:rFonts w:cstheme="minorHAnsi"/>
+          <w:sz w:val="32"/>
+        </w:rPr>
+        <w:t xml:space="preserve">дисперсия </w:t>
+      </w:r>
+      <w:r>
+        <w:rPr>
+          <w:rFonts w:cstheme="minorHAnsi"/>
+          <w:sz w:val="32"/>
+          <w:lang w:val="en-US"/>
+        </w:rPr>
+        <w:t>=</w:t>
+      </w:r>
+      <w:r>
+        <w:t xml:space="preserve"> </w:t>
+      </w:r>
+      <w:r>
+        <w:rPr>
+          <w:rFonts w:cstheme="minorHAnsi"/>
+          <w:sz w:val="32"/>
+          <w:lang w:val="en-US"/>
+        </w:rPr>
+        <w:t>round(sd(mydata$Height), 3)</w:t>
+      </w:r>
+      <w:r>
+        <w:rPr>
+          <w:rFonts w:cstheme="minorHAnsi"/>
+          <w:sz w:val="32"/>
+          <w:lang w:val="en-US"/>
+        </w:rPr>
+        <w:t xml:space="preserve">  = </w:t>
+      </w:r>
+      <w:r>
+        <w:rPr>
+          <w:rFonts w:cstheme="minorHAnsi"/>
+          <w:sz w:val="32"/>
+          <w:lang w:val="en-US"/>
+        </w:rPr>
+        <w:t>9.895</w:t>
+      </w:r>
+    </w:p>
+    <w:p>
+      <w:pPr>
+        <w:jc w:val="both"/>
         <w:rPr>
           <w:rFonts w:cstheme="minorHAnsi"/>
           <w:sz w:val="32"/>
@@ -1292,6 +1471,119 @@
     </w:lvl>
   </w:abstractNum>
   <w:abstractNum w:abstractNumId="1" w15:restartNumberingAfterBreak="0">
+    <w:nsid w:val="1F3851A5"/>
+    <w:multiLevelType w:val="hybridMultilevel"/>
+    <w:tmpl w:val="E1AAC0D6"/>
+    <w:lvl w:ilvl="0" w:tplc="04020001">
+      <w:start w:val="1"/>
+      <w:numFmt w:val="bullet"/>
+      <w:lvlText w:val=""/>
+      <w:lvlJc w:val="left"/>
+      <w:pPr>
+        <w:ind w:left="862" w:hanging="360"/>
+      </w:pPr>
+      <w:rPr>
+        <w:rFonts w:ascii="Symbol" w:hAnsi="Symbol" w:hint="default"/>
+      </w:rPr>
+    </w:lvl>
+    <w:lvl w:ilvl="1" w:tplc="04020003" w:tentative="1">
+      <w:start w:val="1"/>
+      <w:numFmt w:val="bullet"/>
+      <w:lvlText w:val="o"/>
+      <w:lvlJc w:val="left"/>
+      <w:pPr>
+        <w:ind w:left="1582" w:hanging="360"/>
+      </w:pPr>
+      <w:rPr>
+        <w:rFonts w:ascii="Courier New" w:hAnsi="Courier New" w:cs="Courier New" w:hint="default"/>
+      </w:rPr>
+    </w:lvl>
+    <w:lvl w:ilvl="2" w:tplc="04020005" w:tentative="1">
+      <w:start w:val="1"/>
+      <w:numFmt w:val="bullet"/>
+      <w:lvlText w:val=""/>
+      <w:lvlJc w:val="left"/>
+      <w:pPr>
+        <w:ind w:left="2302" w:hanging="360"/>
+      </w:pPr>
+      <w:rPr>
+        <w:rFonts w:ascii="Wingdings" w:hAnsi="Wingdings" w:hint="default"/>
+      </w:rPr>
+    </w:lvl>
+    <w:lvl w:ilvl="3" w:tplc="04020001" w:tentative="1">
+      <w:start w:val="1"/>
+      <w:numFmt w:val="bullet"/>
+      <w:lvlText w:val=""/>
+      <w:lvlJc w:val="left"/>
+      <w:pPr>
+        <w:ind w:left="3022" w:hanging="360"/>
+      </w:pPr>
+      <w:rPr>
+        <w:rFonts w:ascii="Symbol" w:hAnsi="Symbol" w:hint="default"/>
+      </w:rPr>
+    </w:lvl>
+    <w:lvl w:ilvl="4" w:tplc="04020003" w:tentative="1">
+      <w:start w:val="1"/>
+      <w:numFmt w:val="bullet"/>
+      <w:lvlText w:val="o"/>
+      <w:lvlJc w:val="left"/>
+      <w:pPr>
+        <w:ind w:left="3742" w:hanging="360"/>
+      </w:pPr>
+      <w:rPr>
+        <w:rFonts w:ascii="Courier New" w:hAnsi="Courier New" w:cs="Courier New" w:hint="default"/>
+      </w:rPr>
+    </w:lvl>
+    <w:lvl w:ilvl="5" w:tplc="04020005" w:tentative="1">
+      <w:start w:val="1"/>
+      <w:numFmt w:val="bullet"/>
+      <w:lvlText w:val=""/>
+      <w:lvlJc w:val="left"/>
+      <w:pPr>
+        <w:ind w:left="4462" w:hanging="360"/>
+      </w:pPr>
+      <w:rPr>
+        <w:rFonts w:ascii="Wingdings" w:hAnsi="Wingdings" w:hint="default"/>
+      </w:rPr>
+    </w:lvl>
+    <w:lvl w:ilvl="6" w:tplc="04020001" w:tentative="1">
+      <w:start w:val="1"/>
+      <w:numFmt w:val="bullet"/>
+      <w:lvlText w:val=""/>
+      <w:lvlJc w:val="left"/>
+      <w:pPr>
+        <w:ind w:left="5182" w:hanging="360"/>
+      </w:pPr>
+      <w:rPr>
+        <w:rFonts w:ascii="Symbol" w:hAnsi="Symbol" w:hint="default"/>
+      </w:rPr>
+    </w:lvl>
+    <w:lvl w:ilvl="7" w:tplc="04020003" w:tentative="1">
+      <w:start w:val="1"/>
+      <w:numFmt w:val="bullet"/>
+      <w:lvlText w:val="o"/>
+      <w:lvlJc w:val="left"/>
+      <w:pPr>
+        <w:ind w:left="5902" w:hanging="360"/>
+      </w:pPr>
+      <w:rPr>
+        <w:rFonts w:ascii="Courier New" w:hAnsi="Courier New" w:cs="Courier New" w:hint="default"/>
+      </w:rPr>
+    </w:lvl>
+    <w:lvl w:ilvl="8" w:tplc="04020005" w:tentative="1">
+      <w:start w:val="1"/>
+      <w:numFmt w:val="bullet"/>
+      <w:lvlText w:val=""/>
+      <w:lvlJc w:val="left"/>
+      <w:pPr>
+        <w:ind w:left="6622" w:hanging="360"/>
+      </w:pPr>
+      <w:rPr>
+        <w:rFonts w:ascii="Wingdings" w:hAnsi="Wingdings" w:hint="default"/>
+      </w:rPr>
+    </w:lvl>
+  </w:abstractNum>
+  <w:abstractNum w:abstractNumId="2" w15:restartNumberingAfterBreak="0">
     <w:nsid w:val="431078EF"/>
     <w:multiLevelType w:val="multilevel"/>
     <w:tmpl w:val="0402001F"/>
@@ -1378,10 +1670,13 @@
     </w:lvl>
   </w:abstractNum>
   <w:num w:numId="1">
-    <w:abstractNumId w:val="1"/>
+    <w:abstractNumId w:val="2"/>
   </w:num>
   <w:num w:numId="2">
     <w:abstractNumId w:val="0"/>
+  </w:num>
+  <w:num w:numId="3">
+    <w:abstractNumId w:val="1"/>
   </w:num>
 </w:numbering>
 </file>

</xml_diff>

<commit_message>
univariate 3 of 3 done
</commit_message>
<xml_diff>
--- a/project/statistics-project-62167.docx
+++ b/project/statistics-project-62167.docx
@@ -909,13 +909,11 @@
           <w:lang w:val="en-US"/>
         </w:rPr>
         <w:pict>
-          <v:shape id="_x0000_i1027" type="#_x0000_t75" style="width:453.25pt;height:330pt">
+          <v:shape id="_x0000_i1029" type="#_x0000_t75" style="width:453.25pt;height:333.25pt">
             <v:imagedata r:id="rId7" o:title="2-2-height-2-qqplot"/>
           </v:shape>
         </w:pict>
       </w:r>
-      <w:bookmarkStart w:id="0" w:name="_GoBack"/>
-      <w:bookmarkEnd w:id="0"/>
     </w:p>
     <w:p>
       <w:pPr>
@@ -1051,20 +1049,83 @@
           <w:rFonts w:cstheme="minorHAnsi"/>
           <w:sz w:val="32"/>
         </w:rPr>
-        <w:t>Следователно сме параметрична статистика и намираме локацията с</w:t>
-      </w:r>
-      <w:r>
-        <w:rPr>
-          <w:rFonts w:cstheme="minorHAnsi"/>
-          <w:sz w:val="32"/>
-        </w:rPr>
-        <w:t>ъс средно аритметично</w:t>
-      </w:r>
-      <w:r>
-        <w:rPr>
-          <w:rFonts w:cstheme="minorHAnsi"/>
-          <w:sz w:val="32"/>
-          <w:lang w:val="en-US"/>
+        <w:t xml:space="preserve">Използваме </w:t>
+      </w:r>
+      <w:r>
+        <w:rPr>
+          <w:rFonts w:cstheme="minorHAnsi"/>
+          <w:sz w:val="32"/>
+        </w:rPr>
+        <w:t xml:space="preserve">параметрична </w:t>
+      </w:r>
+      <w:r>
+        <w:rPr>
+          <w:rFonts w:cstheme="minorHAnsi"/>
+          <w:sz w:val="32"/>
+        </w:rPr>
+        <w:t xml:space="preserve">оценки </w:t>
+      </w:r>
+      <w:r>
+        <w:rPr>
+          <w:rFonts w:cstheme="minorHAnsi"/>
+          <w:sz w:val="32"/>
+        </w:rPr>
+        <w:t xml:space="preserve"> за намиране</w:t>
+      </w:r>
+      <w:r>
+        <w:rPr>
+          <w:rFonts w:cstheme="minorHAnsi"/>
+          <w:sz w:val="32"/>
+        </w:rPr>
+        <w:t xml:space="preserve"> на</w:t>
+      </w:r>
+      <w:r>
+        <w:rPr>
+          <w:rFonts w:cstheme="minorHAnsi"/>
+          <w:sz w:val="32"/>
+        </w:rPr>
+        <w:t xml:space="preserve"> локацията с</w:t>
+      </w:r>
+      <w:r>
+        <w:rPr>
+          <w:rFonts w:cstheme="minorHAnsi"/>
+          <w:sz w:val="32"/>
+        </w:rPr>
+        <w:t xml:space="preserve">ъс </w:t>
+      </w:r>
+      <w:r>
+        <w:rPr>
+          <w:rFonts w:cstheme="minorHAnsi"/>
+          <w:sz w:val="32"/>
+          <w:lang w:val="en-US"/>
+        </w:rPr>
+        <w:t>и</w:t>
+      </w:r>
+      <w:r>
+        <w:rPr>
+          <w:rFonts w:cstheme="minorHAnsi"/>
+          <w:sz w:val="32"/>
+        </w:rPr>
+        <w:t xml:space="preserve"> дисперсията</w:t>
+      </w:r>
+      <w:r>
+        <w:rPr>
+          <w:rFonts w:cstheme="minorHAnsi"/>
+          <w:sz w:val="32"/>
+        </w:rPr>
+        <w:t xml:space="preserve">, т.е. </w:t>
+      </w:r>
+      <w:r>
+        <w:rPr>
+          <w:rFonts w:cstheme="minorHAnsi"/>
+          <w:sz w:val="32"/>
+        </w:rPr>
+        <w:t>средно аритметично</w:t>
+      </w:r>
+      <w:r>
+        <w:rPr>
+          <w:rFonts w:cstheme="minorHAnsi"/>
+          <w:sz w:val="32"/>
         </w:rPr>
         <w:t xml:space="preserve"> </w:t>
       </w:r>
@@ -1072,23 +1133,15 @@
         <w:rPr>
           <w:rFonts w:cstheme="minorHAnsi"/>
           <w:sz w:val="32"/>
-          <w:lang w:val="en-US"/>
-        </w:rPr>
-        <w:t>и</w:t>
-      </w:r>
-      <w:r>
-        <w:rPr>
-          <w:rFonts w:cstheme="minorHAnsi"/>
-          <w:sz w:val="32"/>
-        </w:rPr>
-        <w:t xml:space="preserve"> дисперсията с</w:t>
-      </w:r>
-      <w:r>
-        <w:rPr>
-          <w:rFonts w:cstheme="minorHAnsi"/>
-          <w:sz w:val="32"/>
-        </w:rPr>
-        <w:t>ъс стандартно отклонение</w:t>
+        </w:rPr>
+        <w:t xml:space="preserve"> и </w:t>
+      </w:r>
+      <w:r>
+        <w:rPr>
+          <w:rFonts w:cstheme="minorHAnsi"/>
+          <w:sz w:val="32"/>
+        </w:rPr>
+        <w:t>стандартно отклонение</w:t>
       </w:r>
       <w:r>
         <w:rPr>
@@ -1252,6 +1305,405 @@
     </w:p>
     <w:p>
       <w:pPr>
+        <w:ind w:left="142"/>
+        <w:rPr>
+          <w:rFonts w:cstheme="minorHAnsi"/>
+          <w:b/>
+          <w:sz w:val="32"/>
+          <w:lang w:val="en-US"/>
+        </w:rPr>
+      </w:pPr>
+      <w:r>
+        <w:rPr>
+          <w:rFonts w:cstheme="minorHAnsi"/>
+          <w:b/>
+          <w:sz w:val="32"/>
+          <w:lang w:val="en-US"/>
+        </w:rPr>
+        <w:pict>
+          <v:shape id="_x0000_i1027" type="#_x0000_t75" style="width:453.25pt;height:338.2pt">
+            <v:imagedata r:id="rId8" o:title="2-3-handspan-1-hist-barplot"/>
+          </v:shape>
+        </w:pict>
+      </w:r>
+    </w:p>
+    <w:p>
+      <w:pPr>
+        <w:ind w:left="142"/>
+        <w:rPr>
+          <w:rFonts w:cstheme="minorHAnsi"/>
+          <w:sz w:val="32"/>
+          <w:lang w:val="en-US"/>
+        </w:rPr>
+      </w:pPr>
+      <w:r>
+        <w:rPr>
+          <w:rFonts w:cstheme="minorHAnsi"/>
+          <w:sz w:val="32"/>
+          <w:lang w:val="en-US"/>
+        </w:rPr>
+        <w:lastRenderedPageBreak/>
+        <w:pict>
+          <v:shape id="_x0000_i1028" type="#_x0000_t75" style="width:453.25pt;height:338.2pt">
+            <v:imagedata r:id="rId9" o:title="2-3-handspan-3-qqplot"/>
+          </v:shape>
+        </w:pict>
+      </w:r>
+    </w:p>
+    <w:p>
+      <w:pPr>
+        <w:ind w:left="142"/>
+        <w:jc w:val="both"/>
+        <w:rPr>
+          <w:rFonts w:cstheme="minorHAnsi"/>
+          <w:sz w:val="32"/>
+        </w:rPr>
+      </w:pPr>
+      <w:r>
+        <w:rPr>
+          <w:rFonts w:cstheme="minorHAnsi"/>
+          <w:sz w:val="32"/>
+        </w:rPr>
+        <w:t xml:space="preserve">От хистограмата можем да видим, че разпределението се доближава до нормалното, но дължините на опашките в </w:t>
+      </w:r>
+      <w:r>
+        <w:rPr>
+          <w:rFonts w:cstheme="minorHAnsi"/>
+          <w:sz w:val="32"/>
+          <w:lang w:val="en-US"/>
+        </w:rPr>
+        <w:t>boxplot-</w:t>
+      </w:r>
+      <w:r>
+        <w:rPr>
+          <w:rFonts w:cstheme="minorHAnsi"/>
+          <w:sz w:val="32"/>
+        </w:rPr>
+        <w:t xml:space="preserve">а както и </w:t>
+      </w:r>
+      <w:r>
+        <w:rPr>
+          <w:rFonts w:cstheme="minorHAnsi"/>
+          <w:sz w:val="32"/>
+        </w:rPr>
+        <w:t xml:space="preserve">наличието на изкривявания в </w:t>
+      </w:r>
+      <w:r>
+        <w:rPr>
+          <w:rFonts w:cstheme="minorHAnsi"/>
+          <w:sz w:val="32"/>
+          <w:lang w:val="en-US"/>
+        </w:rPr>
+        <w:t>qqplot-</w:t>
+      </w:r>
+      <w:r>
+        <w:rPr>
+          <w:rFonts w:cstheme="minorHAnsi"/>
+          <w:sz w:val="32"/>
+        </w:rPr>
+        <w:t xml:space="preserve">а </w:t>
+      </w:r>
+      <w:r>
+        <w:rPr>
+          <w:rFonts w:cstheme="minorHAnsi"/>
+          <w:sz w:val="32"/>
+        </w:rPr>
+        <w:t xml:space="preserve">говорят, че това разпределението може да не е като нормалното. </w:t>
+      </w:r>
+    </w:p>
+    <w:p>
+      <w:pPr>
+        <w:ind w:left="142"/>
+        <w:jc w:val="both"/>
+        <w:rPr>
+          <w:rFonts w:cstheme="minorHAnsi"/>
+          <w:sz w:val="32"/>
+        </w:rPr>
+      </w:pPr>
+      <w:r>
+        <w:rPr>
+          <w:rFonts w:cstheme="minorHAnsi"/>
+          <w:sz w:val="32"/>
+        </w:rPr>
+        <w:t xml:space="preserve">При прилагане на тест за нормално разпределение </w:t>
+      </w:r>
+      <w:r>
+        <w:rPr>
+          <w:rFonts w:cstheme="minorHAnsi"/>
+          <w:sz w:val="32"/>
+          <w:lang w:val="en-US"/>
+        </w:rPr>
+        <w:t>Shapiro-Wilk</w:t>
+      </w:r>
+      <w:r>
+        <w:rPr>
+          <w:rFonts w:cstheme="minorHAnsi"/>
+          <w:sz w:val="32"/>
+        </w:rPr>
+        <w:t xml:space="preserve"> отново с ниво на съгласие </w:t>
+      </w:r>
+      <w:r>
+        <w:rPr>
+          <w:rFonts w:cstheme="minorHAnsi"/>
+          <w:sz w:val="32"/>
+          <w:lang w:val="en-US"/>
+        </w:rPr>
+        <w:t xml:space="preserve">0,05 </w:t>
+      </w:r>
+      <w:r>
+        <w:rPr>
+          <w:rFonts w:cstheme="minorHAnsi"/>
+          <w:sz w:val="32"/>
+        </w:rPr>
+        <w:t xml:space="preserve">получаваме резултат за </w:t>
+      </w:r>
+      <w:r>
+        <w:rPr>
+          <w:rFonts w:cstheme="minorHAnsi"/>
+          <w:sz w:val="32"/>
+          <w:lang w:val="en-US"/>
+        </w:rPr>
+        <w:t xml:space="preserve">p-value = </w:t>
+      </w:r>
+      <w:r>
+        <w:rPr>
+          <w:rFonts w:cstheme="minorHAnsi"/>
+          <w:sz w:val="32"/>
+          <w:lang w:val="en-US"/>
+        </w:rPr>
+        <w:t>0.003831 &lt; 0.05</w:t>
+      </w:r>
+      <w:r>
+        <w:rPr>
+          <w:rFonts w:cstheme="minorHAnsi"/>
+          <w:sz w:val="32"/>
+          <w:lang w:val="en-US"/>
+        </w:rPr>
+        <w:t xml:space="preserve">. </w:t>
+      </w:r>
+      <w:r>
+        <w:rPr>
+          <w:rFonts w:cstheme="minorHAnsi"/>
+          <w:sz w:val="32"/>
+        </w:rPr>
+        <w:t>Следователно нямаме нормално разпределение.</w:t>
+      </w:r>
+    </w:p>
+    <w:p>
+      <w:pPr>
+        <w:ind w:left="142"/>
+        <w:jc w:val="both"/>
+        <w:rPr>
+          <w:rFonts w:cstheme="minorHAnsi"/>
+          <w:sz w:val="32"/>
+          <w:lang w:val="en-US"/>
+        </w:rPr>
+      </w:pPr>
+      <w:r>
+        <w:rPr>
+          <w:rFonts w:cstheme="minorHAnsi"/>
+          <w:sz w:val="32"/>
+        </w:rPr>
+        <w:t>За локацията и дисперсията и</w:t>
+      </w:r>
+      <w:r>
+        <w:rPr>
+          <w:rFonts w:cstheme="minorHAnsi"/>
+          <w:sz w:val="32"/>
+        </w:rPr>
+        <w:t xml:space="preserve">зползваме </w:t>
+      </w:r>
+      <w:r>
+        <w:rPr>
+          <w:rFonts w:cstheme="minorHAnsi"/>
+          <w:sz w:val="32"/>
+        </w:rPr>
+        <w:t>не</w:t>
+      </w:r>
+      <w:r>
+        <w:rPr>
+          <w:rFonts w:cstheme="minorHAnsi"/>
+          <w:sz w:val="32"/>
+        </w:rPr>
+        <w:t xml:space="preserve">параметрична оценки  </w:t>
+      </w:r>
+      <w:r>
+        <w:rPr>
+          <w:rFonts w:cstheme="minorHAnsi"/>
+          <w:sz w:val="32"/>
+        </w:rPr>
+        <w:t xml:space="preserve">медиана и </w:t>
+      </w:r>
+      <w:r>
+        <w:rPr>
+          <w:rFonts w:cstheme="minorHAnsi"/>
+          <w:sz w:val="32"/>
+          <w:lang w:val="en-US"/>
+        </w:rPr>
+        <w:t>mean absolute deviation</w:t>
+      </w:r>
+      <w:r>
+        <w:rPr>
+          <w:rFonts w:cstheme="minorHAnsi"/>
+          <w:sz w:val="32"/>
+          <w:lang w:val="en-US"/>
+        </w:rPr>
+        <w:t>.</w:t>
+      </w:r>
+    </w:p>
+    <w:p>
+      <w:pPr>
+        <w:pStyle w:val="a3"/>
+        <w:numPr>
+          <w:ilvl w:val="0"/>
+          <w:numId w:val="3"/>
+        </w:numPr>
+        <w:jc w:val="both"/>
+        <w:rPr>
+          <w:rFonts w:cstheme="minorHAnsi"/>
+          <w:sz w:val="32"/>
+          <w:lang w:val="en-US"/>
+        </w:rPr>
+      </w:pPr>
+      <w:r>
+        <w:rPr>
+          <w:rFonts w:cstheme="minorHAnsi"/>
+          <w:sz w:val="32"/>
+        </w:rPr>
+        <w:t xml:space="preserve">локация </w:t>
+      </w:r>
+      <w:r>
+        <w:rPr>
+          <w:rFonts w:cstheme="minorHAnsi"/>
+          <w:sz w:val="32"/>
+          <w:lang w:val="en-US"/>
+        </w:rPr>
+        <w:t xml:space="preserve">= </w:t>
+      </w:r>
+      <w:r>
+        <w:rPr>
+          <w:rFonts w:cstheme="minorHAnsi"/>
+          <w:sz w:val="32"/>
+          <w:lang w:val="en-US"/>
+        </w:rPr>
+        <w:t>round(median(mydata$Handspan), 3)</w:t>
+      </w:r>
+      <w:r>
+        <w:rPr>
+          <w:rFonts w:cstheme="minorHAnsi"/>
+          <w:sz w:val="32"/>
+          <w:lang w:val="en-US"/>
+        </w:rPr>
+        <w:t xml:space="preserve">= </w:t>
+      </w:r>
+      <w:r>
+        <w:rPr>
+          <w:rFonts w:cstheme="minorHAnsi"/>
+          <w:sz w:val="32"/>
+          <w:lang w:val="en-US"/>
+        </w:rPr>
+        <w:t>18.5</w:t>
+      </w:r>
+    </w:p>
+    <w:p>
+      <w:pPr>
+        <w:pStyle w:val="a3"/>
+        <w:numPr>
+          <w:ilvl w:val="0"/>
+          <w:numId w:val="3"/>
+        </w:numPr>
+        <w:jc w:val="both"/>
+        <w:rPr>
+          <w:rFonts w:cstheme="minorHAnsi"/>
+          <w:sz w:val="32"/>
+          <w:lang w:val="en-US"/>
+        </w:rPr>
+      </w:pPr>
+      <w:r>
+        <w:rPr>
+          <w:rFonts w:cstheme="minorHAnsi"/>
+          <w:sz w:val="32"/>
+        </w:rPr>
+        <w:t xml:space="preserve">дисперсия </w:t>
+      </w:r>
+      <w:r>
+        <w:rPr>
+          <w:rFonts w:cstheme="minorHAnsi"/>
+          <w:sz w:val="32"/>
+          <w:lang w:val="en-US"/>
+        </w:rPr>
+        <w:t>=</w:t>
+      </w:r>
+      <w:r>
+        <w:t xml:space="preserve"> </w:t>
+      </w:r>
+      <w:r>
+        <w:rPr>
+          <w:rFonts w:cstheme="minorHAnsi"/>
+          <w:sz w:val="32"/>
+          <w:lang w:val="en-US"/>
+        </w:rPr>
+        <w:t>round(mad(mydata$Handspan), 3)</w:t>
+      </w:r>
+      <w:r>
+        <w:rPr>
+          <w:rFonts w:cstheme="minorHAnsi"/>
+          <w:sz w:val="32"/>
+          <w:lang w:val="en-US"/>
+        </w:rPr>
+        <w:t xml:space="preserve">= </w:t>
+      </w:r>
+      <w:r>
+        <w:rPr>
+          <w:rFonts w:cstheme="minorHAnsi"/>
+          <w:sz w:val="32"/>
+          <w:lang w:val="en-US"/>
+        </w:rPr>
+        <w:t>1.483</w:t>
+      </w:r>
+    </w:p>
+    <w:p>
+      <w:pPr>
+        <w:ind w:left="142"/>
+        <w:jc w:val="both"/>
+        <w:rPr>
+          <w:rFonts w:cstheme="minorHAnsi"/>
+          <w:sz w:val="32"/>
+        </w:rPr>
+      </w:pPr>
+    </w:p>
+    <w:p>
+      <w:pPr>
+        <w:ind w:left="142"/>
+        <w:jc w:val="both"/>
+        <w:rPr>
+          <w:rFonts w:cstheme="minorHAnsi"/>
+          <w:sz w:val="32"/>
+        </w:rPr>
+      </w:pPr>
+      <w:bookmarkStart w:id="0" w:name="_GoBack"/>
+      <w:bookmarkEnd w:id="0"/>
+    </w:p>
+    <w:p>
+      <w:pPr>
+        <w:ind w:left="142"/>
+        <w:jc w:val="both"/>
+        <w:rPr>
+          <w:rFonts w:cstheme="minorHAnsi"/>
+          <w:sz w:val="32"/>
+          <w:lang w:val="en-US"/>
+        </w:rPr>
+      </w:pPr>
+      <w:r>
+        <w:rPr>
+          <w:rFonts w:cstheme="minorHAnsi"/>
+          <w:sz w:val="32"/>
+        </w:rPr>
+        <w:t xml:space="preserve"> </w:t>
+      </w:r>
+    </w:p>
+    <w:p>
+      <w:pPr>
         <w:pStyle w:val="a3"/>
         <w:numPr>
           <w:ilvl w:val="0"/>
@@ -1269,6 +1721,7 @@
           <w:rFonts w:cstheme="minorHAnsi"/>
           <w:sz w:val="32"/>
         </w:rPr>
+        <w:lastRenderedPageBreak/>
         <w:t>Изследване на взаимодействия между променливите</w:t>
       </w:r>
     </w:p>

</xml_diff>

<commit_message>
bivariate 1 of 3 done
</commit_message>
<xml_diff>
--- a/project/statistics-project-62167.docx
+++ b/project/statistics-project-62167.docx
@@ -909,7 +909,7 @@
           <w:lang w:val="en-US"/>
         </w:rPr>
         <w:pict>
-          <v:shape id="_x0000_i1029" type="#_x0000_t75" style="width:453.25pt;height:333.25pt">
+          <v:shape id="_x0000_i1027" type="#_x0000_t75" style="width:453.25pt;height:333.25pt">
             <v:imagedata r:id="rId7" o:title="2-2-height-2-qqplot"/>
           </v:shape>
         </w:pict>
@@ -1113,14 +1113,7 @@
           <w:rFonts w:cstheme="minorHAnsi"/>
           <w:sz w:val="32"/>
         </w:rPr>
-        <w:t xml:space="preserve">, т.е. </w:t>
-      </w:r>
-      <w:r>
-        <w:rPr>
-          <w:rFonts w:cstheme="minorHAnsi"/>
-          <w:sz w:val="32"/>
-        </w:rPr>
-        <w:t>средно аритметично</w:t>
+        <w:t>, т.е. средно аритметично</w:t>
       </w:r>
       <w:r>
         <w:rPr>
@@ -1321,7 +1314,7 @@
           <w:lang w:val="en-US"/>
         </w:rPr>
         <w:pict>
-          <v:shape id="_x0000_i1027" type="#_x0000_t75" style="width:453.25pt;height:338.2pt">
+          <v:shape id="_x0000_i1028" type="#_x0000_t75" style="width:453.25pt;height:338.2pt">
             <v:imagedata r:id="rId8" o:title="2-3-handspan-1-hist-barplot"/>
           </v:shape>
         </w:pict>
@@ -1344,7 +1337,7 @@
         </w:rPr>
         <w:lastRenderedPageBreak/>
         <w:pict>
-          <v:shape id="_x0000_i1028" type="#_x0000_t75" style="width:453.25pt;height:338.2pt">
+          <v:shape id="_x0000_i1029" type="#_x0000_t75" style="width:453.25pt;height:338.2pt">
             <v:imagedata r:id="rId9" o:title="2-3-handspan-3-qqplot"/>
           </v:shape>
         </w:pict>
@@ -1504,51 +1497,15 @@
           <w:rFonts w:cstheme="minorHAnsi"/>
           <w:sz w:val="32"/>
         </w:rPr>
-        <w:t>За локацията и дисперсията и</w:t>
-      </w:r>
-      <w:r>
-        <w:rPr>
-          <w:rFonts w:cstheme="minorHAnsi"/>
-          <w:sz w:val="32"/>
-        </w:rPr>
-        <w:t xml:space="preserve">зползваме </w:t>
-      </w:r>
-      <w:r>
-        <w:rPr>
-          <w:rFonts w:cstheme="minorHAnsi"/>
-          <w:sz w:val="32"/>
-        </w:rPr>
-        <w:t>не</w:t>
-      </w:r>
-      <w:r>
-        <w:rPr>
-          <w:rFonts w:cstheme="minorHAnsi"/>
-          <w:sz w:val="32"/>
-        </w:rPr>
-        <w:t xml:space="preserve">параметрична оценки  </w:t>
-      </w:r>
-      <w:r>
-        <w:rPr>
-          <w:rFonts w:cstheme="minorHAnsi"/>
-          <w:sz w:val="32"/>
-        </w:rPr>
-        <w:t xml:space="preserve">медиана и </w:t>
-      </w:r>
-      <w:r>
-        <w:rPr>
-          <w:rFonts w:cstheme="minorHAnsi"/>
-          <w:sz w:val="32"/>
-          <w:lang w:val="en-US"/>
-        </w:rPr>
-        <w:t>mean absolute deviation</w:t>
-      </w:r>
-      <w:r>
-        <w:rPr>
-          <w:rFonts w:cstheme="minorHAnsi"/>
-          <w:sz w:val="32"/>
-          <w:lang w:val="en-US"/>
-        </w:rPr>
-        <w:t>.</w:t>
+        <w:t xml:space="preserve">За локацията и дисперсията използваме непараметрична оценки  медиана и </w:t>
+      </w:r>
+      <w:r>
+        <w:rPr>
+          <w:rFonts w:cstheme="minorHAnsi"/>
+          <w:sz w:val="32"/>
+          <w:lang w:val="en-US"/>
+        </w:rPr>
+        <w:t>mean absolute deviation.</w:t>
       </w:r>
     </w:p>
     <w:p>
@@ -1681,8 +1638,6 @@
           <w:sz w:val="32"/>
         </w:rPr>
       </w:pPr>
-      <w:bookmarkStart w:id="0" w:name="_GoBack"/>
-      <w:bookmarkEnd w:id="0"/>
     </w:p>
     <w:p>
       <w:pPr>
@@ -1712,13 +1667,15 @@
         <w:ind w:left="-94"/>
         <w:rPr>
           <w:rFonts w:cstheme="minorHAnsi"/>
-          <w:sz w:val="32"/>
-          <w:lang w:val="en-US"/>
-        </w:rPr>
-      </w:pPr>
-      <w:r>
-        <w:rPr>
-          <w:rFonts w:cstheme="minorHAnsi"/>
+          <w:b/>
+          <w:sz w:val="32"/>
+          <w:lang w:val="en-US"/>
+        </w:rPr>
+      </w:pPr>
+      <w:r>
+        <w:rPr>
+          <w:rFonts w:cstheme="minorHAnsi"/>
+          <w:b/>
           <w:sz w:val="32"/>
         </w:rPr>
         <w:lastRenderedPageBreak/>
@@ -1734,13 +1691,15 @@
         </w:numPr>
         <w:rPr>
           <w:rFonts w:cstheme="minorHAnsi"/>
-          <w:sz w:val="32"/>
-          <w:lang w:val="en-US"/>
-        </w:rPr>
-      </w:pPr>
-      <w:r>
-        <w:rPr>
-          <w:rFonts w:cstheme="minorHAnsi"/>
+          <w:b/>
+          <w:sz w:val="32"/>
+          <w:lang w:val="en-US"/>
+        </w:rPr>
+      </w:pPr>
+      <w:r>
+        <w:rPr>
+          <w:rFonts w:cstheme="minorHAnsi"/>
+          <w:b/>
           <w:sz w:val="32"/>
         </w:rPr>
         <w:t>к</w:t>
@@ -1748,11 +1707,286 @@
       <w:r>
         <w:rPr>
           <w:rFonts w:cstheme="minorHAnsi"/>
+          <w:b/>
           <w:sz w:val="32"/>
           <w:lang w:val="en-US"/>
         </w:rPr>
         <w:t>атегорийни обясняващи и числови зависими</w:t>
       </w:r>
+    </w:p>
+    <w:p>
+      <w:pPr>
+        <w:pStyle w:val="a3"/>
+        <w:numPr>
+          <w:ilvl w:val="2"/>
+          <w:numId w:val="1"/>
+        </w:numPr>
+        <w:ind w:left="1071"/>
+        <w:rPr>
+          <w:rFonts w:cstheme="minorHAnsi"/>
+          <w:b/>
+          <w:sz w:val="32"/>
+          <w:lang w:val="en-US"/>
+        </w:rPr>
+      </w:pPr>
+      <w:r>
+        <w:rPr>
+          <w:rFonts w:cstheme="minorHAnsi"/>
+          <w:b/>
+          <w:sz w:val="32"/>
+        </w:rPr>
+        <w:t>пол и ръст</w:t>
+      </w:r>
+    </w:p>
+    <w:p>
+      <w:pPr>
+        <w:rPr>
+          <w:rFonts w:cstheme="minorHAnsi"/>
+          <w:sz w:val="32"/>
+        </w:rPr>
+      </w:pPr>
+      <w:r>
+        <w:rPr>
+          <w:rFonts w:cstheme="minorHAnsi"/>
+          <w:sz w:val="32"/>
+        </w:rPr>
+        <w:t>Първо да видим взаимодействието между пола и ръста.</w:t>
+      </w:r>
+    </w:p>
+    <w:p>
+      <w:pPr>
+        <w:rPr>
+          <w:rFonts w:cstheme="minorHAnsi"/>
+          <w:sz w:val="32"/>
+        </w:rPr>
+      </w:pPr>
+      <w:r>
+        <w:rPr>
+          <w:rFonts w:cstheme="minorHAnsi"/>
+          <w:sz w:val="32"/>
+        </w:rPr>
+        <w:pict>
+          <v:shape id="_x0000_i1030" type="#_x0000_t75" style="width:453.25pt;height:338.2pt">
+            <v:imagedata r:id="rId10" o:title="3-1-1-sex-and-height-1"/>
+          </v:shape>
+        </w:pict>
+      </w:r>
+    </w:p>
+    <w:p>
+      <w:pPr>
+        <w:ind w:left="142"/>
+        <w:jc w:val="both"/>
+        <w:rPr>
+          <w:rFonts w:cstheme="minorHAnsi"/>
+          <w:sz w:val="32"/>
+        </w:rPr>
+      </w:pPr>
+      <w:r>
+        <w:rPr>
+          <w:rFonts w:cstheme="minorHAnsi"/>
+          <w:sz w:val="32"/>
+        </w:rPr>
+        <w:t>От графиката виждаме, че по-голямата част от жените са по-ниски от мъжете, защото обхвата на първия и третия квартил на женския ръст строго под първия и третия квартил на мъжките измервания.</w:t>
+      </w:r>
+      <w:r>
+        <w:rPr>
+          <w:rFonts w:cstheme="minorHAnsi"/>
+          <w:sz w:val="32"/>
+          <w:lang w:val="en-US"/>
+        </w:rPr>
+        <w:t xml:space="preserve"> </w:t>
+      </w:r>
+      <w:r>
+        <w:rPr>
+          <w:rFonts w:cstheme="minorHAnsi"/>
+          <w:sz w:val="32"/>
+        </w:rPr>
+        <w:t>Както видяхме по-рано броят на наблюденията е поравно между половете, можем да кажем, че резултатите отговарят на действителността, а именно, че полът е обясняваща променлива за ръста. Също така можем да забележим, че най-високите стойности на женския ръст са равни или малко над медианата на мъжкия, а има и мъж, който е по-нисък от 50-те процента на ръста на жените.</w:t>
+      </w:r>
+    </w:p>
+    <w:p>
+      <w:pPr>
+        <w:ind w:left="142"/>
+        <w:jc w:val="both"/>
+        <w:rPr>
+          <w:rFonts w:cstheme="minorHAnsi"/>
+          <w:sz w:val="32"/>
+        </w:rPr>
+      </w:pPr>
+      <w:r>
+        <w:rPr>
+          <w:rFonts w:cstheme="minorHAnsi"/>
+          <w:sz w:val="32"/>
+        </w:rPr>
+        <w:lastRenderedPageBreak/>
+        <w:t xml:space="preserve">Ако разгледаме данните, като разделим височината на жените и мъжете в отделни променливи виждаме от хистограмата и от тестовете, че те отговарят на нормалното разпределение. </w:t>
+      </w:r>
+    </w:p>
+    <w:p>
+      <w:pPr>
+        <w:ind w:left="142"/>
+        <w:jc w:val="both"/>
+        <w:rPr>
+          <w:rFonts w:cstheme="minorHAnsi"/>
+          <w:sz w:val="32"/>
+        </w:rPr>
+      </w:pPr>
+      <w:r>
+        <w:rPr>
+          <w:rFonts w:cstheme="minorHAnsi"/>
+          <w:sz w:val="32"/>
+        </w:rPr>
+        <w:pict>
+          <v:shape id="_x0000_i1031" type="#_x0000_t75" style="width:453.25pt;height:338.2pt">
+            <v:imagedata r:id="rId11" o:title="3-1-1-sex-height-2"/>
+          </v:shape>
+        </w:pict>
+      </w:r>
+    </w:p>
+    <w:p>
+      <w:pPr>
+        <w:pStyle w:val="a3"/>
+        <w:numPr>
+          <w:ilvl w:val="2"/>
+          <w:numId w:val="1"/>
+        </w:numPr>
+        <w:ind w:left="1071"/>
+        <w:rPr>
+          <w:rFonts w:cstheme="minorHAnsi"/>
+          <w:b/>
+          <w:sz w:val="32"/>
+          <w:lang w:val="en-US"/>
+        </w:rPr>
+      </w:pPr>
+      <w:r>
+        <w:rPr>
+          <w:rFonts w:cstheme="minorHAnsi"/>
+          <w:b/>
+          <w:sz w:val="32"/>
+        </w:rPr>
+        <w:t>пол и дължина на дланта</w:t>
+      </w:r>
+      <w:bookmarkStart w:id="0" w:name="_GoBack"/>
+      <w:bookmarkEnd w:id="0"/>
+    </w:p>
+    <w:p>
+      <w:pPr>
+        <w:ind w:left="142"/>
+        <w:rPr>
+          <w:rFonts w:cstheme="minorHAnsi"/>
+          <w:sz w:val="32"/>
+        </w:rPr>
+      </w:pPr>
+      <w:r>
+        <w:rPr>
+          <w:rFonts w:cstheme="minorHAnsi"/>
+          <w:sz w:val="32"/>
+        </w:rPr>
+        <w:t>Първо да видим взаимодействието между пол и ръст.</w:t>
+      </w:r>
+    </w:p>
+    <w:p>
+      <w:pPr>
+        <w:ind w:left="142"/>
+        <w:jc w:val="both"/>
+        <w:rPr>
+          <w:rFonts w:cstheme="minorHAnsi"/>
+          <w:sz w:val="32"/>
+        </w:rPr>
+      </w:pPr>
+      <w:r>
+        <w:rPr>
+          <w:rFonts w:cstheme="minorHAnsi"/>
+          <w:sz w:val="32"/>
+        </w:rPr>
+        <w:t>От графиката виждаме, че по-голямата част от жените са по-ниски от мъжете</w:t>
+      </w:r>
+      <w:r>
+        <w:rPr>
+          <w:rFonts w:cstheme="minorHAnsi"/>
+          <w:sz w:val="32"/>
+        </w:rPr>
+        <w:t xml:space="preserve">, защото обхвата на първия и третия квартил на женския ръст </w:t>
+      </w:r>
+      <w:r>
+        <w:rPr>
+          <w:rFonts w:cstheme="minorHAnsi"/>
+          <w:sz w:val="32"/>
+        </w:rPr>
+        <w:t>мъж, който е</w:t>
+      </w:r>
+      <w:r>
+        <w:rPr>
+          <w:rFonts w:cstheme="minorHAnsi"/>
+          <w:sz w:val="32"/>
+        </w:rPr>
+        <w:t xml:space="preserve"> по-нисък от</w:t>
+      </w:r>
+      <w:r>
+        <w:rPr>
+          <w:rFonts w:cstheme="minorHAnsi"/>
+          <w:sz w:val="32"/>
+        </w:rPr>
+        <w:t xml:space="preserve"> 50-те процента на ръста на жените.</w:t>
+      </w:r>
+    </w:p>
+    <w:p>
+      <w:pPr>
+        <w:ind w:left="142"/>
+        <w:jc w:val="both"/>
+        <w:rPr>
+          <w:rFonts w:cstheme="minorHAnsi"/>
+          <w:sz w:val="32"/>
+        </w:rPr>
+      </w:pPr>
+      <w:r>
+        <w:rPr>
+          <w:rFonts w:cstheme="minorHAnsi"/>
+          <w:sz w:val="32"/>
+        </w:rPr>
+        <w:t>Ако разгледаме данните, като разделим височината на жените и мъжете в отделни променливи</w:t>
+      </w:r>
+      <w:r>
+        <w:rPr>
+          <w:rFonts w:cstheme="minorHAnsi"/>
+          <w:sz w:val="32"/>
+        </w:rPr>
+        <w:t xml:space="preserve"> виждаме от хистограмата и от тестовете, че те отговарят на нормалното разпределение. </w:t>
+      </w:r>
+    </w:p>
+    <w:p>
+      <w:pPr>
+        <w:ind w:left="142"/>
+        <w:rPr>
+          <w:rFonts w:cstheme="minorHAnsi"/>
+          <w:sz w:val="32"/>
+        </w:rPr>
+      </w:pPr>
+      <w:r>
+        <w:rPr>
+          <w:rFonts w:cstheme="minorHAnsi"/>
+          <w:sz w:val="32"/>
+        </w:rPr>
+        <w:t>аяьа</w:t>
+      </w:r>
+    </w:p>
+    <w:p>
+      <w:pPr>
+        <w:ind w:left="142"/>
+        <w:rPr>
+          <w:rFonts w:cstheme="minorHAnsi"/>
+          <w:sz w:val="32"/>
+        </w:rPr>
+      </w:pPr>
+    </w:p>
+    <w:p>
+      <w:pPr>
+        <w:ind w:left="142"/>
+        <w:rPr>
+          <w:rFonts w:cstheme="minorHAnsi"/>
+          <w:sz w:val="32"/>
+        </w:rPr>
+      </w:pPr>
     </w:p>
     <w:p>
       <w:pPr>
@@ -1763,18 +1997,70 @@
         </w:numPr>
         <w:rPr>
           <w:rFonts w:cstheme="minorHAnsi"/>
-          <w:sz w:val="32"/>
-          <w:lang w:val="en-US"/>
-        </w:rPr>
-      </w:pPr>
-      <w:r>
-        <w:rPr>
-          <w:rFonts w:cstheme="minorHAnsi"/>
+          <w:b/>
+          <w:sz w:val="32"/>
+          <w:lang w:val="en-US"/>
+        </w:rPr>
+      </w:pPr>
+      <w:r>
+        <w:rPr>
+          <w:rFonts w:cstheme="minorHAnsi"/>
+          <w:b/>
           <w:sz w:val="32"/>
           <w:lang w:val="en-US"/>
         </w:rPr>
         <w:t>числови обясняващи и числови зависими</w:t>
       </w:r>
+    </w:p>
+    <w:p>
+      <w:pPr>
+        <w:ind w:left="142"/>
+        <w:rPr>
+          <w:rFonts w:cstheme="minorHAnsi"/>
+          <w:sz w:val="32"/>
+        </w:rPr>
+      </w:pPr>
+      <w:r>
+        <w:rPr>
+          <w:rFonts w:cstheme="minorHAnsi"/>
+          <w:sz w:val="32"/>
+        </w:rPr>
+        <w:t>аяьаяь</w:t>
+      </w:r>
+    </w:p>
+    <w:p>
+      <w:pPr>
+        <w:ind w:left="142"/>
+        <w:rPr>
+          <w:rFonts w:cstheme="minorHAnsi"/>
+          <w:sz w:val="32"/>
+        </w:rPr>
+      </w:pPr>
+    </w:p>
+    <w:p>
+      <w:pPr>
+        <w:ind w:left="142"/>
+        <w:rPr>
+          <w:rFonts w:cstheme="minorHAnsi"/>
+          <w:sz w:val="32"/>
+        </w:rPr>
+      </w:pPr>
+      <w:r>
+        <w:rPr>
+          <w:rFonts w:cstheme="minorHAnsi"/>
+          <w:sz w:val="32"/>
+        </w:rPr>
+        <w:t>аяь</w:t>
+      </w:r>
+    </w:p>
+    <w:p>
+      <w:pPr>
+        <w:ind w:left="142"/>
+        <w:rPr>
+          <w:rFonts w:cstheme="minorHAnsi"/>
+          <w:sz w:val="32"/>
+        </w:rPr>
+      </w:pPr>
     </w:p>
     <w:p>
       <w:pPr>
@@ -1786,16 +2072,51 @@
         <w:ind w:left="-94"/>
         <w:rPr>
           <w:rFonts w:cstheme="minorHAnsi"/>
-          <w:sz w:val="32"/>
-          <w:lang w:val="en-US"/>
-        </w:rPr>
-      </w:pPr>
-      <w:r>
-        <w:rPr>
-          <w:rFonts w:cstheme="minorHAnsi"/>
+          <w:b/>
+          <w:sz w:val="32"/>
+          <w:lang w:val="en-US"/>
+        </w:rPr>
+      </w:pPr>
+      <w:r>
+        <w:rPr>
+          <w:rFonts w:cstheme="minorHAnsi"/>
+          <w:b/>
           <w:sz w:val="32"/>
         </w:rPr>
         <w:t>Заключение</w:t>
+      </w:r>
+    </w:p>
+    <w:p>
+      <w:pPr>
+        <w:ind w:left="-454"/>
+        <w:rPr>
+          <w:rFonts w:cstheme="minorHAnsi"/>
+          <w:sz w:val="32"/>
+        </w:rPr>
+      </w:pPr>
+      <w:r>
+        <w:rPr>
+          <w:rFonts w:cstheme="minorHAnsi"/>
+          <w:sz w:val="32"/>
+        </w:rPr>
+        <w:t>аьяаья</w:t>
+      </w:r>
+    </w:p>
+    <w:p>
+      <w:pPr>
+        <w:ind w:left="-454"/>
+        <w:rPr>
+          <w:rFonts w:cstheme="minorHAnsi"/>
+          <w:sz w:val="32"/>
+          <w:lang w:val="en-US"/>
+        </w:rPr>
+      </w:pPr>
+      <w:r>
+        <w:rPr>
+          <w:rFonts w:cstheme="minorHAnsi"/>
+          <w:sz w:val="32"/>
+        </w:rPr>
+        <w:t>аьяаь</w:t>
       </w:r>
     </w:p>
     <w:sectPr>

</xml_diff>

<commit_message>
bivariate 2 of 3 done
</commit_message>
<xml_diff>
--- a/project/statistics-project-62167.docx
+++ b/project/statistics-project-62167.docx
@@ -35,7 +35,43 @@
           <w:b/>
           <w:sz w:val="32"/>
         </w:rPr>
-        <w:t>Иван Чучулски ф.н. 6216</w:t>
+        <w:t xml:space="preserve">Иван </w:t>
+      </w:r>
+      <w:proofErr w:type="spellStart"/>
+      <w:r>
+        <w:rPr>
+          <w:rFonts w:asciiTheme="majorHAnsi" w:hAnsiTheme="majorHAnsi" w:cstheme="majorHAnsi"/>
+          <w:b/>
+          <w:sz w:val="32"/>
+        </w:rPr>
+        <w:t>Чучулски</w:t>
+      </w:r>
+      <w:proofErr w:type="spellEnd"/>
+      <w:r>
+        <w:rPr>
+          <w:rFonts w:asciiTheme="majorHAnsi" w:hAnsiTheme="majorHAnsi" w:cstheme="majorHAnsi"/>
+          <w:b/>
+          <w:sz w:val="32"/>
+        </w:rPr>
+        <w:t xml:space="preserve"> </w:t>
+      </w:r>
+      <w:proofErr w:type="spellStart"/>
+      <w:r>
+        <w:rPr>
+          <w:rFonts w:asciiTheme="majorHAnsi" w:hAnsiTheme="majorHAnsi" w:cstheme="majorHAnsi"/>
+          <w:b/>
+          <w:sz w:val="32"/>
+        </w:rPr>
+        <w:t>ф.н</w:t>
+      </w:r>
+      <w:proofErr w:type="spellEnd"/>
+      <w:r>
+        <w:rPr>
+          <w:rFonts w:asciiTheme="majorHAnsi" w:hAnsiTheme="majorHAnsi" w:cstheme="majorHAnsi"/>
+          <w:b/>
+          <w:sz w:val="32"/>
+        </w:rPr>
+        <w:t>. 6216</w:t>
       </w:r>
       <w:r>
         <w:rPr>
@@ -158,13 +194,23 @@
         </w:rPr>
         <w:t>Ще използваме данни</w:t>
       </w:r>
-      <w:r>
-        <w:rPr>
-          <w:rFonts w:cstheme="minorHAnsi"/>
-          <w:sz w:val="32"/>
-          <w:lang w:val="en-US"/>
-        </w:rPr>
-        <w:t>те survey</w:t>
+      <w:proofErr w:type="spellStart"/>
+      <w:r>
+        <w:rPr>
+          <w:rFonts w:cstheme="minorHAnsi"/>
+          <w:sz w:val="32"/>
+          <w:lang w:val="en-US"/>
+        </w:rPr>
+        <w:t>те</w:t>
+      </w:r>
+      <w:proofErr w:type="spellEnd"/>
+      <w:r>
+        <w:rPr>
+          <w:rFonts w:cstheme="minorHAnsi"/>
+          <w:sz w:val="32"/>
+          <w:lang w:val="en-US"/>
+        </w:rPr>
+        <w:t xml:space="preserve"> survey</w:t>
       </w:r>
       <w:r>
         <w:rPr>
@@ -308,12 +354,21 @@
         </w:rPr>
         <w:t xml:space="preserve"> </w:t>
       </w:r>
-      <w:r>
-        <w:rPr>
-          <w:rFonts w:cstheme="minorHAnsi"/>
-          <w:sz w:val="32"/>
-        </w:rPr>
-        <w:t>категорийна номинална променлива</w:t>
+      <w:proofErr w:type="spellStart"/>
+      <w:r>
+        <w:rPr>
+          <w:rFonts w:cstheme="minorHAnsi"/>
+          <w:sz w:val="32"/>
+        </w:rPr>
+        <w:t>категорийна</w:t>
+      </w:r>
+      <w:proofErr w:type="spellEnd"/>
+      <w:r>
+        <w:rPr>
+          <w:rFonts w:cstheme="minorHAnsi"/>
+          <w:sz w:val="32"/>
+        </w:rPr>
+        <w:t xml:space="preserve"> номинална променлива</w:t>
       </w:r>
     </w:p>
     <w:p>
@@ -444,7 +499,23 @@
           <w:rFonts w:cstheme="minorHAnsi"/>
           <w:sz w:val="32"/>
         </w:rPr>
-        <w:t xml:space="preserve"> техните локации и разсейвания. След това ще видим дали категорийната променлива може да е обясняваща за всяка от</w:t>
+        <w:t xml:space="preserve"> техните локации и разсейвания. След това ще видим дали </w:t>
+      </w:r>
+      <w:proofErr w:type="spellStart"/>
+      <w:r>
+        <w:rPr>
+          <w:rFonts w:cstheme="minorHAnsi"/>
+          <w:sz w:val="32"/>
+        </w:rPr>
+        <w:t>категорийната</w:t>
+      </w:r>
+      <w:proofErr w:type="spellEnd"/>
+      <w:r>
+        <w:rPr>
+          <w:rFonts w:cstheme="minorHAnsi"/>
+          <w:sz w:val="32"/>
+        </w:rPr>
+        <w:t xml:space="preserve"> променлива може да е обясняваща за всяка от</w:t>
       </w:r>
       <w:r>
         <w:rPr>
@@ -621,15 +692,37 @@
         </w:rPr>
         <w:t xml:space="preserve">, </w:t>
       </w:r>
-      <w:r>
-        <w:rPr>
-          <w:rFonts w:cstheme="minorHAnsi"/>
-          <w:b/>
-          <w:sz w:val="32"/>
-          <w:lang w:val="en-US"/>
-        </w:rPr>
-        <w:t>категорийна номинална</w:t>
-      </w:r>
+      <w:proofErr w:type="spellStart"/>
+      <w:r>
+        <w:rPr>
+          <w:rFonts w:cstheme="minorHAnsi"/>
+          <w:b/>
+          <w:sz w:val="32"/>
+          <w:lang w:val="en-US"/>
+        </w:rPr>
+        <w:t>категорийна</w:t>
+      </w:r>
+      <w:proofErr w:type="spellEnd"/>
+      <w:r>
+        <w:rPr>
+          <w:rFonts w:cstheme="minorHAnsi"/>
+          <w:b/>
+          <w:sz w:val="32"/>
+          <w:lang w:val="en-US"/>
+        </w:rPr>
+        <w:t xml:space="preserve"> </w:t>
+      </w:r>
+      <w:proofErr w:type="spellStart"/>
+      <w:r>
+        <w:rPr>
+          <w:rFonts w:cstheme="minorHAnsi"/>
+          <w:b/>
+          <w:sz w:val="32"/>
+          <w:lang w:val="en-US"/>
+        </w:rPr>
+        <w:t>номинална</w:t>
+      </w:r>
+      <w:proofErr w:type="spellEnd"/>
     </w:p>
     <w:p>
       <w:pPr>
@@ -1056,7 +1149,21 @@
           <w:rFonts w:cstheme="minorHAnsi"/>
           <w:sz w:val="32"/>
         </w:rPr>
-        <w:t xml:space="preserve">параметрична </w:t>
+        <w:t>параметричн</w:t>
+      </w:r>
+      <w:r>
+        <w:rPr>
+          <w:rFonts w:cstheme="minorHAnsi"/>
+          <w:sz w:val="32"/>
+        </w:rPr>
+        <w:t>и</w:t>
+      </w:r>
+      <w:r>
+        <w:rPr>
+          <w:rFonts w:cstheme="minorHAnsi"/>
+          <w:sz w:val="32"/>
+        </w:rPr>
+        <w:t xml:space="preserve"> </w:t>
       </w:r>
       <w:r>
         <w:rPr>
@@ -1187,7 +1294,25 @@
           <w:sz w:val="32"/>
           <w:lang w:val="en-US"/>
         </w:rPr>
-        <w:t>round(mean(mydata$Height), 3)</w:t>
+        <w:t>round(mean(</w:t>
+      </w:r>
+      <w:proofErr w:type="spellStart"/>
+      <w:r>
+        <w:rPr>
+          <w:rFonts w:cstheme="minorHAnsi"/>
+          <w:sz w:val="32"/>
+          <w:lang w:val="en-US"/>
+        </w:rPr>
+        <w:t>mydata$Height</w:t>
+      </w:r>
+      <w:proofErr w:type="spellEnd"/>
+      <w:r>
+        <w:rPr>
+          <w:rFonts w:cstheme="minorHAnsi"/>
+          <w:sz w:val="32"/>
+          <w:lang w:val="en-US"/>
+        </w:rPr>
+        <w:t>), 3)</w:t>
       </w:r>
       <w:r>
         <w:rPr>
@@ -1244,7 +1369,43 @@
           <w:sz w:val="32"/>
           <w:lang w:val="en-US"/>
         </w:rPr>
-        <w:t>round(sd(mydata$Height), 3)</w:t>
+        <w:t>round(</w:t>
+      </w:r>
+      <w:proofErr w:type="spellStart"/>
+      <w:r>
+        <w:rPr>
+          <w:rFonts w:cstheme="minorHAnsi"/>
+          <w:sz w:val="32"/>
+          <w:lang w:val="en-US"/>
+        </w:rPr>
+        <w:t>sd</w:t>
+      </w:r>
+      <w:proofErr w:type="spellEnd"/>
+      <w:r>
+        <w:rPr>
+          <w:rFonts w:cstheme="minorHAnsi"/>
+          <w:sz w:val="32"/>
+          <w:lang w:val="en-US"/>
+        </w:rPr>
+        <w:t>(</w:t>
+      </w:r>
+      <w:proofErr w:type="spellStart"/>
+      <w:r>
+        <w:rPr>
+          <w:rFonts w:cstheme="minorHAnsi"/>
+          <w:sz w:val="32"/>
+          <w:lang w:val="en-US"/>
+        </w:rPr>
+        <w:t>mydata$Height</w:t>
+      </w:r>
+      <w:proofErr w:type="spellEnd"/>
+      <w:r>
+        <w:rPr>
+          <w:rFonts w:cstheme="minorHAnsi"/>
+          <w:sz w:val="32"/>
+          <w:lang w:val="en-US"/>
+        </w:rPr>
+        <w:t>), 3)</w:t>
       </w:r>
       <w:r>
         <w:rPr>
@@ -1381,13 +1542,23 @@
         </w:rPr>
         <w:t xml:space="preserve">наличието на изкривявания в </w:t>
       </w:r>
-      <w:r>
-        <w:rPr>
-          <w:rFonts w:cstheme="minorHAnsi"/>
-          <w:sz w:val="32"/>
-          <w:lang w:val="en-US"/>
-        </w:rPr>
-        <w:t>qqplot-</w:t>
+      <w:proofErr w:type="spellStart"/>
+      <w:r>
+        <w:rPr>
+          <w:rFonts w:cstheme="minorHAnsi"/>
+          <w:sz w:val="32"/>
+          <w:lang w:val="en-US"/>
+        </w:rPr>
+        <w:t>qqplot</w:t>
+      </w:r>
+      <w:proofErr w:type="spellEnd"/>
+      <w:r>
+        <w:rPr>
+          <w:rFonts w:cstheme="minorHAnsi"/>
+          <w:sz w:val="32"/>
+          <w:lang w:val="en-US"/>
+        </w:rPr>
+        <w:t>-</w:t>
       </w:r>
       <w:r>
         <w:rPr>
@@ -1401,7 +1572,7 @@
           <w:rFonts w:cstheme="minorHAnsi"/>
           <w:sz w:val="32"/>
         </w:rPr>
-        <w:t xml:space="preserve">говорят, че това разпределението може да не е като нормалното. </w:t>
+        <w:t xml:space="preserve">говорят, че това може да не е като нормалното. </w:t>
       </w:r>
     </w:p>
     <w:p>
@@ -1441,7 +1612,30 @@
           <w:sz w:val="32"/>
           <w:lang w:val="en-US"/>
         </w:rPr>
-        <w:t xml:space="preserve">0,05 </w:t>
+        <w:t>0,05</w:t>
+      </w:r>
+      <w:r>
+        <w:rPr>
+          <w:rFonts w:cstheme="minorHAnsi"/>
+          <w:sz w:val="32"/>
+          <w:lang w:val="en-US"/>
+        </w:rPr>
+        <w:t xml:space="preserve"> </w:t>
+      </w:r>
+      <w:r>
+        <w:rPr>
+          <w:rFonts w:cstheme="minorHAnsi"/>
+          <w:sz w:val="32"/>
+        </w:rPr>
+        <w:t>обаче</w:t>
+      </w:r>
+      <w:r>
+        <w:rPr>
+          <w:rFonts w:cstheme="minorHAnsi"/>
+          <w:sz w:val="32"/>
+          <w:lang w:val="en-US"/>
+        </w:rPr>
+        <w:t xml:space="preserve"> </w:t>
       </w:r>
       <w:r>
         <w:rPr>
@@ -1454,6 +1648,13 @@
         <w:rPr>
           <w:rFonts w:cstheme="minorHAnsi"/>
           <w:sz w:val="32"/>
+        </w:rPr>
+        <w:t xml:space="preserve">         </w:t>
+      </w:r>
+      <w:r>
+        <w:rPr>
+          <w:rFonts w:cstheme="minorHAnsi"/>
+          <w:sz w:val="32"/>
           <w:lang w:val="en-US"/>
         </w:rPr>
         <w:t xml:space="preserve">p-value = </w:t>
@@ -1497,7 +1698,21 @@
           <w:rFonts w:cstheme="minorHAnsi"/>
           <w:sz w:val="32"/>
         </w:rPr>
-        <w:t xml:space="preserve">За локацията и дисперсията използваме непараметрична оценки  медиана и </w:t>
+        <w:t>За локацията и диспе</w:t>
+      </w:r>
+      <w:r>
+        <w:rPr>
+          <w:rFonts w:cstheme="minorHAnsi"/>
+          <w:sz w:val="32"/>
+        </w:rPr>
+        <w:t>рсията използваме непараметрични</w:t>
+      </w:r>
+      <w:r>
+        <w:rPr>
+          <w:rFonts w:cstheme="minorHAnsi"/>
+          <w:sz w:val="32"/>
+        </w:rPr>
+        <w:t xml:space="preserve"> оценки  медиана и </w:t>
       </w:r>
       <w:r>
         <w:rPr>
@@ -1543,7 +1758,25 @@
           <w:sz w:val="32"/>
           <w:lang w:val="en-US"/>
         </w:rPr>
-        <w:t>round(median(mydata$Handspan), 3)</w:t>
+        <w:t>round(median(</w:t>
+      </w:r>
+      <w:proofErr w:type="spellStart"/>
+      <w:r>
+        <w:rPr>
+          <w:rFonts w:cstheme="minorHAnsi"/>
+          <w:sz w:val="32"/>
+          <w:lang w:val="en-US"/>
+        </w:rPr>
+        <w:t>mydata$Handspan</w:t>
+      </w:r>
+      <w:proofErr w:type="spellEnd"/>
+      <w:r>
+        <w:rPr>
+          <w:rFonts w:cstheme="minorHAnsi"/>
+          <w:sz w:val="32"/>
+          <w:lang w:val="en-US"/>
+        </w:rPr>
+        <w:t>), 3)</w:t>
       </w:r>
       <w:r>
         <w:rPr>
@@ -1600,7 +1833,25 @@
           <w:sz w:val="32"/>
           <w:lang w:val="en-US"/>
         </w:rPr>
-        <w:t>round(mad(mydata$Handspan), 3)</w:t>
+        <w:t>round(mad(</w:t>
+      </w:r>
+      <w:proofErr w:type="spellStart"/>
+      <w:r>
+        <w:rPr>
+          <w:rFonts w:cstheme="minorHAnsi"/>
+          <w:sz w:val="32"/>
+          <w:lang w:val="en-US"/>
+        </w:rPr>
+        <w:t>mydata$Handspan</w:t>
+      </w:r>
+      <w:proofErr w:type="spellEnd"/>
+      <w:r>
+        <w:rPr>
+          <w:rFonts w:cstheme="minorHAnsi"/>
+          <w:sz w:val="32"/>
+          <w:lang w:val="en-US"/>
+        </w:rPr>
+        <w:t>), 3)</w:t>
       </w:r>
       <w:r>
         <w:rPr>
@@ -1654,6 +1905,7 @@
           <w:rFonts w:cstheme="minorHAnsi"/>
           <w:sz w:val="32"/>
         </w:rPr>
+        <w:lastRenderedPageBreak/>
         <w:t xml:space="preserve"> </w:t>
       </w:r>
     </w:p>
@@ -1678,7 +1930,6 @@
           <w:b/>
           <w:sz w:val="32"/>
         </w:rPr>
-        <w:lastRenderedPageBreak/>
         <w:t>Изследване на взаимодействия между променливите</w:t>
       </w:r>
     </w:p>
@@ -1711,8 +1962,39 @@
           <w:sz w:val="32"/>
           <w:lang w:val="en-US"/>
         </w:rPr>
-        <w:t>атегорийни обясняващи и числови зависими</w:t>
-      </w:r>
+        <w:t xml:space="preserve">атегорийни </w:t>
+      </w:r>
+      <w:proofErr w:type="spellStart"/>
+      <w:r>
+        <w:rPr>
+          <w:rFonts w:cstheme="minorHAnsi"/>
+          <w:b/>
+          <w:sz w:val="32"/>
+          <w:lang w:val="en-US"/>
+        </w:rPr>
+        <w:t>обясняващи</w:t>
+      </w:r>
+      <w:proofErr w:type="spellEnd"/>
+      <w:r>
+        <w:rPr>
+          <w:rFonts w:cstheme="minorHAnsi"/>
+          <w:b/>
+          <w:sz w:val="32"/>
+          <w:lang w:val="en-US"/>
+        </w:rPr>
+        <w:t xml:space="preserve"> и числови </w:t>
+      </w:r>
+      <w:proofErr w:type="spellStart"/>
+      <w:r>
+        <w:rPr>
+          <w:rFonts w:cstheme="minorHAnsi"/>
+          <w:b/>
+          <w:sz w:val="32"/>
+          <w:lang w:val="en-US"/>
+        </w:rPr>
+        <w:t>зависими</w:t>
+      </w:r>
+      <w:proofErr w:type="spellEnd"/>
     </w:p>
     <w:p>
       <w:pPr>
@@ -1786,7 +2068,21 @@
           <w:rFonts w:cstheme="minorHAnsi"/>
           <w:sz w:val="32"/>
         </w:rPr>
-        <w:t>От графиката виждаме, че по-голямата част от жените са по-ниски от мъжете, защото обхвата на първия и третия квартил на женския ръст строго под първия и третия квартил на мъжките измервания.</w:t>
+        <w:t xml:space="preserve">От графиката виждаме, че по-голямата част от жените са по-ниски от мъжете, защото обхвата на първия и третия квартил на </w:t>
+      </w:r>
+      <w:r>
+        <w:rPr>
+          <w:rFonts w:cstheme="minorHAnsi"/>
+          <w:sz w:val="32"/>
+        </w:rPr>
+        <w:t>женския ръст строго под първия</w:t>
+      </w:r>
+      <w:r>
+        <w:rPr>
+          <w:rFonts w:cstheme="minorHAnsi"/>
+          <w:sz w:val="32"/>
+        </w:rPr>
+        <w:t xml:space="preserve"> квартил на мъжките измервания.</w:t>
       </w:r>
       <w:r>
         <w:rPr>
@@ -1819,7 +2115,21 @@
           <w:sz w:val="32"/>
         </w:rPr>
         <w:lastRenderedPageBreak/>
-        <w:t xml:space="preserve">Ако разгледаме данните, като разделим височината на жените и мъжете в отделни променливи виждаме от хистограмата и от тестовете, че те отговарят на нормалното разпределение. </w:t>
+        <w:t>Ако разгледаме данните, като разделим височината на жените и мъжете в отделни променливи от хистограмата</w:t>
+      </w:r>
+      <w:r>
+        <w:rPr>
+          <w:rFonts w:cstheme="minorHAnsi"/>
+          <w:sz w:val="32"/>
+        </w:rPr>
+        <w:t xml:space="preserve"> изглежда, че те са с</w:t>
+      </w:r>
+      <w:r>
+        <w:rPr>
+          <w:rFonts w:cstheme="minorHAnsi"/>
+          <w:sz w:val="32"/>
+        </w:rPr>
+        <w:t xml:space="preserve"> нормалното разпределение. </w:t>
       </w:r>
     </w:p>
     <w:p>
@@ -1842,6 +2152,153 @@
           </v:shape>
         </w:pict>
       </w:r>
+    </w:p>
+    <w:p>
+      <w:pPr>
+        <w:ind w:left="142"/>
+        <w:jc w:val="both"/>
+        <w:rPr>
+          <w:rFonts w:cstheme="minorHAnsi"/>
+          <w:sz w:val="32"/>
+        </w:rPr>
+      </w:pPr>
+      <w:r>
+        <w:rPr>
+          <w:rFonts w:cstheme="minorHAnsi"/>
+          <w:sz w:val="32"/>
+        </w:rPr>
+        <w:t>Като приложим тестове за нормално разпределение потвърждаваме хипотезата, че женския и мъжкия пол поотделно са нормално разпределени.</w:t>
+      </w:r>
+    </w:p>
+    <w:p>
+      <w:pPr>
+        <w:pStyle w:val="a3"/>
+        <w:numPr>
+          <w:ilvl w:val="0"/>
+          <w:numId w:val="5"/>
+        </w:numPr>
+        <w:jc w:val="both"/>
+        <w:rPr>
+          <w:rFonts w:cstheme="minorHAnsi"/>
+          <w:sz w:val="32"/>
+        </w:rPr>
+      </w:pPr>
+      <w:r>
+        <w:rPr>
+          <w:rFonts w:cstheme="minorHAnsi"/>
+          <w:sz w:val="32"/>
+          <w:lang w:val="en-US"/>
+        </w:rPr>
+        <w:t xml:space="preserve">shapiro.test(fem_heights)  </w:t>
+      </w:r>
+    </w:p>
+    <w:p>
+      <w:pPr>
+        <w:pStyle w:val="a3"/>
+        <w:numPr>
+          <w:ilvl w:val="1"/>
+          <w:numId w:val="5"/>
+        </w:numPr>
+        <w:jc w:val="both"/>
+        <w:rPr>
+          <w:rFonts w:cstheme="minorHAnsi"/>
+          <w:sz w:val="32"/>
+        </w:rPr>
+      </w:pPr>
+      <w:r>
+        <w:rPr>
+          <w:rFonts w:cstheme="minorHAnsi"/>
+          <w:sz w:val="32"/>
+          <w:lang w:val="en-US"/>
+        </w:rPr>
+        <w:t>p-value = 0.1313 &gt; 0.05 = alpha</w:t>
+      </w:r>
+    </w:p>
+    <w:p>
+      <w:pPr>
+        <w:pStyle w:val="a3"/>
+        <w:numPr>
+          <w:ilvl w:val="0"/>
+          <w:numId w:val="5"/>
+        </w:numPr>
+        <w:jc w:val="both"/>
+        <w:rPr>
+          <w:rFonts w:cstheme="minorHAnsi"/>
+          <w:sz w:val="32"/>
+        </w:rPr>
+      </w:pPr>
+      <w:r>
+        <w:rPr>
+          <w:rFonts w:cstheme="minorHAnsi"/>
+          <w:sz w:val="32"/>
+          <w:lang w:val="en-US"/>
+        </w:rPr>
+        <w:t>shapiro.test(male_heights)</w:t>
+      </w:r>
+    </w:p>
+    <w:p>
+      <w:pPr>
+        <w:pStyle w:val="a3"/>
+        <w:numPr>
+          <w:ilvl w:val="1"/>
+          <w:numId w:val="5"/>
+        </w:numPr>
+        <w:jc w:val="both"/>
+        <w:rPr>
+          <w:rFonts w:cstheme="minorHAnsi"/>
+          <w:sz w:val="32"/>
+        </w:rPr>
+      </w:pPr>
+      <w:r>
+        <w:rPr>
+          <w:rFonts w:cstheme="minorHAnsi"/>
+          <w:sz w:val="32"/>
+          <w:lang w:val="en-US"/>
+        </w:rPr>
+        <w:t>p-value = 0.7162 &gt; 0.05 = alpha</w:t>
+      </w:r>
+    </w:p>
+    <w:p>
+      <w:pPr>
+        <w:ind w:left="142"/>
+        <w:jc w:val="both"/>
+        <w:rPr>
+          <w:rFonts w:cstheme="minorHAnsi"/>
+          <w:sz w:val="32"/>
+          <w:lang w:val="en-US"/>
+        </w:rPr>
+      </w:pPr>
+    </w:p>
+    <w:p>
+      <w:pPr>
+        <w:ind w:left="142"/>
+        <w:jc w:val="both"/>
+        <w:rPr>
+          <w:rFonts w:cstheme="minorHAnsi"/>
+          <w:sz w:val="32"/>
+          <w:lang w:val="en-US"/>
+        </w:rPr>
+      </w:pPr>
+    </w:p>
+    <w:p>
+      <w:pPr>
+        <w:jc w:val="both"/>
+        <w:rPr>
+          <w:rFonts w:cstheme="minorHAnsi"/>
+          <w:sz w:val="32"/>
+          <w:lang w:val="en-US"/>
+        </w:rPr>
+      </w:pPr>
+    </w:p>
+    <w:p>
+      <w:pPr>
+        <w:jc w:val="both"/>
+        <w:rPr>
+          <w:rFonts w:cstheme="minorHAnsi"/>
+          <w:sz w:val="32"/>
+          <w:lang w:val="en-US"/>
+        </w:rPr>
+      </w:pPr>
     </w:p>
     <w:p>
       <w:pPr>
@@ -1864,10 +2321,9 @@
           <w:b/>
           <w:sz w:val="32"/>
         </w:rPr>
+        <w:lastRenderedPageBreak/>
         <w:t>пол и дължина на дланта</w:t>
       </w:r>
-      <w:bookmarkStart w:id="0" w:name="_GoBack"/>
-      <w:bookmarkEnd w:id="0"/>
     </w:p>
     <w:p>
       <w:pPr>
@@ -1882,7 +2338,32 @@
           <w:rFonts w:cstheme="minorHAnsi"/>
           <w:sz w:val="32"/>
         </w:rPr>
-        <w:t>Първо да видим взаимодействието между пол и ръст.</w:t>
+        <w:t xml:space="preserve">Нека </w:t>
+      </w:r>
+      <w:r>
+        <w:rPr>
+          <w:rFonts w:cstheme="minorHAnsi"/>
+          <w:sz w:val="32"/>
+        </w:rPr>
+        <w:t>да ви</w:t>
+      </w:r>
+      <w:r>
+        <w:rPr>
+          <w:rFonts w:cstheme="minorHAnsi"/>
+          <w:sz w:val="32"/>
+        </w:rPr>
+        <w:t>дим взаимодействието между пол и педя</w:t>
+      </w:r>
+      <w:r>
+        <w:rPr>
+          <w:rFonts w:cstheme="minorHAnsi"/>
+          <w:sz w:val="32"/>
+        </w:rPr>
+        <w:pict>
+          <v:shape id="_x0000_i1032" type="#_x0000_t75" style="width:453.25pt;height:338.2pt">
+            <v:imagedata r:id="rId12" o:title="3-1-2-sex-handspan-1"/>
+          </v:shape>
+        </w:pict>
       </w:r>
     </w:p>
     <w:p>
@@ -1892,42 +2373,100 @@
         <w:rPr>
           <w:rFonts w:cstheme="minorHAnsi"/>
           <w:sz w:val="32"/>
-        </w:rPr>
-      </w:pPr>
-      <w:r>
-        <w:rPr>
-          <w:rFonts w:cstheme="minorHAnsi"/>
-          <w:sz w:val="32"/>
-        </w:rPr>
-        <w:t>От графиката виждаме, че по-голямата част от жените са по-ниски от мъжете</w:t>
-      </w:r>
-      <w:r>
-        <w:rPr>
-          <w:rFonts w:cstheme="minorHAnsi"/>
-          <w:sz w:val="32"/>
-        </w:rPr>
-        <w:t xml:space="preserve">, защото обхвата на първия и третия квартил на женския ръст </w:t>
-      </w:r>
-      <w:r>
-        <w:rPr>
-          <w:rFonts w:cstheme="minorHAnsi"/>
-          <w:sz w:val="32"/>
-        </w:rPr>
-        <w:t>мъж, който е</w:t>
-      </w:r>
-      <w:r>
-        <w:rPr>
-          <w:rFonts w:cstheme="minorHAnsi"/>
-          <w:sz w:val="32"/>
-        </w:rPr>
-        <w:t xml:space="preserve"> по-нисък от</w:t>
-      </w:r>
-      <w:r>
-        <w:rPr>
-          <w:rFonts w:cstheme="minorHAnsi"/>
-          <w:sz w:val="32"/>
-        </w:rPr>
-        <w:t xml:space="preserve"> 50-те процента на ръста на жените.</w:t>
+          <w:lang w:val="en-US"/>
+        </w:rPr>
+      </w:pPr>
+      <w:r>
+        <w:rPr>
+          <w:rFonts w:cstheme="minorHAnsi"/>
+          <w:sz w:val="32"/>
+        </w:rPr>
+        <w:t>В графиката се наблюдава</w:t>
+      </w:r>
+      <w:r>
+        <w:rPr>
+          <w:rFonts w:cstheme="minorHAnsi"/>
+          <w:sz w:val="32"/>
+        </w:rPr>
+        <w:t xml:space="preserve"> подобно нещо на</w:t>
+      </w:r>
+      <w:r>
+        <w:rPr>
+          <w:rFonts w:cstheme="minorHAnsi"/>
+          <w:sz w:val="32"/>
+        </w:rPr>
+        <w:t xml:space="preserve"> това, което присъстваше и при сравнението</w:t>
+      </w:r>
+      <w:r>
+        <w:rPr>
+          <w:rFonts w:cstheme="minorHAnsi"/>
+          <w:sz w:val="32"/>
+        </w:rPr>
+        <w:t xml:space="preserve"> на</w:t>
+      </w:r>
+      <w:r>
+        <w:rPr>
+          <w:rFonts w:cstheme="minorHAnsi"/>
+          <w:sz w:val="32"/>
+        </w:rPr>
+        <w:t xml:space="preserve"> пола</w:t>
+      </w:r>
+      <w:r>
+        <w:rPr>
+          <w:rFonts w:cstheme="minorHAnsi"/>
+          <w:sz w:val="32"/>
+        </w:rPr>
+        <w:t xml:space="preserve"> и ръста</w:t>
+      </w:r>
+      <w:r>
+        <w:rPr>
+          <w:rFonts w:cstheme="minorHAnsi"/>
+          <w:sz w:val="32"/>
+        </w:rPr>
+        <w:t xml:space="preserve">. По-голямата част от измерванията на педята на жените, т.е. обхватът между първи и трети квартил е с по-малка дължина от първия квартил на мъжките измервания. </w:t>
+      </w:r>
+      <w:r>
+        <w:rPr>
+          <w:rFonts w:cstheme="minorHAnsi"/>
+          <w:sz w:val="32"/>
+        </w:rPr>
+        <w:t>Това, което се различава е наличието на няколко по-високи стойности на педите при жените, които са над медианата на мъжките, както и няколко измервания под болшинството от стойности. Тези наблюдения</w:t>
+      </w:r>
+      <w:r>
+        <w:rPr>
+          <w:rFonts w:cstheme="minorHAnsi"/>
+          <w:sz w:val="32"/>
+          <w:lang w:val="en-US"/>
+        </w:rPr>
+        <w:t xml:space="preserve"> </w:t>
+      </w:r>
+      <w:r>
+        <w:rPr>
+          <w:rFonts w:cstheme="minorHAnsi"/>
+          <w:sz w:val="32"/>
+        </w:rPr>
+        <w:t xml:space="preserve">и факта, че педята не беше с нормално разпределение, </w:t>
+      </w:r>
+      <w:r>
+        <w:rPr>
+          <w:rFonts w:cstheme="minorHAnsi"/>
+          <w:sz w:val="32"/>
+        </w:rPr>
+        <w:t>поставят под въпрос дали данните са нормално разпределени, ако разгледаме дължините</w:t>
+      </w:r>
+      <w:r>
+        <w:rPr>
+          <w:rFonts w:cstheme="minorHAnsi"/>
+          <w:sz w:val="32"/>
+        </w:rPr>
+        <w:t xml:space="preserve"> на дланите</w:t>
+      </w:r>
+      <w:r>
+        <w:rPr>
+          <w:rFonts w:cstheme="minorHAnsi"/>
+          <w:sz w:val="32"/>
+        </w:rPr>
+        <w:t xml:space="preserve"> само на жени и мъже.</w:t>
       </w:r>
     </w:p>
     <w:p>
@@ -1937,47 +2476,201 @@
         <w:rPr>
           <w:rFonts w:cstheme="minorHAnsi"/>
           <w:sz w:val="32"/>
-        </w:rPr>
-      </w:pPr>
-      <w:r>
-        <w:rPr>
-          <w:rFonts w:cstheme="minorHAnsi"/>
-          <w:sz w:val="32"/>
-        </w:rPr>
-        <w:t>Ако разгледаме данните, като разделим височината на жените и мъжете в отделни променливи</w:t>
-      </w:r>
-      <w:r>
-        <w:rPr>
-          <w:rFonts w:cstheme="minorHAnsi"/>
-          <w:sz w:val="32"/>
-        </w:rPr>
-        <w:t xml:space="preserve"> виждаме от хистограмата и от тестовете, че те отговарят на нормалното разпределение. </w:t>
-      </w:r>
+          <w:lang w:val="en-US"/>
+        </w:rPr>
+      </w:pPr>
     </w:p>
     <w:p>
       <w:pPr>
         <w:ind w:left="142"/>
-        <w:rPr>
-          <w:rFonts w:cstheme="minorHAnsi"/>
-          <w:sz w:val="32"/>
-        </w:rPr>
-      </w:pPr>
-      <w:r>
-        <w:rPr>
-          <w:rFonts w:cstheme="minorHAnsi"/>
-          <w:sz w:val="32"/>
-        </w:rPr>
-        <w:t>аяьа</w:t>
-      </w:r>
+        <w:jc w:val="both"/>
+        <w:rPr>
+          <w:rFonts w:cstheme="minorHAnsi"/>
+          <w:sz w:val="32"/>
+          <w:lang w:val="en-US"/>
+        </w:rPr>
+      </w:pPr>
     </w:p>
     <w:p>
       <w:pPr>
         <w:ind w:left="142"/>
-        <w:rPr>
-          <w:rFonts w:cstheme="minorHAnsi"/>
-          <w:sz w:val="32"/>
-        </w:rPr>
-      </w:pPr>
+        <w:jc w:val="both"/>
+        <w:rPr>
+          <w:rFonts w:cstheme="minorHAnsi"/>
+          <w:sz w:val="32"/>
+          <w:lang w:val="en-US"/>
+        </w:rPr>
+      </w:pPr>
+    </w:p>
+    <w:p>
+      <w:pPr>
+        <w:ind w:left="142"/>
+        <w:jc w:val="both"/>
+        <w:rPr>
+          <w:rFonts w:cstheme="minorHAnsi"/>
+          <w:sz w:val="32"/>
+          <w:lang w:val="en-US"/>
+        </w:rPr>
+      </w:pPr>
+      <w:r>
+        <w:rPr>
+          <w:rFonts w:cstheme="minorHAnsi"/>
+          <w:sz w:val="32"/>
+          <w:lang w:val="en-US"/>
+        </w:rPr>
+        <w:pict>
+          <v:shape id="_x0000_i1033" type="#_x0000_t75" style="width:453.25pt;height:338.2pt">
+            <v:imagedata r:id="rId13" o:title="3-1-2-sex-handspan-2"/>
+          </v:shape>
+        </w:pict>
+      </w:r>
+    </w:p>
+    <w:p>
+      <w:pPr>
+        <w:ind w:left="142"/>
+        <w:jc w:val="both"/>
+        <w:rPr>
+          <w:rFonts w:cstheme="minorHAnsi"/>
+          <w:sz w:val="32"/>
+        </w:rPr>
+      </w:pPr>
+      <w:r>
+        <w:rPr>
+          <w:rFonts w:cstheme="minorHAnsi"/>
+          <w:sz w:val="32"/>
+        </w:rPr>
+        <w:t>При хистограмата на мъжката педя разпределението наподобява нормалното, докато при жените</w:t>
+      </w:r>
+      <w:r>
+        <w:rPr>
+          <w:rFonts w:cstheme="minorHAnsi"/>
+          <w:sz w:val="32"/>
+        </w:rPr>
+        <w:t xml:space="preserve"> по-скоро не</w:t>
+      </w:r>
+      <w:r>
+        <w:rPr>
+          <w:rFonts w:cstheme="minorHAnsi"/>
+          <w:sz w:val="32"/>
+        </w:rPr>
+        <w:t xml:space="preserve">. При прилагане на тест за нормално разпределение с ниво на съгласие </w:t>
+      </w:r>
+      <w:r>
+        <w:rPr>
+          <w:rFonts w:cstheme="minorHAnsi"/>
+          <w:sz w:val="32"/>
+          <w:lang w:val="en-US"/>
+        </w:rPr>
+        <w:t>0,05</w:t>
+      </w:r>
+      <w:r>
+        <w:rPr>
+          <w:rFonts w:cstheme="minorHAnsi"/>
+          <w:sz w:val="32"/>
+        </w:rPr>
+        <w:t xml:space="preserve"> получаване следните резултати : </w:t>
+      </w:r>
+    </w:p>
+    <w:p>
+      <w:pPr>
+        <w:pStyle w:val="a3"/>
+        <w:numPr>
+          <w:ilvl w:val="0"/>
+          <w:numId w:val="6"/>
+        </w:numPr>
+        <w:jc w:val="both"/>
+        <w:rPr>
+          <w:rFonts w:cstheme="minorHAnsi"/>
+          <w:sz w:val="32"/>
+        </w:rPr>
+      </w:pPr>
+      <w:r>
+        <w:rPr>
+          <w:rFonts w:cstheme="minorHAnsi"/>
+          <w:sz w:val="32"/>
+        </w:rPr>
+        <w:t>shapiro.test(fem_handspan)</w:t>
+      </w:r>
+    </w:p>
+    <w:p>
+      <w:pPr>
+        <w:pStyle w:val="a3"/>
+        <w:numPr>
+          <w:ilvl w:val="1"/>
+          <w:numId w:val="6"/>
+        </w:numPr>
+        <w:jc w:val="both"/>
+        <w:rPr>
+          <w:rFonts w:cstheme="minorHAnsi"/>
+          <w:sz w:val="32"/>
+        </w:rPr>
+      </w:pPr>
+      <w:r>
+        <w:rPr>
+          <w:rFonts w:cstheme="minorHAnsi"/>
+          <w:sz w:val="32"/>
+        </w:rPr>
+        <w:t>p-value = 0.002367 &lt; 0.05 = alpha</w:t>
+      </w:r>
+    </w:p>
+    <w:p>
+      <w:pPr>
+        <w:pStyle w:val="a3"/>
+        <w:numPr>
+          <w:ilvl w:val="0"/>
+          <w:numId w:val="6"/>
+        </w:numPr>
+        <w:jc w:val="both"/>
+        <w:rPr>
+          <w:rFonts w:cstheme="minorHAnsi"/>
+          <w:sz w:val="32"/>
+        </w:rPr>
+      </w:pPr>
+      <w:r>
+        <w:rPr>
+          <w:rFonts w:cstheme="minorHAnsi"/>
+          <w:sz w:val="32"/>
+        </w:rPr>
+        <w:t>shapiro.test(male_handspan)</w:t>
+      </w:r>
+    </w:p>
+    <w:p>
+      <w:pPr>
+        <w:pStyle w:val="a3"/>
+        <w:numPr>
+          <w:ilvl w:val="1"/>
+          <w:numId w:val="6"/>
+        </w:numPr>
+        <w:jc w:val="both"/>
+        <w:rPr>
+          <w:rFonts w:cstheme="minorHAnsi"/>
+          <w:sz w:val="32"/>
+        </w:rPr>
+      </w:pPr>
+      <w:r>
+        <w:rPr>
+          <w:rFonts w:cstheme="minorHAnsi"/>
+          <w:sz w:val="32"/>
+        </w:rPr>
+        <w:t>p-value = 0.06273 &gt; 0.05 = alpha</w:t>
+      </w:r>
+    </w:p>
+    <w:p>
+      <w:pPr>
+        <w:ind w:left="142"/>
+        <w:jc w:val="both"/>
+        <w:rPr>
+          <w:rFonts w:cstheme="minorHAnsi"/>
+          <w:sz w:val="32"/>
+        </w:rPr>
+      </w:pPr>
+      <w:r>
+        <w:rPr>
+          <w:rFonts w:cstheme="minorHAnsi"/>
+          <w:sz w:val="32"/>
+        </w:rPr>
+        <w:t xml:space="preserve">От тестовете следва, че мъжката педя е нормално разпределена, а женската не. Въпреки това можем да заключим, че полът е обясняваща променлива и за педята, тъй като се наблюдава изразена разлика в дължината при жените и мъжете както е и естественото ни очакване. </w:t>
+      </w:r>
     </w:p>
     <w:p>
       <w:pPr>
@@ -2009,8 +2702,40 @@
           <w:sz w:val="32"/>
           <w:lang w:val="en-US"/>
         </w:rPr>
-        <w:t>числови обясняващи и числови зависими</w:t>
-      </w:r>
+        <w:lastRenderedPageBreak/>
+        <w:t xml:space="preserve">числови </w:t>
+      </w:r>
+      <w:proofErr w:type="spellStart"/>
+      <w:r>
+        <w:rPr>
+          <w:rFonts w:cstheme="minorHAnsi"/>
+          <w:b/>
+          <w:sz w:val="32"/>
+          <w:lang w:val="en-US"/>
+        </w:rPr>
+        <w:t>обясняващи</w:t>
+      </w:r>
+      <w:proofErr w:type="spellEnd"/>
+      <w:r>
+        <w:rPr>
+          <w:rFonts w:cstheme="minorHAnsi"/>
+          <w:b/>
+          <w:sz w:val="32"/>
+          <w:lang w:val="en-US"/>
+        </w:rPr>
+        <w:t xml:space="preserve"> и числови </w:t>
+      </w:r>
+      <w:proofErr w:type="spellStart"/>
+      <w:r>
+        <w:rPr>
+          <w:rFonts w:cstheme="minorHAnsi"/>
+          <w:b/>
+          <w:sz w:val="32"/>
+          <w:lang w:val="en-US"/>
+        </w:rPr>
+        <w:t>зависими</w:t>
+      </w:r>
+      <w:proofErr w:type="spellEnd"/>
     </w:p>
     <w:p>
       <w:pPr>
@@ -2020,13 +2745,24 @@
           <w:sz w:val="32"/>
         </w:rPr>
       </w:pPr>
-      <w:r>
-        <w:rPr>
-          <w:rFonts w:cstheme="minorHAnsi"/>
-          <w:sz w:val="32"/>
-        </w:rPr>
-        <w:t>аяьаяь</w:t>
-      </w:r>
+      <w:proofErr w:type="spellStart"/>
+      <w:r>
+        <w:rPr>
+          <w:rFonts w:cstheme="minorHAnsi"/>
+          <w:sz w:val="32"/>
+        </w:rPr>
+        <w:t>аяьая</w:t>
+      </w:r>
+      <w:bookmarkStart w:id="0" w:name="_GoBack"/>
+      <w:bookmarkEnd w:id="0"/>
+      <w:r>
+        <w:rPr>
+          <w:rFonts w:cstheme="minorHAnsi"/>
+          <w:sz w:val="32"/>
+        </w:rPr>
+        <w:t>ь</w:t>
+      </w:r>
+      <w:proofErr w:type="spellEnd"/>
     </w:p>
     <w:p>
       <w:pPr>
@@ -2045,6 +2781,7 @@
           <w:sz w:val="32"/>
         </w:rPr>
       </w:pPr>
+      <w:proofErr w:type="spellStart"/>
       <w:r>
         <w:rPr>
           <w:rFonts w:cstheme="minorHAnsi"/>
@@ -2052,6 +2789,7 @@
         </w:rPr>
         <w:t>аяь</w:t>
       </w:r>
+      <w:proofErr w:type="spellEnd"/>
     </w:p>
     <w:p>
       <w:pPr>
@@ -2094,6 +2832,7 @@
           <w:sz w:val="32"/>
         </w:rPr>
       </w:pPr>
+      <w:proofErr w:type="spellStart"/>
       <w:r>
         <w:rPr>
           <w:rFonts w:cstheme="minorHAnsi"/>
@@ -2101,6 +2840,7 @@
         </w:rPr>
         <w:t>аьяаья</w:t>
       </w:r>
+      <w:proofErr w:type="spellEnd"/>
     </w:p>
     <w:p>
       <w:pPr>
@@ -2111,6 +2851,7 @@
           <w:lang w:val="en-US"/>
         </w:rPr>
       </w:pPr>
+      <w:proofErr w:type="spellStart"/>
       <w:r>
         <w:rPr>
           <w:rFonts w:cstheme="minorHAnsi"/>
@@ -2118,6 +2859,7 @@
         </w:rPr>
         <w:t>аьяаь</w:t>
       </w:r>
+      <w:proofErr w:type="spellEnd"/>
     </w:p>
     <w:sectPr>
       <w:pgSz w:w="11906" w:h="16838"/>
@@ -2245,6 +2987,119 @@
     </w:lvl>
   </w:abstractNum>
   <w:abstractNum w:abstractNumId="1" w15:restartNumberingAfterBreak="0">
+    <w:nsid w:val="13D0507F"/>
+    <w:multiLevelType w:val="hybridMultilevel"/>
+    <w:tmpl w:val="B0FA1D26"/>
+    <w:lvl w:ilvl="0" w:tplc="04020001">
+      <w:start w:val="1"/>
+      <w:numFmt w:val="bullet"/>
+      <w:lvlText w:val=""/>
+      <w:lvlJc w:val="left"/>
+      <w:pPr>
+        <w:ind w:left="862" w:hanging="360"/>
+      </w:pPr>
+      <w:rPr>
+        <w:rFonts w:ascii="Symbol" w:hAnsi="Symbol" w:hint="default"/>
+      </w:rPr>
+    </w:lvl>
+    <w:lvl w:ilvl="1" w:tplc="04020003">
+      <w:start w:val="1"/>
+      <w:numFmt w:val="bullet"/>
+      <w:lvlText w:val="o"/>
+      <w:lvlJc w:val="left"/>
+      <w:pPr>
+        <w:ind w:left="1352" w:hanging="360"/>
+      </w:pPr>
+      <w:rPr>
+        <w:rFonts w:ascii="Courier New" w:hAnsi="Courier New" w:cs="Courier New" w:hint="default"/>
+      </w:rPr>
+    </w:lvl>
+    <w:lvl w:ilvl="2" w:tplc="04020005" w:tentative="1">
+      <w:start w:val="1"/>
+      <w:numFmt w:val="bullet"/>
+      <w:lvlText w:val=""/>
+      <w:lvlJc w:val="left"/>
+      <w:pPr>
+        <w:ind w:left="2302" w:hanging="360"/>
+      </w:pPr>
+      <w:rPr>
+        <w:rFonts w:ascii="Wingdings" w:hAnsi="Wingdings" w:hint="default"/>
+      </w:rPr>
+    </w:lvl>
+    <w:lvl w:ilvl="3" w:tplc="04020001" w:tentative="1">
+      <w:start w:val="1"/>
+      <w:numFmt w:val="bullet"/>
+      <w:lvlText w:val=""/>
+      <w:lvlJc w:val="left"/>
+      <w:pPr>
+        <w:ind w:left="3022" w:hanging="360"/>
+      </w:pPr>
+      <w:rPr>
+        <w:rFonts w:ascii="Symbol" w:hAnsi="Symbol" w:hint="default"/>
+      </w:rPr>
+    </w:lvl>
+    <w:lvl w:ilvl="4" w:tplc="04020003" w:tentative="1">
+      <w:start w:val="1"/>
+      <w:numFmt w:val="bullet"/>
+      <w:lvlText w:val="o"/>
+      <w:lvlJc w:val="left"/>
+      <w:pPr>
+        <w:ind w:left="3742" w:hanging="360"/>
+      </w:pPr>
+      <w:rPr>
+        <w:rFonts w:ascii="Courier New" w:hAnsi="Courier New" w:cs="Courier New" w:hint="default"/>
+      </w:rPr>
+    </w:lvl>
+    <w:lvl w:ilvl="5" w:tplc="04020005" w:tentative="1">
+      <w:start w:val="1"/>
+      <w:numFmt w:val="bullet"/>
+      <w:lvlText w:val=""/>
+      <w:lvlJc w:val="left"/>
+      <w:pPr>
+        <w:ind w:left="4462" w:hanging="360"/>
+      </w:pPr>
+      <w:rPr>
+        <w:rFonts w:ascii="Wingdings" w:hAnsi="Wingdings" w:hint="default"/>
+      </w:rPr>
+    </w:lvl>
+    <w:lvl w:ilvl="6" w:tplc="04020001" w:tentative="1">
+      <w:start w:val="1"/>
+      <w:numFmt w:val="bullet"/>
+      <w:lvlText w:val=""/>
+      <w:lvlJc w:val="left"/>
+      <w:pPr>
+        <w:ind w:left="5182" w:hanging="360"/>
+      </w:pPr>
+      <w:rPr>
+        <w:rFonts w:ascii="Symbol" w:hAnsi="Symbol" w:hint="default"/>
+      </w:rPr>
+    </w:lvl>
+    <w:lvl w:ilvl="7" w:tplc="04020003" w:tentative="1">
+      <w:start w:val="1"/>
+      <w:numFmt w:val="bullet"/>
+      <w:lvlText w:val="o"/>
+      <w:lvlJc w:val="left"/>
+      <w:pPr>
+        <w:ind w:left="5902" w:hanging="360"/>
+      </w:pPr>
+      <w:rPr>
+        <w:rFonts w:ascii="Courier New" w:hAnsi="Courier New" w:cs="Courier New" w:hint="default"/>
+      </w:rPr>
+    </w:lvl>
+    <w:lvl w:ilvl="8" w:tplc="04020005" w:tentative="1">
+      <w:start w:val="1"/>
+      <w:numFmt w:val="bullet"/>
+      <w:lvlText w:val=""/>
+      <w:lvlJc w:val="left"/>
+      <w:pPr>
+        <w:ind w:left="6622" w:hanging="360"/>
+      </w:pPr>
+      <w:rPr>
+        <w:rFonts w:ascii="Wingdings" w:hAnsi="Wingdings" w:hint="default"/>
+      </w:rPr>
+    </w:lvl>
+  </w:abstractNum>
+  <w:abstractNum w:abstractNumId="2" w15:restartNumberingAfterBreak="0">
     <w:nsid w:val="1F3851A5"/>
     <w:multiLevelType w:val="hybridMultilevel"/>
     <w:tmpl w:val="E1AAC0D6"/>
@@ -2357,7 +3212,7 @@
       </w:rPr>
     </w:lvl>
   </w:abstractNum>
-  <w:abstractNum w:abstractNumId="2" w15:restartNumberingAfterBreak="0">
+  <w:abstractNum w:abstractNumId="3" w15:restartNumberingAfterBreak="0">
     <w:nsid w:val="431078EF"/>
     <w:multiLevelType w:val="multilevel"/>
     <w:tmpl w:val="0402001F"/>
@@ -2443,14 +3298,249 @@
       </w:pPr>
     </w:lvl>
   </w:abstractNum>
+  <w:abstractNum w:abstractNumId="4" w15:restartNumberingAfterBreak="0">
+    <w:nsid w:val="48F0700A"/>
+    <w:multiLevelType w:val="hybridMultilevel"/>
+    <w:tmpl w:val="DBB2C9C6"/>
+    <w:lvl w:ilvl="0" w:tplc="04020001">
+      <w:start w:val="1"/>
+      <w:numFmt w:val="bullet"/>
+      <w:lvlText w:val=""/>
+      <w:lvlJc w:val="left"/>
+      <w:pPr>
+        <w:ind w:left="862" w:hanging="360"/>
+      </w:pPr>
+      <w:rPr>
+        <w:rFonts w:ascii="Symbol" w:hAnsi="Symbol" w:hint="default"/>
+      </w:rPr>
+    </w:lvl>
+    <w:lvl w:ilvl="1" w:tplc="04020003">
+      <w:start w:val="1"/>
+      <w:numFmt w:val="bullet"/>
+      <w:lvlText w:val="o"/>
+      <w:lvlJc w:val="left"/>
+      <w:pPr>
+        <w:ind w:left="1582" w:hanging="360"/>
+      </w:pPr>
+      <w:rPr>
+        <w:rFonts w:ascii="Courier New" w:hAnsi="Courier New" w:cs="Courier New" w:hint="default"/>
+      </w:rPr>
+    </w:lvl>
+    <w:lvl w:ilvl="2" w:tplc="04020005">
+      <w:start w:val="1"/>
+      <w:numFmt w:val="bullet"/>
+      <w:lvlText w:val=""/>
+      <w:lvlJc w:val="left"/>
+      <w:pPr>
+        <w:ind w:left="2302" w:hanging="360"/>
+      </w:pPr>
+      <w:rPr>
+        <w:rFonts w:ascii="Wingdings" w:hAnsi="Wingdings" w:hint="default"/>
+      </w:rPr>
+    </w:lvl>
+    <w:lvl w:ilvl="3" w:tplc="04020001" w:tentative="1">
+      <w:start w:val="1"/>
+      <w:numFmt w:val="bullet"/>
+      <w:lvlText w:val=""/>
+      <w:lvlJc w:val="left"/>
+      <w:pPr>
+        <w:ind w:left="3022" w:hanging="360"/>
+      </w:pPr>
+      <w:rPr>
+        <w:rFonts w:ascii="Symbol" w:hAnsi="Symbol" w:hint="default"/>
+      </w:rPr>
+    </w:lvl>
+    <w:lvl w:ilvl="4" w:tplc="04020003" w:tentative="1">
+      <w:start w:val="1"/>
+      <w:numFmt w:val="bullet"/>
+      <w:lvlText w:val="o"/>
+      <w:lvlJc w:val="left"/>
+      <w:pPr>
+        <w:ind w:left="3742" w:hanging="360"/>
+      </w:pPr>
+      <w:rPr>
+        <w:rFonts w:ascii="Courier New" w:hAnsi="Courier New" w:cs="Courier New" w:hint="default"/>
+      </w:rPr>
+    </w:lvl>
+    <w:lvl w:ilvl="5" w:tplc="04020005" w:tentative="1">
+      <w:start w:val="1"/>
+      <w:numFmt w:val="bullet"/>
+      <w:lvlText w:val=""/>
+      <w:lvlJc w:val="left"/>
+      <w:pPr>
+        <w:ind w:left="4462" w:hanging="360"/>
+      </w:pPr>
+      <w:rPr>
+        <w:rFonts w:ascii="Wingdings" w:hAnsi="Wingdings" w:hint="default"/>
+      </w:rPr>
+    </w:lvl>
+    <w:lvl w:ilvl="6" w:tplc="04020001" w:tentative="1">
+      <w:start w:val="1"/>
+      <w:numFmt w:val="bullet"/>
+      <w:lvlText w:val=""/>
+      <w:lvlJc w:val="left"/>
+      <w:pPr>
+        <w:ind w:left="5182" w:hanging="360"/>
+      </w:pPr>
+      <w:rPr>
+        <w:rFonts w:ascii="Symbol" w:hAnsi="Symbol" w:hint="default"/>
+      </w:rPr>
+    </w:lvl>
+    <w:lvl w:ilvl="7" w:tplc="04020003" w:tentative="1">
+      <w:start w:val="1"/>
+      <w:numFmt w:val="bullet"/>
+      <w:lvlText w:val="o"/>
+      <w:lvlJc w:val="left"/>
+      <w:pPr>
+        <w:ind w:left="5902" w:hanging="360"/>
+      </w:pPr>
+      <w:rPr>
+        <w:rFonts w:ascii="Courier New" w:hAnsi="Courier New" w:cs="Courier New" w:hint="default"/>
+      </w:rPr>
+    </w:lvl>
+    <w:lvl w:ilvl="8" w:tplc="04020005" w:tentative="1">
+      <w:start w:val="1"/>
+      <w:numFmt w:val="bullet"/>
+      <w:lvlText w:val=""/>
+      <w:lvlJc w:val="left"/>
+      <w:pPr>
+        <w:ind w:left="6622" w:hanging="360"/>
+      </w:pPr>
+      <w:rPr>
+        <w:rFonts w:ascii="Wingdings" w:hAnsi="Wingdings" w:hint="default"/>
+      </w:rPr>
+    </w:lvl>
+  </w:abstractNum>
+  <w:abstractNum w:abstractNumId="5" w15:restartNumberingAfterBreak="0">
+    <w:nsid w:val="68A00EDB"/>
+    <w:multiLevelType w:val="hybridMultilevel"/>
+    <w:tmpl w:val="42B0CB3A"/>
+    <w:lvl w:ilvl="0" w:tplc="04020001">
+      <w:start w:val="1"/>
+      <w:numFmt w:val="bullet"/>
+      <w:lvlText w:val=""/>
+      <w:lvlJc w:val="left"/>
+      <w:pPr>
+        <w:ind w:left="862" w:hanging="360"/>
+      </w:pPr>
+      <w:rPr>
+        <w:rFonts w:ascii="Symbol" w:hAnsi="Symbol" w:hint="default"/>
+      </w:rPr>
+    </w:lvl>
+    <w:lvl w:ilvl="1" w:tplc="04020003">
+      <w:start w:val="1"/>
+      <w:numFmt w:val="bullet"/>
+      <w:lvlText w:val="o"/>
+      <w:lvlJc w:val="left"/>
+      <w:pPr>
+        <w:ind w:left="1582" w:hanging="360"/>
+      </w:pPr>
+      <w:rPr>
+        <w:rFonts w:ascii="Courier New" w:hAnsi="Courier New" w:cs="Courier New" w:hint="default"/>
+      </w:rPr>
+    </w:lvl>
+    <w:lvl w:ilvl="2" w:tplc="04020005" w:tentative="1">
+      <w:start w:val="1"/>
+      <w:numFmt w:val="bullet"/>
+      <w:lvlText w:val=""/>
+      <w:lvlJc w:val="left"/>
+      <w:pPr>
+        <w:ind w:left="2302" w:hanging="360"/>
+      </w:pPr>
+      <w:rPr>
+        <w:rFonts w:ascii="Wingdings" w:hAnsi="Wingdings" w:hint="default"/>
+      </w:rPr>
+    </w:lvl>
+    <w:lvl w:ilvl="3" w:tplc="04020001" w:tentative="1">
+      <w:start w:val="1"/>
+      <w:numFmt w:val="bullet"/>
+      <w:lvlText w:val=""/>
+      <w:lvlJc w:val="left"/>
+      <w:pPr>
+        <w:ind w:left="3022" w:hanging="360"/>
+      </w:pPr>
+      <w:rPr>
+        <w:rFonts w:ascii="Symbol" w:hAnsi="Symbol" w:hint="default"/>
+      </w:rPr>
+    </w:lvl>
+    <w:lvl w:ilvl="4" w:tplc="04020003" w:tentative="1">
+      <w:start w:val="1"/>
+      <w:numFmt w:val="bullet"/>
+      <w:lvlText w:val="o"/>
+      <w:lvlJc w:val="left"/>
+      <w:pPr>
+        <w:ind w:left="3742" w:hanging="360"/>
+      </w:pPr>
+      <w:rPr>
+        <w:rFonts w:ascii="Courier New" w:hAnsi="Courier New" w:cs="Courier New" w:hint="default"/>
+      </w:rPr>
+    </w:lvl>
+    <w:lvl w:ilvl="5" w:tplc="04020005" w:tentative="1">
+      <w:start w:val="1"/>
+      <w:numFmt w:val="bullet"/>
+      <w:lvlText w:val=""/>
+      <w:lvlJc w:val="left"/>
+      <w:pPr>
+        <w:ind w:left="4462" w:hanging="360"/>
+      </w:pPr>
+      <w:rPr>
+        <w:rFonts w:ascii="Wingdings" w:hAnsi="Wingdings" w:hint="default"/>
+      </w:rPr>
+    </w:lvl>
+    <w:lvl w:ilvl="6" w:tplc="04020001" w:tentative="1">
+      <w:start w:val="1"/>
+      <w:numFmt w:val="bullet"/>
+      <w:lvlText w:val=""/>
+      <w:lvlJc w:val="left"/>
+      <w:pPr>
+        <w:ind w:left="5182" w:hanging="360"/>
+      </w:pPr>
+      <w:rPr>
+        <w:rFonts w:ascii="Symbol" w:hAnsi="Symbol" w:hint="default"/>
+      </w:rPr>
+    </w:lvl>
+    <w:lvl w:ilvl="7" w:tplc="04020003" w:tentative="1">
+      <w:start w:val="1"/>
+      <w:numFmt w:val="bullet"/>
+      <w:lvlText w:val="o"/>
+      <w:lvlJc w:val="left"/>
+      <w:pPr>
+        <w:ind w:left="5902" w:hanging="360"/>
+      </w:pPr>
+      <w:rPr>
+        <w:rFonts w:ascii="Courier New" w:hAnsi="Courier New" w:cs="Courier New" w:hint="default"/>
+      </w:rPr>
+    </w:lvl>
+    <w:lvl w:ilvl="8" w:tplc="04020005" w:tentative="1">
+      <w:start w:val="1"/>
+      <w:numFmt w:val="bullet"/>
+      <w:lvlText w:val=""/>
+      <w:lvlJc w:val="left"/>
+      <w:pPr>
+        <w:ind w:left="6622" w:hanging="360"/>
+      </w:pPr>
+      <w:rPr>
+        <w:rFonts w:ascii="Wingdings" w:hAnsi="Wingdings" w:hint="default"/>
+      </w:rPr>
+    </w:lvl>
+  </w:abstractNum>
   <w:num w:numId="1">
-    <w:abstractNumId w:val="2"/>
+    <w:abstractNumId w:val="3"/>
   </w:num>
   <w:num w:numId="2">
     <w:abstractNumId w:val="0"/>
   </w:num>
   <w:num w:numId="3">
+    <w:abstractNumId w:val="2"/>
+  </w:num>
+  <w:num w:numId="4">
+    <w:abstractNumId w:val="4"/>
+  </w:num>
+  <w:num w:numId="5">
     <w:abstractNumId w:val="1"/>
+  </w:num>
+  <w:num w:numId="6">
+    <w:abstractNumId w:val="5"/>
   </w:num>
 </w:numbering>
 </file>

</xml_diff>

<commit_message>
bivariate 3 of 3 done
</commit_message>
<xml_diff>
--- a/project/statistics-project-62167.docx
+++ b/project/statistics-project-62167.docx
@@ -35,43 +35,7 @@
           <w:b/>
           <w:sz w:val="32"/>
         </w:rPr>
-        <w:t xml:space="preserve">Иван </w:t>
-      </w:r>
-      <w:proofErr w:type="spellStart"/>
-      <w:r>
-        <w:rPr>
-          <w:rFonts w:asciiTheme="majorHAnsi" w:hAnsiTheme="majorHAnsi" w:cstheme="majorHAnsi"/>
-          <w:b/>
-          <w:sz w:val="32"/>
-        </w:rPr>
-        <w:t>Чучулски</w:t>
-      </w:r>
-      <w:proofErr w:type="spellEnd"/>
-      <w:r>
-        <w:rPr>
-          <w:rFonts w:asciiTheme="majorHAnsi" w:hAnsiTheme="majorHAnsi" w:cstheme="majorHAnsi"/>
-          <w:b/>
-          <w:sz w:val="32"/>
-        </w:rPr>
-        <w:t xml:space="preserve"> </w:t>
-      </w:r>
-      <w:proofErr w:type="spellStart"/>
-      <w:r>
-        <w:rPr>
-          <w:rFonts w:asciiTheme="majorHAnsi" w:hAnsiTheme="majorHAnsi" w:cstheme="majorHAnsi"/>
-          <w:b/>
-          <w:sz w:val="32"/>
-        </w:rPr>
-        <w:t>ф.н</w:t>
-      </w:r>
-      <w:proofErr w:type="spellEnd"/>
-      <w:r>
-        <w:rPr>
-          <w:rFonts w:asciiTheme="majorHAnsi" w:hAnsiTheme="majorHAnsi" w:cstheme="majorHAnsi"/>
-          <w:b/>
-          <w:sz w:val="32"/>
-        </w:rPr>
-        <w:t>. 6216</w:t>
+        <w:t>Иван Чучулски ф.н. 6216</w:t>
       </w:r>
       <w:r>
         <w:rPr>
@@ -194,23 +158,13 @@
         </w:rPr>
         <w:t>Ще използваме данни</w:t>
       </w:r>
-      <w:proofErr w:type="spellStart"/>
-      <w:r>
-        <w:rPr>
-          <w:rFonts w:cstheme="minorHAnsi"/>
-          <w:sz w:val="32"/>
-          <w:lang w:val="en-US"/>
-        </w:rPr>
-        <w:t>те</w:t>
-      </w:r>
-      <w:proofErr w:type="spellEnd"/>
-      <w:r>
-        <w:rPr>
-          <w:rFonts w:cstheme="minorHAnsi"/>
-          <w:sz w:val="32"/>
-          <w:lang w:val="en-US"/>
-        </w:rPr>
-        <w:t xml:space="preserve"> survey</w:t>
+      <w:r>
+        <w:rPr>
+          <w:rFonts w:cstheme="minorHAnsi"/>
+          <w:sz w:val="32"/>
+          <w:lang w:val="en-US"/>
+        </w:rPr>
+        <w:t>те survey</w:t>
       </w:r>
       <w:r>
         <w:rPr>
@@ -354,21 +308,12 @@
         </w:rPr>
         <w:t xml:space="preserve"> </w:t>
       </w:r>
-      <w:proofErr w:type="spellStart"/>
-      <w:r>
-        <w:rPr>
-          <w:rFonts w:cstheme="minorHAnsi"/>
-          <w:sz w:val="32"/>
-        </w:rPr>
-        <w:t>категорийна</w:t>
-      </w:r>
-      <w:proofErr w:type="spellEnd"/>
-      <w:r>
-        <w:rPr>
-          <w:rFonts w:cstheme="minorHAnsi"/>
-          <w:sz w:val="32"/>
-        </w:rPr>
-        <w:t xml:space="preserve"> номинална променлива</w:t>
+      <w:r>
+        <w:rPr>
+          <w:rFonts w:cstheme="minorHAnsi"/>
+          <w:sz w:val="32"/>
+        </w:rPr>
+        <w:t>категорийна номинална променлива</w:t>
       </w:r>
     </w:p>
     <w:p>
@@ -499,23 +444,7 @@
           <w:rFonts w:cstheme="minorHAnsi"/>
           <w:sz w:val="32"/>
         </w:rPr>
-        <w:t xml:space="preserve"> техните локации и разсейвания. След това ще видим дали </w:t>
-      </w:r>
-      <w:proofErr w:type="spellStart"/>
-      <w:r>
-        <w:rPr>
-          <w:rFonts w:cstheme="minorHAnsi"/>
-          <w:sz w:val="32"/>
-        </w:rPr>
-        <w:t>категорийната</w:t>
-      </w:r>
-      <w:proofErr w:type="spellEnd"/>
-      <w:r>
-        <w:rPr>
-          <w:rFonts w:cstheme="minorHAnsi"/>
-          <w:sz w:val="32"/>
-        </w:rPr>
-        <w:t xml:space="preserve"> променлива може да е обясняваща за всяка от</w:t>
+        <w:t xml:space="preserve"> техните локации и разсейвания. След това ще видим дали категорийната променлива може да е обясняваща за всяка от</w:t>
       </w:r>
       <w:r>
         <w:rPr>
@@ -692,7 +621,6 @@
         </w:rPr>
         <w:t xml:space="preserve">, </w:t>
       </w:r>
-      <w:proofErr w:type="spellStart"/>
       <w:r>
         <w:rPr>
           <w:rFonts w:cstheme="minorHAnsi"/>
@@ -700,29 +628,8 @@
           <w:sz w:val="32"/>
           <w:lang w:val="en-US"/>
         </w:rPr>
-        <w:t>категорийна</w:t>
-      </w:r>
-      <w:proofErr w:type="spellEnd"/>
-      <w:r>
-        <w:rPr>
-          <w:rFonts w:cstheme="minorHAnsi"/>
-          <w:b/>
-          <w:sz w:val="32"/>
-          <w:lang w:val="en-US"/>
-        </w:rPr>
-        <w:t xml:space="preserve"> </w:t>
-      </w:r>
-      <w:proofErr w:type="spellStart"/>
-      <w:r>
-        <w:rPr>
-          <w:rFonts w:cstheme="minorHAnsi"/>
-          <w:b/>
-          <w:sz w:val="32"/>
-          <w:lang w:val="en-US"/>
-        </w:rPr>
-        <w:t>номинална</w:t>
-      </w:r>
-      <w:proofErr w:type="spellEnd"/>
+        <w:t>категорийна номинална</w:t>
+      </w:r>
     </w:p>
     <w:p>
       <w:pPr>
@@ -1294,25 +1201,7 @@
           <w:sz w:val="32"/>
           <w:lang w:val="en-US"/>
         </w:rPr>
-        <w:t>round(mean(</w:t>
-      </w:r>
-      <w:proofErr w:type="spellStart"/>
-      <w:r>
-        <w:rPr>
-          <w:rFonts w:cstheme="minorHAnsi"/>
-          <w:sz w:val="32"/>
-          <w:lang w:val="en-US"/>
-        </w:rPr>
-        <w:t>mydata$Height</w:t>
-      </w:r>
-      <w:proofErr w:type="spellEnd"/>
-      <w:r>
-        <w:rPr>
-          <w:rFonts w:cstheme="minorHAnsi"/>
-          <w:sz w:val="32"/>
-          <w:lang w:val="en-US"/>
-        </w:rPr>
-        <w:t>), 3)</w:t>
+        <w:t>round(mean(mydata$Height), 3)</w:t>
       </w:r>
       <w:r>
         <w:rPr>
@@ -1369,43 +1258,7 @@
           <w:sz w:val="32"/>
           <w:lang w:val="en-US"/>
         </w:rPr>
-        <w:t>round(</w:t>
-      </w:r>
-      <w:proofErr w:type="spellStart"/>
-      <w:r>
-        <w:rPr>
-          <w:rFonts w:cstheme="minorHAnsi"/>
-          <w:sz w:val="32"/>
-          <w:lang w:val="en-US"/>
-        </w:rPr>
-        <w:t>sd</w:t>
-      </w:r>
-      <w:proofErr w:type="spellEnd"/>
-      <w:r>
-        <w:rPr>
-          <w:rFonts w:cstheme="minorHAnsi"/>
-          <w:sz w:val="32"/>
-          <w:lang w:val="en-US"/>
-        </w:rPr>
-        <w:t>(</w:t>
-      </w:r>
-      <w:proofErr w:type="spellStart"/>
-      <w:r>
-        <w:rPr>
-          <w:rFonts w:cstheme="minorHAnsi"/>
-          <w:sz w:val="32"/>
-          <w:lang w:val="en-US"/>
-        </w:rPr>
-        <w:t>mydata$Height</w:t>
-      </w:r>
-      <w:proofErr w:type="spellEnd"/>
-      <w:r>
-        <w:rPr>
-          <w:rFonts w:cstheme="minorHAnsi"/>
-          <w:sz w:val="32"/>
-          <w:lang w:val="en-US"/>
-        </w:rPr>
-        <w:t>), 3)</w:t>
+        <w:t>round(sd(mydata$Height), 3)</w:t>
       </w:r>
       <w:r>
         <w:rPr>
@@ -1542,23 +1395,13 @@
         </w:rPr>
         <w:t xml:space="preserve">наличието на изкривявания в </w:t>
       </w:r>
-      <w:proofErr w:type="spellStart"/>
-      <w:r>
-        <w:rPr>
-          <w:rFonts w:cstheme="minorHAnsi"/>
-          <w:sz w:val="32"/>
-          <w:lang w:val="en-US"/>
-        </w:rPr>
-        <w:t>qqplot</w:t>
-      </w:r>
-      <w:proofErr w:type="spellEnd"/>
-      <w:r>
-        <w:rPr>
-          <w:rFonts w:cstheme="minorHAnsi"/>
-          <w:sz w:val="32"/>
-          <w:lang w:val="en-US"/>
-        </w:rPr>
-        <w:t>-</w:t>
+      <w:r>
+        <w:rPr>
+          <w:rFonts w:cstheme="minorHAnsi"/>
+          <w:sz w:val="32"/>
+          <w:lang w:val="en-US"/>
+        </w:rPr>
+        <w:t>qqplot-</w:t>
       </w:r>
       <w:r>
         <w:rPr>
@@ -1758,25 +1601,7 @@
           <w:sz w:val="32"/>
           <w:lang w:val="en-US"/>
         </w:rPr>
-        <w:t>round(median(</w:t>
-      </w:r>
-      <w:proofErr w:type="spellStart"/>
-      <w:r>
-        <w:rPr>
-          <w:rFonts w:cstheme="minorHAnsi"/>
-          <w:sz w:val="32"/>
-          <w:lang w:val="en-US"/>
-        </w:rPr>
-        <w:t>mydata$Handspan</w:t>
-      </w:r>
-      <w:proofErr w:type="spellEnd"/>
-      <w:r>
-        <w:rPr>
-          <w:rFonts w:cstheme="minorHAnsi"/>
-          <w:sz w:val="32"/>
-          <w:lang w:val="en-US"/>
-        </w:rPr>
-        <w:t>), 3)</w:t>
+        <w:t>round(median(mydata$Handspan), 3)</w:t>
       </w:r>
       <w:r>
         <w:rPr>
@@ -1833,25 +1658,7 @@
           <w:sz w:val="32"/>
           <w:lang w:val="en-US"/>
         </w:rPr>
-        <w:t>round(mad(</w:t>
-      </w:r>
-      <w:proofErr w:type="spellStart"/>
-      <w:r>
-        <w:rPr>
-          <w:rFonts w:cstheme="minorHAnsi"/>
-          <w:sz w:val="32"/>
-          <w:lang w:val="en-US"/>
-        </w:rPr>
-        <w:t>mydata$Handspan</w:t>
-      </w:r>
-      <w:proofErr w:type="spellEnd"/>
-      <w:r>
-        <w:rPr>
-          <w:rFonts w:cstheme="minorHAnsi"/>
-          <w:sz w:val="32"/>
-          <w:lang w:val="en-US"/>
-        </w:rPr>
-        <w:t>), 3)</w:t>
+        <w:t>round(mad(mydata$Handspan), 3)</w:t>
       </w:r>
       <w:r>
         <w:rPr>
@@ -1962,39 +1769,8 @@
           <w:sz w:val="32"/>
           <w:lang w:val="en-US"/>
         </w:rPr>
-        <w:t xml:space="preserve">атегорийни </w:t>
-      </w:r>
-      <w:proofErr w:type="spellStart"/>
-      <w:r>
-        <w:rPr>
-          <w:rFonts w:cstheme="minorHAnsi"/>
-          <w:b/>
-          <w:sz w:val="32"/>
-          <w:lang w:val="en-US"/>
-        </w:rPr>
-        <w:t>обясняващи</w:t>
-      </w:r>
-      <w:proofErr w:type="spellEnd"/>
-      <w:r>
-        <w:rPr>
-          <w:rFonts w:cstheme="minorHAnsi"/>
-          <w:b/>
-          <w:sz w:val="32"/>
-          <w:lang w:val="en-US"/>
-        </w:rPr>
-        <w:t xml:space="preserve"> и числови </w:t>
-      </w:r>
-      <w:proofErr w:type="spellStart"/>
-      <w:r>
-        <w:rPr>
-          <w:rFonts w:cstheme="minorHAnsi"/>
-          <w:b/>
-          <w:sz w:val="32"/>
-          <w:lang w:val="en-US"/>
-        </w:rPr>
-        <w:t>зависими</w:t>
-      </w:r>
-      <w:proofErr w:type="spellEnd"/>
+        <w:t>атегорийни обясняващи и числови зависими</w:t>
+      </w:r>
     </w:p>
     <w:p>
       <w:pPr>
@@ -2703,39 +2479,8 @@
           <w:lang w:val="en-US"/>
         </w:rPr>
         <w:lastRenderedPageBreak/>
-        <w:t xml:space="preserve">числови </w:t>
-      </w:r>
-      <w:proofErr w:type="spellStart"/>
-      <w:r>
-        <w:rPr>
-          <w:rFonts w:cstheme="minorHAnsi"/>
-          <w:b/>
-          <w:sz w:val="32"/>
-          <w:lang w:val="en-US"/>
-        </w:rPr>
-        <w:t>обясняващи</w:t>
-      </w:r>
-      <w:proofErr w:type="spellEnd"/>
-      <w:r>
-        <w:rPr>
-          <w:rFonts w:cstheme="minorHAnsi"/>
-          <w:b/>
-          <w:sz w:val="32"/>
-          <w:lang w:val="en-US"/>
-        </w:rPr>
-        <w:t xml:space="preserve"> и числови </w:t>
-      </w:r>
-      <w:proofErr w:type="spellStart"/>
-      <w:r>
-        <w:rPr>
-          <w:rFonts w:cstheme="minorHAnsi"/>
-          <w:b/>
-          <w:sz w:val="32"/>
-          <w:lang w:val="en-US"/>
-        </w:rPr>
-        <w:t>зависими</w:t>
-      </w:r>
-      <w:proofErr w:type="spellEnd"/>
+        <w:t>числови обясняващи и числови зависими</w:t>
+      </w:r>
     </w:p>
     <w:p>
       <w:pPr>
@@ -2743,62 +2488,419 @@
         <w:rPr>
           <w:rFonts w:cstheme="minorHAnsi"/>
           <w:sz w:val="32"/>
-        </w:rPr>
-      </w:pPr>
-      <w:proofErr w:type="spellStart"/>
-      <w:r>
-        <w:rPr>
-          <w:rFonts w:cstheme="minorHAnsi"/>
-          <w:sz w:val="32"/>
-        </w:rPr>
-        <w:t>аяьая</w:t>
-      </w:r>
+          <w:lang w:val="en-US"/>
+        </w:rPr>
+      </w:pPr>
+      <w:r>
+        <w:rPr>
+          <w:rFonts w:cstheme="minorHAnsi"/>
+          <w:sz w:val="32"/>
+        </w:rPr>
+        <w:t>Ще търсим дали ръста</w:t>
+      </w:r>
+      <w:r>
+        <w:rPr>
+          <w:rFonts w:cstheme="minorHAnsi"/>
+          <w:sz w:val="32"/>
+          <w:lang w:val="en-US"/>
+        </w:rPr>
+        <w:t xml:space="preserve"> </w:t>
+      </w:r>
+      <w:r>
+        <w:rPr>
+          <w:rFonts w:cstheme="minorHAnsi"/>
+          <w:sz w:val="32"/>
+        </w:rPr>
+        <w:t>може да обяснява</w:t>
+      </w:r>
+      <w:r>
+        <w:rPr>
+          <w:rFonts w:cstheme="minorHAnsi"/>
+          <w:sz w:val="32"/>
+        </w:rPr>
+        <w:t xml:space="preserve"> педята.</w:t>
+      </w:r>
+    </w:p>
+    <w:p>
+      <w:pPr>
+        <w:ind w:left="142"/>
+        <w:rPr>
+          <w:rFonts w:cstheme="minorHAnsi"/>
+          <w:sz w:val="32"/>
+        </w:rPr>
+      </w:pPr>
+      <w:r>
+        <w:rPr>
+          <w:rFonts w:cstheme="minorHAnsi"/>
+          <w:sz w:val="32"/>
+        </w:rPr>
+        <w:pict>
+          <v:shape id="_x0000_i1036" type="#_x0000_t75" style="width:453.25pt;height:295.65pt">
+            <v:imagedata r:id="rId14" o:title="3-2-height-handspan-1"/>
+          </v:shape>
+        </w:pict>
+      </w:r>
+    </w:p>
+    <w:p>
+      <w:pPr>
+        <w:ind w:left="142"/>
+        <w:rPr>
+          <w:rFonts w:cstheme="minorHAnsi"/>
+          <w:sz w:val="32"/>
+          <w:lang w:val="en-US"/>
+        </w:rPr>
+      </w:pPr>
+      <w:r>
+        <w:rPr>
+          <w:rFonts w:cstheme="minorHAnsi"/>
+          <w:sz w:val="32"/>
+        </w:rPr>
+        <w:pict>
+          <v:shape id="_x0000_i1034" type="#_x0000_t75" style="width:453.25pt;height:306pt">
+            <v:imagedata r:id="rId15" o:title="3-2-height-handspan-2"/>
+          </v:shape>
+        </w:pict>
+      </w:r>
+      <w:r>
+        <w:rPr>
+          <w:rFonts w:cstheme="minorHAnsi"/>
+          <w:sz w:val="32"/>
+        </w:rPr>
+        <w:t xml:space="preserve"> </w:t>
+      </w:r>
+    </w:p>
+    <w:p>
+      <w:pPr>
+        <w:ind w:left="142"/>
+        <w:rPr>
+          <w:rFonts w:cstheme="minorHAnsi"/>
+          <w:sz w:val="32"/>
+        </w:rPr>
+      </w:pPr>
+      <w:r>
+        <w:rPr>
+          <w:rFonts w:cstheme="minorHAnsi"/>
+          <w:sz w:val="32"/>
+        </w:rPr>
+        <w:lastRenderedPageBreak/>
+        <w:pict>
+          <v:shape id="_x0000_i1035" type="#_x0000_t75" style="width:453.25pt;height:338.2pt">
+            <v:imagedata r:id="rId16" o:title="3-2-height-handspan-3"/>
+          </v:shape>
+        </w:pict>
+      </w:r>
+    </w:p>
+    <w:p>
+      <w:pPr>
+        <w:ind w:left="142"/>
+        <w:jc w:val="both"/>
+        <w:rPr>
+          <w:rFonts w:cstheme="minorHAnsi"/>
+          <w:sz w:val="32"/>
+          <w:lang w:val="en-US"/>
+        </w:rPr>
+      </w:pPr>
+      <w:r>
+        <w:rPr>
+          <w:rFonts w:cstheme="minorHAnsi"/>
+          <w:sz w:val="32"/>
+        </w:rPr>
+        <w:t>Разглеждаме ръста и педята съвкупно, както и ако разделим наблюденията по полове.</w:t>
+      </w:r>
+      <w:r>
+        <w:rPr>
+          <w:rFonts w:cstheme="minorHAnsi"/>
+          <w:sz w:val="32"/>
+          <w:lang w:val="en-US"/>
+        </w:rPr>
+        <w:t xml:space="preserve"> </w:t>
+      </w:r>
+      <w:r>
+        <w:rPr>
+          <w:rFonts w:cstheme="minorHAnsi"/>
+          <w:sz w:val="32"/>
+        </w:rPr>
+        <w:t xml:space="preserve">При съвкупното разглеждане можем да видим съвсем слаба линейна връзка. </w:t>
+      </w:r>
+      <w:r>
+        <w:rPr>
+          <w:rFonts w:cstheme="minorHAnsi"/>
+          <w:sz w:val="32"/>
+        </w:rPr>
+        <w:t xml:space="preserve">В останалите две графики, където се разглеждат само жени и мъже </w:t>
+      </w:r>
+      <w:r>
+        <w:rPr>
+          <w:rFonts w:cstheme="minorHAnsi"/>
+          <w:sz w:val="32"/>
+        </w:rPr>
+        <w:t>не можем да установим някаква</w:t>
+      </w:r>
+      <w:r>
+        <w:rPr>
+          <w:rFonts w:cstheme="minorHAnsi"/>
+          <w:sz w:val="32"/>
+          <w:lang w:val="en-US"/>
+        </w:rPr>
+        <w:t xml:space="preserve"> </w:t>
+      </w:r>
+      <w:r>
+        <w:rPr>
+          <w:rFonts w:cstheme="minorHAnsi"/>
+          <w:sz w:val="32"/>
+        </w:rPr>
+        <w:t>явна връзка</w:t>
+      </w:r>
+      <w:r>
+        <w:rPr>
+          <w:rFonts w:cstheme="minorHAnsi"/>
+          <w:sz w:val="32"/>
+        </w:rPr>
+        <w:t xml:space="preserve">. </w:t>
+      </w:r>
+      <w:r>
+        <w:rPr>
+          <w:rFonts w:cstheme="minorHAnsi"/>
+          <w:sz w:val="32"/>
+        </w:rPr>
+        <w:t xml:space="preserve">Цялостно по-голяма педя имат по-високите хора, но има и някои големи отклонения. </w:t>
+      </w:r>
+    </w:p>
+    <w:p>
+      <w:pPr>
+        <w:ind w:left="142"/>
+        <w:jc w:val="both"/>
+        <w:rPr>
+          <w:rFonts w:cstheme="minorHAnsi"/>
+          <w:sz w:val="32"/>
+        </w:rPr>
+      </w:pPr>
+      <w:r>
+        <w:rPr>
+          <w:rFonts w:cstheme="minorHAnsi"/>
+          <w:sz w:val="32"/>
+        </w:rPr>
+        <w:t>Ако разгледаме к</w:t>
+      </w:r>
+      <w:r>
+        <w:rPr>
+          <w:rFonts w:cstheme="minorHAnsi"/>
+          <w:sz w:val="32"/>
+        </w:rPr>
+        <w:t>орелацията при съвкупното разглеждане</w:t>
+      </w:r>
+      <w:r>
+        <w:rPr>
+          <w:rFonts w:cstheme="minorHAnsi"/>
+          <w:sz w:val="32"/>
+        </w:rPr>
+        <w:t xml:space="preserve"> тя</w:t>
+      </w:r>
+      <w:r>
+        <w:rPr>
+          <w:rFonts w:cstheme="minorHAnsi"/>
+          <w:sz w:val="32"/>
+        </w:rPr>
+        <w:t xml:space="preserve"> е </w:t>
+      </w:r>
+      <w:r>
+        <w:rPr>
+          <w:rFonts w:cstheme="minorHAnsi"/>
+          <w:sz w:val="32"/>
+        </w:rPr>
+        <w:t>0.646</w:t>
+      </w:r>
+      <w:r>
+        <w:rPr>
+          <w:rFonts w:cstheme="minorHAnsi"/>
+          <w:sz w:val="32"/>
+        </w:rPr>
+        <w:t>, което говори за средна връз</w:t>
+      </w:r>
+      <w:r>
+        <w:rPr>
+          <w:rFonts w:cstheme="minorHAnsi"/>
+          <w:sz w:val="32"/>
+        </w:rPr>
+        <w:t>ка. При пресмятането ѝ използваме</w:t>
+      </w:r>
+      <w:r>
+        <w:rPr>
+          <w:rFonts w:cstheme="minorHAnsi"/>
+          <w:sz w:val="32"/>
+          <w:lang w:val="en-US"/>
+        </w:rPr>
+        <w:t xml:space="preserve"> </w:t>
+      </w:r>
+      <w:r>
+        <w:rPr>
+          <w:rFonts w:cstheme="minorHAnsi"/>
+          <w:sz w:val="32"/>
+        </w:rPr>
+        <w:t xml:space="preserve">непараметрична оценка метода на </w:t>
+      </w:r>
+      <w:r>
+        <w:rPr>
+          <w:rFonts w:cstheme="minorHAnsi"/>
+          <w:sz w:val="32"/>
+          <w:lang w:val="en-US"/>
+        </w:rPr>
+        <w:t>Spearman</w:t>
+      </w:r>
+      <w:r>
+        <w:rPr>
+          <w:rFonts w:cstheme="minorHAnsi"/>
+          <w:sz w:val="32"/>
+        </w:rPr>
+        <w:t>, защото ръстът е нормално разпределен, но педята не е.</w:t>
+      </w:r>
+    </w:p>
+    <w:p>
+      <w:pPr>
+        <w:ind w:left="142"/>
+        <w:jc w:val="both"/>
+        <w:rPr>
+          <w:rFonts w:cstheme="minorHAnsi"/>
+          <w:sz w:val="32"/>
+        </w:rPr>
+      </w:pPr>
+      <w:r>
+        <w:rPr>
+          <w:rFonts w:cstheme="minorHAnsi"/>
+          <w:sz w:val="32"/>
+        </w:rPr>
+        <w:t xml:space="preserve">При разглеждане само на жени корелацията е </w:t>
+      </w:r>
+      <w:r>
+        <w:rPr>
+          <w:rFonts w:cstheme="minorHAnsi"/>
+          <w:sz w:val="32"/>
+        </w:rPr>
+        <w:t>0.341</w:t>
+      </w:r>
+      <w:r>
+        <w:rPr>
+          <w:rFonts w:cstheme="minorHAnsi"/>
+          <w:sz w:val="32"/>
+        </w:rPr>
+        <w:t>, което показва, че връзката е много слаба. При нейното пресмятане отново използваме</w:t>
+      </w:r>
+      <w:r>
+        <w:rPr>
+          <w:rFonts w:cstheme="minorHAnsi"/>
+          <w:sz w:val="32"/>
+        </w:rPr>
+        <w:t xml:space="preserve"> </w:t>
+      </w:r>
+      <w:r>
+        <w:rPr>
+          <w:rFonts w:cstheme="minorHAnsi"/>
+          <w:sz w:val="32"/>
+        </w:rPr>
+        <w:t xml:space="preserve">непараметрична оценка метода на </w:t>
+      </w:r>
+      <w:r>
+        <w:rPr>
+          <w:rFonts w:cstheme="minorHAnsi"/>
+          <w:sz w:val="32"/>
+          <w:lang w:val="en-US"/>
+        </w:rPr>
+        <w:t>Spearman</w:t>
+      </w:r>
+      <w:r>
+        <w:rPr>
+          <w:rFonts w:cstheme="minorHAnsi"/>
+          <w:sz w:val="32"/>
+        </w:rPr>
+        <w:t>, тъй като педите не бяха</w:t>
+      </w:r>
+      <w:r>
+        <w:rPr>
+          <w:rFonts w:cstheme="minorHAnsi"/>
+          <w:sz w:val="32"/>
+        </w:rPr>
+        <w:t xml:space="preserve"> с</w:t>
+      </w:r>
+      <w:r>
+        <w:rPr>
+          <w:rFonts w:cstheme="minorHAnsi"/>
+          <w:sz w:val="32"/>
+        </w:rPr>
+        <w:t xml:space="preserve"> нормално </w:t>
+      </w:r>
+      <w:r>
+        <w:rPr>
+          <w:rFonts w:cstheme="minorHAnsi"/>
+          <w:sz w:val="32"/>
+        </w:rPr>
+        <w:t>разпределение.</w:t>
+      </w:r>
+    </w:p>
+    <w:p>
+      <w:pPr>
+        <w:ind w:left="142"/>
+        <w:jc w:val="both"/>
+        <w:rPr>
+          <w:rFonts w:cstheme="minorHAnsi"/>
+          <w:sz w:val="32"/>
+        </w:rPr>
+      </w:pPr>
+      <w:r>
+        <w:rPr>
+          <w:rFonts w:cstheme="minorHAnsi"/>
+          <w:sz w:val="32"/>
+        </w:rPr>
+        <w:lastRenderedPageBreak/>
+        <w:t xml:space="preserve">При пресмятане на корелацията при мъже тя е </w:t>
+      </w:r>
+      <w:r>
+        <w:rPr>
+          <w:rFonts w:cstheme="minorHAnsi"/>
+          <w:sz w:val="32"/>
+        </w:rPr>
+        <w:t>0.385</w:t>
+      </w:r>
+      <w:r>
+        <w:rPr>
+          <w:rFonts w:cstheme="minorHAnsi"/>
+          <w:sz w:val="32"/>
+        </w:rPr>
+        <w:t xml:space="preserve">, което отново означава че връзката е много слаба. При пресмятането ѝ използваме </w:t>
+      </w:r>
+      <w:r>
+        <w:rPr>
+          <w:rFonts w:cstheme="minorHAnsi"/>
+          <w:sz w:val="32"/>
+        </w:rPr>
+        <w:t xml:space="preserve">параметрична оценка метода на </w:t>
+      </w:r>
+      <w:r>
+        <w:rPr>
+          <w:rFonts w:cstheme="minorHAnsi"/>
+          <w:sz w:val="32"/>
+          <w:lang w:val="en-US"/>
+        </w:rPr>
+        <w:t>Pearson</w:t>
+      </w:r>
+      <w:r>
+        <w:rPr>
+          <w:rFonts w:cstheme="minorHAnsi"/>
+          <w:sz w:val="32"/>
+        </w:rPr>
+        <w:t>, тъй като и двете променливи бяха нормално разпределени.</w:t>
+      </w:r>
+    </w:p>
+    <w:p>
+      <w:pPr>
+        <w:ind w:left="142"/>
+        <w:jc w:val="both"/>
+        <w:rPr>
+          <w:rFonts w:cstheme="minorHAnsi"/>
+          <w:sz w:val="32"/>
+        </w:rPr>
+      </w:pPr>
       <w:bookmarkStart w:id="0" w:name="_GoBack"/>
       <w:bookmarkEnd w:id="0"/>
-      <w:r>
-        <w:rPr>
-          <w:rFonts w:cstheme="minorHAnsi"/>
-          <w:sz w:val="32"/>
-        </w:rPr>
-        <w:t>ь</w:t>
-      </w:r>
-      <w:proofErr w:type="spellEnd"/>
-    </w:p>
-    <w:p>
-      <w:pPr>
-        <w:ind w:left="142"/>
-        <w:rPr>
-          <w:rFonts w:cstheme="minorHAnsi"/>
-          <w:sz w:val="32"/>
-        </w:rPr>
-      </w:pPr>
-    </w:p>
-    <w:p>
-      <w:pPr>
-        <w:ind w:left="142"/>
-        <w:rPr>
-          <w:rFonts w:cstheme="minorHAnsi"/>
-          <w:sz w:val="32"/>
-        </w:rPr>
-      </w:pPr>
-      <w:proofErr w:type="spellStart"/>
-      <w:r>
-        <w:rPr>
-          <w:rFonts w:cstheme="minorHAnsi"/>
-          <w:sz w:val="32"/>
-        </w:rPr>
-        <w:t>аяь</w:t>
-      </w:r>
-      <w:proofErr w:type="spellEnd"/>
-    </w:p>
-    <w:p>
-      <w:pPr>
-        <w:ind w:left="142"/>
-        <w:rPr>
-          <w:rFonts w:cstheme="minorHAnsi"/>
-          <w:sz w:val="32"/>
-        </w:rPr>
-      </w:pPr>
     </w:p>
     <w:p>
       <w:pPr>
@@ -2832,7 +2934,6 @@
           <w:sz w:val="32"/>
         </w:rPr>
       </w:pPr>
-      <w:proofErr w:type="spellStart"/>
       <w:r>
         <w:rPr>
           <w:rFonts w:cstheme="minorHAnsi"/>
@@ -2840,7 +2941,6 @@
         </w:rPr>
         <w:t>аьяаья</w:t>
       </w:r>
-      <w:proofErr w:type="spellEnd"/>
     </w:p>
     <w:p>
       <w:pPr>
@@ -2851,7 +2951,6 @@
           <w:lang w:val="en-US"/>
         </w:rPr>
       </w:pPr>
-      <w:proofErr w:type="spellStart"/>
       <w:r>
         <w:rPr>
           <w:rFonts w:cstheme="minorHAnsi"/>
@@ -2859,7 +2958,6 @@
         </w:rPr>
         <w:t>аьяаь</w:t>
       </w:r>
-      <w:proofErr w:type="spellEnd"/>
     </w:p>
     <w:sectPr>
       <w:pgSz w:w="11906" w:h="16838"/>
@@ -3213,6 +3311,119 @@
     </w:lvl>
   </w:abstractNum>
   <w:abstractNum w:abstractNumId="3" w15:restartNumberingAfterBreak="0">
+    <w:nsid w:val="296A720B"/>
+    <w:multiLevelType w:val="hybridMultilevel"/>
+    <w:tmpl w:val="A8D0CBFA"/>
+    <w:lvl w:ilvl="0" w:tplc="04020001">
+      <w:start w:val="1"/>
+      <w:numFmt w:val="bullet"/>
+      <w:lvlText w:val=""/>
+      <w:lvlJc w:val="left"/>
+      <w:pPr>
+        <w:ind w:left="862" w:hanging="360"/>
+      </w:pPr>
+      <w:rPr>
+        <w:rFonts w:ascii="Symbol" w:hAnsi="Symbol" w:hint="default"/>
+      </w:rPr>
+    </w:lvl>
+    <w:lvl w:ilvl="1" w:tplc="04020003" w:tentative="1">
+      <w:start w:val="1"/>
+      <w:numFmt w:val="bullet"/>
+      <w:lvlText w:val="o"/>
+      <w:lvlJc w:val="left"/>
+      <w:pPr>
+        <w:ind w:left="1582" w:hanging="360"/>
+      </w:pPr>
+      <w:rPr>
+        <w:rFonts w:ascii="Courier New" w:hAnsi="Courier New" w:cs="Courier New" w:hint="default"/>
+      </w:rPr>
+    </w:lvl>
+    <w:lvl w:ilvl="2" w:tplc="04020005" w:tentative="1">
+      <w:start w:val="1"/>
+      <w:numFmt w:val="bullet"/>
+      <w:lvlText w:val=""/>
+      <w:lvlJc w:val="left"/>
+      <w:pPr>
+        <w:ind w:left="2302" w:hanging="360"/>
+      </w:pPr>
+      <w:rPr>
+        <w:rFonts w:ascii="Wingdings" w:hAnsi="Wingdings" w:hint="default"/>
+      </w:rPr>
+    </w:lvl>
+    <w:lvl w:ilvl="3" w:tplc="04020001" w:tentative="1">
+      <w:start w:val="1"/>
+      <w:numFmt w:val="bullet"/>
+      <w:lvlText w:val=""/>
+      <w:lvlJc w:val="left"/>
+      <w:pPr>
+        <w:ind w:left="3022" w:hanging="360"/>
+      </w:pPr>
+      <w:rPr>
+        <w:rFonts w:ascii="Symbol" w:hAnsi="Symbol" w:hint="default"/>
+      </w:rPr>
+    </w:lvl>
+    <w:lvl w:ilvl="4" w:tplc="04020003" w:tentative="1">
+      <w:start w:val="1"/>
+      <w:numFmt w:val="bullet"/>
+      <w:lvlText w:val="o"/>
+      <w:lvlJc w:val="left"/>
+      <w:pPr>
+        <w:ind w:left="3742" w:hanging="360"/>
+      </w:pPr>
+      <w:rPr>
+        <w:rFonts w:ascii="Courier New" w:hAnsi="Courier New" w:cs="Courier New" w:hint="default"/>
+      </w:rPr>
+    </w:lvl>
+    <w:lvl w:ilvl="5" w:tplc="04020005" w:tentative="1">
+      <w:start w:val="1"/>
+      <w:numFmt w:val="bullet"/>
+      <w:lvlText w:val=""/>
+      <w:lvlJc w:val="left"/>
+      <w:pPr>
+        <w:ind w:left="4462" w:hanging="360"/>
+      </w:pPr>
+      <w:rPr>
+        <w:rFonts w:ascii="Wingdings" w:hAnsi="Wingdings" w:hint="default"/>
+      </w:rPr>
+    </w:lvl>
+    <w:lvl w:ilvl="6" w:tplc="04020001" w:tentative="1">
+      <w:start w:val="1"/>
+      <w:numFmt w:val="bullet"/>
+      <w:lvlText w:val=""/>
+      <w:lvlJc w:val="left"/>
+      <w:pPr>
+        <w:ind w:left="5182" w:hanging="360"/>
+      </w:pPr>
+      <w:rPr>
+        <w:rFonts w:ascii="Symbol" w:hAnsi="Symbol" w:hint="default"/>
+      </w:rPr>
+    </w:lvl>
+    <w:lvl w:ilvl="7" w:tplc="04020003" w:tentative="1">
+      <w:start w:val="1"/>
+      <w:numFmt w:val="bullet"/>
+      <w:lvlText w:val="o"/>
+      <w:lvlJc w:val="left"/>
+      <w:pPr>
+        <w:ind w:left="5902" w:hanging="360"/>
+      </w:pPr>
+      <w:rPr>
+        <w:rFonts w:ascii="Courier New" w:hAnsi="Courier New" w:cs="Courier New" w:hint="default"/>
+      </w:rPr>
+    </w:lvl>
+    <w:lvl w:ilvl="8" w:tplc="04020005" w:tentative="1">
+      <w:start w:val="1"/>
+      <w:numFmt w:val="bullet"/>
+      <w:lvlText w:val=""/>
+      <w:lvlJc w:val="left"/>
+      <w:pPr>
+        <w:ind w:left="6622" w:hanging="360"/>
+      </w:pPr>
+      <w:rPr>
+        <w:rFonts w:ascii="Wingdings" w:hAnsi="Wingdings" w:hint="default"/>
+      </w:rPr>
+    </w:lvl>
+  </w:abstractNum>
+  <w:abstractNum w:abstractNumId="4" w15:restartNumberingAfterBreak="0">
     <w:nsid w:val="431078EF"/>
     <w:multiLevelType w:val="multilevel"/>
     <w:tmpl w:val="0402001F"/>
@@ -3298,7 +3509,7 @@
       </w:pPr>
     </w:lvl>
   </w:abstractNum>
-  <w:abstractNum w:abstractNumId="4" w15:restartNumberingAfterBreak="0">
+  <w:abstractNum w:abstractNumId="5" w15:restartNumberingAfterBreak="0">
     <w:nsid w:val="48F0700A"/>
     <w:multiLevelType w:val="hybridMultilevel"/>
     <w:tmpl w:val="DBB2C9C6"/>
@@ -3411,7 +3622,7 @@
       </w:rPr>
     </w:lvl>
   </w:abstractNum>
-  <w:abstractNum w:abstractNumId="5" w15:restartNumberingAfterBreak="0">
+  <w:abstractNum w:abstractNumId="6" w15:restartNumberingAfterBreak="0">
     <w:nsid w:val="68A00EDB"/>
     <w:multiLevelType w:val="hybridMultilevel"/>
     <w:tmpl w:val="42B0CB3A"/>
@@ -3525,7 +3736,7 @@
     </w:lvl>
   </w:abstractNum>
   <w:num w:numId="1">
-    <w:abstractNumId w:val="3"/>
+    <w:abstractNumId w:val="4"/>
   </w:num>
   <w:num w:numId="2">
     <w:abstractNumId w:val="0"/>
@@ -3534,13 +3745,16 @@
     <w:abstractNumId w:val="2"/>
   </w:num>
   <w:num w:numId="4">
-    <w:abstractNumId w:val="4"/>
+    <w:abstractNumId w:val="5"/>
   </w:num>
   <w:num w:numId="5">
     <w:abstractNumId w:val="1"/>
   </w:num>
   <w:num w:numId="6">
-    <w:abstractNumId w:val="5"/>
+    <w:abstractNumId w:val="6"/>
+  </w:num>
+  <w:num w:numId="7">
+    <w:abstractNumId w:val="3"/>
   </w:num>
 </w:numbering>
 </file>

</xml_diff>

<commit_message>
add new graphics and minor fixes
</commit_message>
<xml_diff>
--- a/project/statistics-project-62167.docx
+++ b/project/statistics-project-62167.docx
@@ -35,43 +35,7 @@
           <w:b/>
           <w:sz w:val="32"/>
         </w:rPr>
-        <w:t xml:space="preserve">Иван </w:t>
-      </w:r>
-      <w:proofErr w:type="spellStart"/>
-      <w:r>
-        <w:rPr>
-          <w:rFonts w:asciiTheme="majorHAnsi" w:hAnsiTheme="majorHAnsi" w:cstheme="majorHAnsi"/>
-          <w:b/>
-          <w:sz w:val="32"/>
-        </w:rPr>
-        <w:t>Чучулски</w:t>
-      </w:r>
-      <w:proofErr w:type="spellEnd"/>
-      <w:r>
-        <w:rPr>
-          <w:rFonts w:asciiTheme="majorHAnsi" w:hAnsiTheme="majorHAnsi" w:cstheme="majorHAnsi"/>
-          <w:b/>
-          <w:sz w:val="32"/>
-        </w:rPr>
-        <w:t xml:space="preserve"> </w:t>
-      </w:r>
-      <w:proofErr w:type="spellStart"/>
-      <w:r>
-        <w:rPr>
-          <w:rFonts w:asciiTheme="majorHAnsi" w:hAnsiTheme="majorHAnsi" w:cstheme="majorHAnsi"/>
-          <w:b/>
-          <w:sz w:val="32"/>
-        </w:rPr>
-        <w:t>ф.н</w:t>
-      </w:r>
-      <w:proofErr w:type="spellEnd"/>
-      <w:r>
-        <w:rPr>
-          <w:rFonts w:asciiTheme="majorHAnsi" w:hAnsiTheme="majorHAnsi" w:cstheme="majorHAnsi"/>
-          <w:b/>
-          <w:sz w:val="32"/>
-        </w:rPr>
-        <w:t>. 6216</w:t>
+        <w:t>Иван Чучулски ф.н. 6216</w:t>
       </w:r>
       <w:r>
         <w:rPr>
@@ -487,23 +451,7 @@
           <w:rFonts w:cstheme="minorHAnsi"/>
           <w:sz w:val="32"/>
         </w:rPr>
-        <w:t xml:space="preserve"> техните локации и разсейвания. След това ще видим дали </w:t>
-      </w:r>
-      <w:proofErr w:type="spellStart"/>
-      <w:r>
-        <w:rPr>
-          <w:rFonts w:cstheme="minorHAnsi"/>
-          <w:sz w:val="32"/>
-        </w:rPr>
-        <w:t>категорийната</w:t>
-      </w:r>
-      <w:proofErr w:type="spellEnd"/>
-      <w:r>
-        <w:rPr>
-          <w:rFonts w:cstheme="minorHAnsi"/>
-          <w:sz w:val="32"/>
-        </w:rPr>
-        <w:t xml:space="preserve"> променлива може да е обясняваща за всяка от</w:t>
+        <w:t xml:space="preserve"> техните локации и разсейвания. След това ще видим дали категорийната променлива може да е обясняваща за всяка от</w:t>
       </w:r>
       <w:r>
         <w:rPr>
@@ -1041,7 +989,7 @@
           <w:sz w:val="32"/>
         </w:rPr>
         <w:pict>
-          <v:shape id="_x0000_i1026" type="#_x0000_t75" style="width:453.25pt;height:322.35pt">
+          <v:shape id="_x0000_i1035" type="#_x0000_t75" style="width:453.25pt;height:320.75pt">
             <v:imagedata r:id="rId6" o:title="2-2-height-1-hist-barplot"/>
           </v:shape>
         </w:pict>
@@ -1063,7 +1011,7 @@
           <w:lang w:val="en-US"/>
         </w:rPr>
         <w:pict>
-          <v:shape id="_x0000_i1027" type="#_x0000_t75" style="width:453.25pt;height:333.25pt">
+          <v:shape id="_x0000_i1026" type="#_x0000_t75" style="width:453.25pt;height:333.25pt">
             <v:imagedata r:id="rId7" o:title="2-2-height-2-qqplot"/>
           </v:shape>
         </w:pict>
@@ -1355,25 +1303,7 @@
           <w:sz w:val="32"/>
           <w:lang w:val="en-US"/>
         </w:rPr>
-        <w:t>round(mean(</w:t>
-      </w:r>
-      <w:proofErr w:type="spellStart"/>
-      <w:r>
-        <w:rPr>
-          <w:rFonts w:cstheme="minorHAnsi"/>
-          <w:sz w:val="32"/>
-          <w:lang w:val="en-US"/>
-        </w:rPr>
-        <w:t>mydata$Height</w:t>
-      </w:r>
-      <w:proofErr w:type="spellEnd"/>
-      <w:r>
-        <w:rPr>
-          <w:rFonts w:cstheme="minorHAnsi"/>
-          <w:sz w:val="32"/>
-          <w:lang w:val="en-US"/>
-        </w:rPr>
-        <w:t>), 3)</w:t>
+        <w:t>round(mean(mydata$Height), 3)</w:t>
       </w:r>
       <w:r>
         <w:rPr>
@@ -1430,43 +1360,7 @@
           <w:sz w:val="32"/>
           <w:lang w:val="en-US"/>
         </w:rPr>
-        <w:t>round(</w:t>
-      </w:r>
-      <w:proofErr w:type="spellStart"/>
-      <w:r>
-        <w:rPr>
-          <w:rFonts w:cstheme="minorHAnsi"/>
-          <w:sz w:val="32"/>
-          <w:lang w:val="en-US"/>
-        </w:rPr>
-        <w:t>sd</w:t>
-      </w:r>
-      <w:proofErr w:type="spellEnd"/>
-      <w:r>
-        <w:rPr>
-          <w:rFonts w:cstheme="minorHAnsi"/>
-          <w:sz w:val="32"/>
-          <w:lang w:val="en-US"/>
-        </w:rPr>
-        <w:t>(</w:t>
-      </w:r>
-      <w:proofErr w:type="spellStart"/>
-      <w:r>
-        <w:rPr>
-          <w:rFonts w:cstheme="minorHAnsi"/>
-          <w:sz w:val="32"/>
-          <w:lang w:val="en-US"/>
-        </w:rPr>
-        <w:t>mydata$Height</w:t>
-      </w:r>
-      <w:proofErr w:type="spellEnd"/>
-      <w:r>
-        <w:rPr>
-          <w:rFonts w:cstheme="minorHAnsi"/>
-          <w:sz w:val="32"/>
-          <w:lang w:val="en-US"/>
-        </w:rPr>
-        <w:t>), 3)</w:t>
+        <w:t>round(sd(mydata$Height), 3)</w:t>
       </w:r>
       <w:r>
         <w:rPr>
@@ -1536,7 +1430,7 @@
           <w:lang w:val="en-US"/>
         </w:rPr>
         <w:pict>
-          <v:shape id="_x0000_i1028" type="#_x0000_t75" style="width:453.25pt;height:338.2pt">
+          <v:shape id="_x0000_i1036" type="#_x0000_t75" style="width:453.25pt;height:338.2pt">
             <v:imagedata r:id="rId8" o:title="2-3-handspan-1-hist-barplot"/>
           </v:shape>
         </w:pict>
@@ -1559,7 +1453,7 @@
         </w:rPr>
         <w:lastRenderedPageBreak/>
         <w:pict>
-          <v:shape id="_x0000_i1029" type="#_x0000_t75" style="width:453.25pt;height:338.2pt">
+          <v:shape id="_x0000_i1027" type="#_x0000_t75" style="width:453.25pt;height:338.2pt">
             <v:imagedata r:id="rId9" o:title="2-3-handspan-3-qqplot"/>
           </v:shape>
         </w:pict>
@@ -1603,23 +1497,13 @@
         </w:rPr>
         <w:t xml:space="preserve">наличието на изкривявания в </w:t>
       </w:r>
-      <w:proofErr w:type="spellStart"/>
-      <w:r>
-        <w:rPr>
-          <w:rFonts w:cstheme="minorHAnsi"/>
-          <w:sz w:val="32"/>
-          <w:lang w:val="en-US"/>
-        </w:rPr>
-        <w:t>qqplot</w:t>
-      </w:r>
-      <w:proofErr w:type="spellEnd"/>
-      <w:r>
-        <w:rPr>
-          <w:rFonts w:cstheme="minorHAnsi"/>
-          <w:sz w:val="32"/>
-          <w:lang w:val="en-US"/>
-        </w:rPr>
-        <w:t>-</w:t>
+      <w:r>
+        <w:rPr>
+          <w:rFonts w:cstheme="minorHAnsi"/>
+          <w:sz w:val="32"/>
+          <w:lang w:val="en-US"/>
+        </w:rPr>
+        <w:t>qqplot-</w:t>
       </w:r>
       <w:r>
         <w:rPr>
@@ -1633,7 +1517,7 @@
           <w:rFonts w:cstheme="minorHAnsi"/>
           <w:sz w:val="32"/>
         </w:rPr>
-        <w:t>говорят, че това може</w:t>
+        <w:t>говорят, че може</w:t>
       </w:r>
       <w:r>
         <w:rPr>
@@ -1854,25 +1738,7 @@
           <w:sz w:val="32"/>
           <w:lang w:val="en-US"/>
         </w:rPr>
-        <w:t>round(median(</w:t>
-      </w:r>
-      <w:proofErr w:type="spellStart"/>
-      <w:r>
-        <w:rPr>
-          <w:rFonts w:cstheme="minorHAnsi"/>
-          <w:sz w:val="32"/>
-          <w:lang w:val="en-US"/>
-        </w:rPr>
-        <w:t>mydata$Handspan</w:t>
-      </w:r>
-      <w:proofErr w:type="spellEnd"/>
-      <w:r>
-        <w:rPr>
-          <w:rFonts w:cstheme="minorHAnsi"/>
-          <w:sz w:val="32"/>
-          <w:lang w:val="en-US"/>
-        </w:rPr>
-        <w:t>), 3)</w:t>
+        <w:t>round(median(mydata$Handspan), 3)</w:t>
       </w:r>
       <w:r>
         <w:rPr>
@@ -1929,25 +1795,7 @@
           <w:sz w:val="32"/>
           <w:lang w:val="en-US"/>
         </w:rPr>
-        <w:t>round(mad(</w:t>
-      </w:r>
-      <w:proofErr w:type="spellStart"/>
-      <w:r>
-        <w:rPr>
-          <w:rFonts w:cstheme="minorHAnsi"/>
-          <w:sz w:val="32"/>
-          <w:lang w:val="en-US"/>
-        </w:rPr>
-        <w:t>mydata$Handspan</w:t>
-      </w:r>
-      <w:proofErr w:type="spellEnd"/>
-      <w:r>
-        <w:rPr>
-          <w:rFonts w:cstheme="minorHAnsi"/>
-          <w:sz w:val="32"/>
-          <w:lang w:val="en-US"/>
-        </w:rPr>
-        <w:t>), 3)</w:t>
+        <w:t>round(mad(mydata$Handspan), 3)</w:t>
       </w:r>
       <w:r>
         <w:rPr>
@@ -2113,7 +1961,7 @@
           <w:sz w:val="32"/>
         </w:rPr>
         <w:pict>
-          <v:shape id="_x0000_i1030" type="#_x0000_t75" style="width:453.25pt;height:338.2pt">
+          <v:shape id="_x0000_i1028" type="#_x0000_t75" style="width:453.25pt;height:338.2pt">
             <v:imagedata r:id="rId10" o:title="3-1-1-sex-and-height-1"/>
           </v:shape>
         </w:pict>
@@ -2212,7 +2060,7 @@
           <w:sz w:val="32"/>
         </w:rPr>
         <w:pict>
-          <v:shape id="_x0000_i1031" type="#_x0000_t75" style="width:453.25pt;height:338.2pt">
+          <v:shape id="_x0000_i1029" type="#_x0000_t75" style="width:453.25pt;height:338.2pt">
             <v:imagedata r:id="rId11" o:title="3-1-1-sex-height-2"/>
           </v:shape>
         </w:pict>
@@ -2425,7 +2273,7 @@
           <w:sz w:val="32"/>
         </w:rPr>
         <w:pict>
-          <v:shape id="_x0000_i1032" type="#_x0000_t75" style="width:453.25pt;height:338.2pt">
+          <v:shape id="_x0000_i1030" type="#_x0000_t75" style="width:453.25pt;height:338.2pt">
             <v:imagedata r:id="rId12" o:title="3-1-2-sex-handspan-1"/>
           </v:shape>
         </w:pict>
@@ -2575,6 +2423,16 @@
     </w:p>
     <w:p>
       <w:pPr>
+        <w:jc w:val="both"/>
+        <w:rPr>
+          <w:rFonts w:cstheme="minorHAnsi"/>
+          <w:sz w:val="32"/>
+          <w:lang w:val="en-US"/>
+        </w:rPr>
+      </w:pPr>
+    </w:p>
+    <w:p>
+      <w:pPr>
         <w:ind w:left="142"/>
         <w:jc w:val="both"/>
         <w:rPr>
@@ -2583,36 +2441,15 @@
           <w:lang w:val="en-US"/>
         </w:rPr>
       </w:pPr>
-    </w:p>
-    <w:p>
-      <w:pPr>
-        <w:ind w:left="142"/>
-        <w:jc w:val="both"/>
-        <w:rPr>
-          <w:rFonts w:cstheme="minorHAnsi"/>
-          <w:sz w:val="32"/>
-          <w:lang w:val="en-US"/>
-        </w:rPr>
-      </w:pPr>
-    </w:p>
-    <w:p>
-      <w:pPr>
-        <w:ind w:left="142"/>
-        <w:jc w:val="both"/>
-        <w:rPr>
-          <w:rFonts w:cstheme="minorHAnsi"/>
-          <w:sz w:val="32"/>
-          <w:lang w:val="en-US"/>
-        </w:rPr>
-      </w:pPr>
-      <w:r>
-        <w:rPr>
-          <w:rFonts w:cstheme="minorHAnsi"/>
-          <w:sz w:val="32"/>
-          <w:lang w:val="en-US"/>
-        </w:rPr>
+      <w:r>
+        <w:rPr>
+          <w:rFonts w:cstheme="minorHAnsi"/>
+          <w:sz w:val="32"/>
+          <w:lang w:val="en-US"/>
+        </w:rPr>
+        <w:lastRenderedPageBreak/>
         <w:pict>
-          <v:shape id="_x0000_i1033" type="#_x0000_t75" style="width:453.25pt;height:338.2pt">
+          <v:shape id="_x0000_i1031" type="#_x0000_t75" style="width:453.25pt;height:338.2pt">
             <v:imagedata r:id="rId13" o:title="3-1-2-sex-handspan-2"/>
           </v:shape>
         </w:pict>
@@ -2639,7 +2476,21 @@
           <w:rFonts w:cstheme="minorHAnsi"/>
           <w:sz w:val="32"/>
         </w:rPr>
-        <w:t xml:space="preserve"> по-скоро не</w:t>
+        <w:t xml:space="preserve"> имаме </w:t>
+      </w:r>
+      <w:r>
+        <w:rPr>
+          <w:rFonts w:cstheme="minorHAnsi"/>
+          <w:sz w:val="32"/>
+        </w:rPr>
+        <w:t>лява</w:t>
+      </w:r>
+      <w:r>
+        <w:rPr>
+          <w:rFonts w:cstheme="minorHAnsi"/>
+          <w:sz w:val="32"/>
+        </w:rPr>
+        <w:t xml:space="preserve"> асиметрия</w:t>
       </w:r>
       <w:r>
         <w:rPr>
@@ -2682,23 +2533,7 @@
           <w:rFonts w:cstheme="minorHAnsi"/>
           <w:sz w:val="32"/>
         </w:rPr>
-        <w:t>shapiro.test(</w:t>
-      </w:r>
-      <w:proofErr w:type="spellStart"/>
-      <w:r>
-        <w:rPr>
-          <w:rFonts w:cstheme="minorHAnsi"/>
-          <w:sz w:val="32"/>
-        </w:rPr>
-        <w:t>fem_handspan</w:t>
-      </w:r>
-      <w:proofErr w:type="spellEnd"/>
-      <w:r>
-        <w:rPr>
-          <w:rFonts w:cstheme="minorHAnsi"/>
-          <w:sz w:val="32"/>
-        </w:rPr>
-        <w:t>)</w:t>
+        <w:t>shapiro.test(fem_handspan)</w:t>
       </w:r>
     </w:p>
     <w:p>
@@ -2792,6 +2627,15 @@
     </w:p>
     <w:p>
       <w:pPr>
+        <w:ind w:left="142"/>
+        <w:rPr>
+          <w:rFonts w:cstheme="minorHAnsi"/>
+          <w:sz w:val="32"/>
+        </w:rPr>
+      </w:pPr>
+    </w:p>
+    <w:p>
+      <w:pPr>
         <w:pStyle w:val="a3"/>
         <w:numPr>
           <w:ilvl w:val="1"/>
@@ -2868,7 +2712,7 @@
           <w:sz w:val="32"/>
         </w:rPr>
         <w:pict>
-          <v:shape id="_x0000_i1036" type="#_x0000_t75" style="width:453.25pt;height:325.65pt">
+          <v:shape id="_x0000_i1032" type="#_x0000_t75" style="width:453.25pt;height:325.65pt">
             <v:imagedata r:id="rId14" o:title="3-2-height-handspan-1"/>
           </v:shape>
         </w:pict>
@@ -2889,7 +2733,7 @@
           <w:sz w:val="32"/>
         </w:rPr>
         <w:pict>
-          <v:shape id="_x0000_i1034" type="#_x0000_t75" style="width:453.25pt;height:306pt">
+          <v:shape id="_x0000_i1033" type="#_x0000_t75" style="width:453.25pt;height:306pt">
             <v:imagedata r:id="rId15" o:title="3-2-height-handspan-2"/>
           </v:shape>
         </w:pict>
@@ -2901,8 +2745,6 @@
         </w:rPr>
         <w:t xml:space="preserve"> </w:t>
       </w:r>
-      <w:bookmarkStart w:id="0" w:name="_GoBack"/>
-      <w:bookmarkEnd w:id="0"/>
     </w:p>
     <w:p>
       <w:pPr>
@@ -2919,7 +2761,7 @@
         </w:rPr>
         <w:lastRenderedPageBreak/>
         <w:pict>
-          <v:shape id="_x0000_i1035" type="#_x0000_t75" style="width:453.25pt;height:338.2pt">
+          <v:shape id="_x0000_i1034" type="#_x0000_t75" style="width:453.25pt;height:338.2pt">
             <v:imagedata r:id="rId16" o:title="3-2-height-handspan-3"/>
           </v:shape>
         </w:pict>
@@ -3335,28 +3177,21 @@
           <w:rFonts w:cstheme="minorHAnsi"/>
           <w:sz w:val="32"/>
         </w:rPr>
-        <w:t xml:space="preserve"> и се наблюдаваше </w:t>
-      </w:r>
-      <w:r>
-        <w:rPr>
-          <w:rFonts w:cstheme="minorHAnsi"/>
-          <w:sz w:val="32"/>
-        </w:rPr>
-        <w:t>по-голямо</w:t>
-      </w:r>
-      <w:r>
-        <w:rPr>
-          <w:rFonts w:cstheme="minorHAnsi"/>
-          <w:sz w:val="32"/>
-        </w:rPr>
-        <w:t xml:space="preserve"> на стойностите</w:t>
-      </w:r>
-      <w:r>
-        <w:rPr>
-          <w:rFonts w:cstheme="minorHAnsi"/>
-          <w:sz w:val="32"/>
-        </w:rPr>
-        <w:t xml:space="preserve"> разсейване около средната стойност, докато при педята </w:t>
+        <w:t>. П</w:t>
+      </w:r>
+      <w:r>
+        <w:rPr>
+          <w:rFonts w:cstheme="minorHAnsi"/>
+          <w:sz w:val="32"/>
+        </w:rPr>
+        <w:t>ри педята</w:t>
+      </w:r>
+      <w:r>
+        <w:rPr>
+          <w:rFonts w:cstheme="minorHAnsi"/>
+          <w:sz w:val="32"/>
+        </w:rPr>
+        <w:t xml:space="preserve"> разпределението </w:t>
       </w:r>
       <w:r>
         <w:rPr>
@@ -3370,14 +3205,14 @@
           <w:rFonts w:cstheme="minorHAnsi"/>
           <w:sz w:val="32"/>
         </w:rPr>
-        <w:t>е беше с нормално разпределение</w:t>
-      </w:r>
-      <w:r>
-        <w:rPr>
-          <w:rFonts w:cstheme="minorHAnsi"/>
-          <w:sz w:val="32"/>
-        </w:rPr>
-        <w:t xml:space="preserve"> съвкупно и при отделните полове</w:t>
+        <w:t xml:space="preserve">е беше с нормално </w:t>
+      </w:r>
+      <w:r>
+        <w:rPr>
+          <w:rFonts w:cstheme="minorHAnsi"/>
+          <w:sz w:val="32"/>
+        </w:rPr>
+        <w:t>съвкупно и при отделните полове</w:t>
       </w:r>
       <w:r>
         <w:rPr>
@@ -3391,6 +3226,20 @@
           <w:rFonts w:cstheme="minorHAnsi"/>
           <w:sz w:val="32"/>
         </w:rPr>
+        <w:t>като</w:t>
+      </w:r>
+      <w:r>
+        <w:rPr>
+          <w:rFonts w:cstheme="minorHAnsi"/>
+          <w:sz w:val="32"/>
+        </w:rPr>
+        <w:t xml:space="preserve"> </w:t>
+      </w:r>
+      <w:r>
+        <w:rPr>
+          <w:rFonts w:cstheme="minorHAnsi"/>
+          <w:sz w:val="32"/>
+        </w:rPr>
         <w:t>измерванията бяха струпани около медианата и разсейването беше по-</w:t>
       </w:r>
       <w:r>
@@ -3419,15 +3268,45 @@
           <w:rFonts w:cstheme="minorHAnsi"/>
           <w:sz w:val="32"/>
         </w:rPr>
-        <w:t xml:space="preserve"> Като идеи за по-точни резултати може да се направи проучване с по-голям брой на извадката</w:t>
-      </w:r>
-      <w:r>
-        <w:rPr>
-          <w:rFonts w:cstheme="minorHAnsi"/>
-          <w:sz w:val="32"/>
-        </w:rPr>
-        <w:t xml:space="preserve"> </w:t>
-      </w:r>
+        <w:t xml:space="preserve"> Като идеи за</w:t>
+      </w:r>
+      <w:r>
+        <w:rPr>
+          <w:rFonts w:cstheme="minorHAnsi"/>
+          <w:sz w:val="32"/>
+        </w:rPr>
+        <w:t xml:space="preserve"> подобряване и получаване на по-точни резултати</w:t>
+      </w:r>
+      <w:r>
+        <w:rPr>
+          <w:rFonts w:cstheme="minorHAnsi"/>
+          <w:sz w:val="32"/>
+        </w:rPr>
+        <w:t xml:space="preserve"> може да се направи проучване с по-голям </w:t>
+      </w:r>
+      <w:r>
+        <w:rPr>
+          <w:rFonts w:cstheme="minorHAnsi"/>
+          <w:sz w:val="32"/>
+        </w:rPr>
+        <w:t>размер</w:t>
+      </w:r>
+      <w:r>
+        <w:rPr>
+          <w:rFonts w:cstheme="minorHAnsi"/>
+          <w:sz w:val="32"/>
+        </w:rPr>
+        <w:t xml:space="preserve"> на извадката</w:t>
+      </w:r>
+      <w:r>
+        <w:rPr>
+          <w:rFonts w:cstheme="minorHAnsi"/>
+          <w:sz w:val="32"/>
+        </w:rPr>
+        <w:t>.</w:t>
+      </w:r>
+      <w:bookmarkStart w:id="0" w:name="_GoBack"/>
+      <w:bookmarkEnd w:id="0"/>
     </w:p>
     <w:p>
       <w:pPr>

</xml_diff>

<commit_message>
small fixes in location/dispersion sections and conclusion
</commit_message>
<xml_diff>
--- a/project/statistics-project-62167.docx
+++ b/project/statistics-project-62167.docx
@@ -108,14 +108,21 @@
           <w:rFonts w:cstheme="minorHAnsi"/>
           <w:sz w:val="32"/>
         </w:rPr>
-        <w:t>Целта на проекта е да се изследват зависимости между измервания на физически показатели</w:t>
-      </w:r>
-      <w:r>
-        <w:rPr>
-          <w:rFonts w:cstheme="minorHAnsi"/>
-          <w:sz w:val="32"/>
-        </w:rPr>
-        <w:t xml:space="preserve"> на различни хора. Искаме да разберем дали при наличие на данни за едните показатели можем да направим изводи за стойностите на други показатели. </w:t>
+        <w:t>Целта на проекта е да се изследват зависимости между измервания на физически показатели на различни хора. Искаме да разберем</w:t>
+      </w:r>
+      <w:r>
+        <w:rPr>
+          <w:rFonts w:cstheme="minorHAnsi"/>
+          <w:sz w:val="32"/>
+        </w:rPr>
+        <w:t xml:space="preserve"> как пола влияе върху </w:t>
+      </w:r>
+      <w:r>
+        <w:rPr>
+          <w:rFonts w:cstheme="minorHAnsi"/>
+          <w:sz w:val="32"/>
+        </w:rPr>
+        <w:t>показателите и дали има взаимодействие между стойностите на измерванията.</w:t>
       </w:r>
     </w:p>
     <w:p>
@@ -451,7 +458,28 @@
           <w:rFonts w:cstheme="minorHAnsi"/>
           <w:sz w:val="32"/>
         </w:rPr>
-        <w:t xml:space="preserve"> техните локации и разсейвания. След това ще видим дали категорийната променлива може да е обясняваща за всяка от</w:t>
+        <w:t xml:space="preserve"> техните локация и разсейване</w:t>
+      </w:r>
+      <w:r>
+        <w:rPr>
+          <w:rFonts w:cstheme="minorHAnsi"/>
+          <w:sz w:val="32"/>
+        </w:rPr>
+        <w:t xml:space="preserve">. След това ще видим дали </w:t>
+      </w:r>
+      <w:r>
+        <w:rPr>
+          <w:rFonts w:cstheme="minorHAnsi"/>
+          <w:sz w:val="32"/>
+        </w:rPr>
+        <w:t>категорийната</w:t>
+      </w:r>
+      <w:r>
+        <w:rPr>
+          <w:rFonts w:cstheme="minorHAnsi"/>
+          <w:sz w:val="32"/>
+        </w:rPr>
+        <w:t xml:space="preserve"> променлива може да е обясняваща за всяка от</w:t>
       </w:r>
       <w:r>
         <w:rPr>
@@ -989,7 +1017,7 @@
           <w:sz w:val="32"/>
         </w:rPr>
         <w:pict>
-          <v:shape id="_x0000_i1035" type="#_x0000_t75" style="width:453.25pt;height:320.75pt">
+          <v:shape id="_x0000_i1026" type="#_x0000_t75" style="width:453.25pt;height:320.75pt">
             <v:imagedata r:id="rId6" o:title="2-2-height-1-hist-barplot"/>
           </v:shape>
         </w:pict>
@@ -1011,7 +1039,7 @@
           <w:lang w:val="en-US"/>
         </w:rPr>
         <w:pict>
-          <v:shape id="_x0000_i1026" type="#_x0000_t75" style="width:453.25pt;height:333.25pt">
+          <v:shape id="_x0000_i1027" type="#_x0000_t75" style="width:453.25pt;height:333.25pt">
             <v:imagedata r:id="rId7" o:title="2-2-height-2-qqplot"/>
           </v:shape>
         </w:pict>
@@ -1385,9 +1413,115 @@
         <w:rPr>
           <w:rFonts w:cstheme="minorHAnsi"/>
           <w:sz w:val="32"/>
-          <w:lang w:val="en-US"/>
-        </w:rPr>
-      </w:pPr>
+        </w:rPr>
+      </w:pPr>
+      <w:r>
+        <w:rPr>
+          <w:rFonts w:cstheme="minorHAnsi"/>
+          <w:sz w:val="32"/>
+        </w:rPr>
+        <w:t>Локацията е колкото средния ръст за човек, а</w:t>
+      </w:r>
+      <w:r>
+        <w:rPr>
+          <w:rFonts w:cstheme="minorHAnsi"/>
+          <w:sz w:val="32"/>
+        </w:rPr>
+        <w:t xml:space="preserve"> от хистограмата и </w:t>
+      </w:r>
+      <w:r>
+        <w:rPr>
+          <w:rFonts w:cstheme="minorHAnsi"/>
+          <w:sz w:val="32"/>
+        </w:rPr>
+        <w:t>стойността на дисперсията</w:t>
+      </w:r>
+      <w:r>
+        <w:rPr>
+          <w:rFonts w:cstheme="minorHAnsi"/>
+          <w:sz w:val="32"/>
+        </w:rPr>
+        <w:t xml:space="preserve"> </w:t>
+      </w:r>
+      <w:r>
+        <w:rPr>
+          <w:rFonts w:cstheme="minorHAnsi"/>
+          <w:sz w:val="32"/>
+        </w:rPr>
+        <w:t>показва</w:t>
+      </w:r>
+      <w:r>
+        <w:rPr>
+          <w:rFonts w:cstheme="minorHAnsi"/>
+          <w:sz w:val="32"/>
+        </w:rPr>
+        <w:t>, че</w:t>
+      </w:r>
+      <w:r>
+        <w:rPr>
+          <w:rFonts w:cstheme="minorHAnsi"/>
+          <w:sz w:val="32"/>
+        </w:rPr>
+        <w:t xml:space="preserve"> </w:t>
+      </w:r>
+      <w:r>
+        <w:rPr>
+          <w:rFonts w:cstheme="minorHAnsi"/>
+          <w:sz w:val="32"/>
+        </w:rPr>
+        <w:t xml:space="preserve">данните </w:t>
+      </w:r>
+      <w:r>
+        <w:rPr>
+          <w:rFonts w:cstheme="minorHAnsi"/>
+          <w:sz w:val="32"/>
+        </w:rPr>
+        <w:t xml:space="preserve">са </w:t>
+      </w:r>
+      <w:r>
+        <w:rPr>
+          <w:rFonts w:cstheme="minorHAnsi"/>
+          <w:sz w:val="32"/>
+        </w:rPr>
+        <w:t>равномерно разпределени в интервал</w:t>
+      </w:r>
+      <w:r>
+        <w:rPr>
+          <w:rFonts w:cstheme="minorHAnsi"/>
+          <w:sz w:val="32"/>
+          <w:lang w:val="en-US"/>
+        </w:rPr>
+        <w:t xml:space="preserve"> </w:t>
+      </w:r>
+      <w:r>
+        <w:rPr>
+          <w:rFonts w:cstheme="minorHAnsi"/>
+          <w:sz w:val="32"/>
+        </w:rPr>
+        <w:t>средната стойност</w:t>
+      </w:r>
+      <w:r>
+        <w:rPr>
+          <w:rFonts w:cstheme="minorHAnsi"/>
+          <w:sz w:val="32"/>
+        </w:rPr>
+        <w:t xml:space="preserve"> </w:t>
+      </w:r>
+      <w:r>
+        <w:rPr>
+          <w:rFonts w:cstheme="minorHAnsi"/>
+          <w:sz w:val="32"/>
+          <w:lang w:val="en-US"/>
+        </w:rPr>
+        <w:t>+-</w:t>
+      </w:r>
+      <w:r>
+        <w:rPr>
+          <w:rFonts w:cstheme="minorHAnsi"/>
+          <w:sz w:val="32"/>
+        </w:rPr>
+        <w:t xml:space="preserve"> дисперсията.</w:t>
+      </w:r>
     </w:p>
     <w:p>
       <w:pPr>
@@ -1430,7 +1564,7 @@
           <w:lang w:val="en-US"/>
         </w:rPr>
         <w:pict>
-          <v:shape id="_x0000_i1036" type="#_x0000_t75" style="width:453.25pt;height:338.2pt">
+          <v:shape id="_x0000_i1028" type="#_x0000_t75" style="width:453.25pt;height:338.2pt">
             <v:imagedata r:id="rId8" o:title="2-3-handspan-1-hist-barplot"/>
           </v:shape>
         </w:pict>
@@ -1453,7 +1587,7 @@
         </w:rPr>
         <w:lastRenderedPageBreak/>
         <w:pict>
-          <v:shape id="_x0000_i1027" type="#_x0000_t75" style="width:453.25pt;height:338.2pt">
+          <v:shape id="_x0000_i1029" type="#_x0000_t75" style="width:453.25pt;height:338.2pt">
             <v:imagedata r:id="rId9" o:title="2-3-handspan-3-qqplot"/>
           </v:shape>
         </w:pict>
@@ -1823,34 +1957,19 @@
           <w:sz w:val="32"/>
         </w:rPr>
       </w:pPr>
-    </w:p>
-    <w:p>
-      <w:pPr>
-        <w:ind w:left="142"/>
-        <w:jc w:val="both"/>
-        <w:rPr>
-          <w:rFonts w:cstheme="minorHAnsi"/>
-          <w:sz w:val="32"/>
-        </w:rPr>
-      </w:pPr>
-    </w:p>
-    <w:p>
-      <w:pPr>
-        <w:ind w:left="142"/>
-        <w:jc w:val="both"/>
-        <w:rPr>
-          <w:rFonts w:cstheme="minorHAnsi"/>
-          <w:sz w:val="32"/>
-          <w:lang w:val="en-US"/>
-        </w:rPr>
-      </w:pPr>
-      <w:r>
-        <w:rPr>
-          <w:rFonts w:cstheme="minorHAnsi"/>
-          <w:sz w:val="32"/>
-        </w:rPr>
-        <w:lastRenderedPageBreak/>
-        <w:t xml:space="preserve"> </w:t>
+      <w:r>
+        <w:rPr>
+          <w:rFonts w:cstheme="minorHAnsi"/>
+          <w:sz w:val="32"/>
+        </w:rPr>
+        <w:t>Локацията е нормална стойност за дължина на дланта, а неголямата стойност на дисперсията показва, че измерванията са струпани около медианата</w:t>
+      </w:r>
+      <w:r>
+        <w:rPr>
+          <w:rFonts w:cstheme="minorHAnsi"/>
+          <w:sz w:val="32"/>
+        </w:rPr>
+        <w:t>.</w:t>
       </w:r>
     </w:p>
     <w:p>
@@ -1874,6 +1993,7 @@
           <w:b/>
           <w:sz w:val="32"/>
         </w:rPr>
+        <w:lastRenderedPageBreak/>
         <w:t>Изследване на взаимодействия между променливите</w:t>
       </w:r>
     </w:p>
@@ -1961,7 +2081,7 @@
           <w:sz w:val="32"/>
         </w:rPr>
         <w:pict>
-          <v:shape id="_x0000_i1028" type="#_x0000_t75" style="width:453.25pt;height:338.2pt">
+          <v:shape id="_x0000_i1030" type="#_x0000_t75" style="width:453.25pt;height:338.2pt">
             <v:imagedata r:id="rId10" o:title="3-1-1-sex-and-height-1"/>
           </v:shape>
         </w:pict>
@@ -2010,7 +2130,17 @@
           <w:rFonts w:cstheme="minorHAnsi"/>
           <w:sz w:val="32"/>
         </w:rPr>
-        <w:t>Както видяхме по-рано броят на наблюденията е поравно между половете, можем да кажем, че резултатите отговарят на действителността, а именно, че полът е обясняваща променлива за ръста. Също така можем да забележим, че най-високите стойности на женския ръст са равни или малко над медианата на мъжкия, а има и мъж, който е по-нисък от 50-те процента на ръста на жените.</w:t>
+        <w:t>Също така можем да забележим, че най-високите стойности на женския ръст са равни или малко над медианата на мъжкия, а има и мъж, който е по-нисък от 50-те процента на ръста на жените.</w:t>
+      </w:r>
+      <w:r>
+        <w:t xml:space="preserve"> </w:t>
+      </w:r>
+      <w:r>
+        <w:rPr>
+          <w:rFonts w:cstheme="minorHAnsi"/>
+          <w:sz w:val="32"/>
+        </w:rPr>
+        <w:t>Както видяхме по-рано броят на наблюденията е поравно между половете, можем да кажем, че резултатите отговарят на действителността, а именно, че полът е обясняваща променлива за ръста.</w:t>
       </w:r>
     </w:p>
     <w:p>
@@ -2060,7 +2190,7 @@
           <w:sz w:val="32"/>
         </w:rPr>
         <w:pict>
-          <v:shape id="_x0000_i1029" type="#_x0000_t75" style="width:453.25pt;height:338.2pt">
+          <v:shape id="_x0000_i1031" type="#_x0000_t75" style="width:453.25pt;height:338.2pt">
             <v:imagedata r:id="rId11" o:title="3-1-1-sex-height-2"/>
           </v:shape>
         </w:pict>
@@ -2273,7 +2403,7 @@
           <w:sz w:val="32"/>
         </w:rPr>
         <w:pict>
-          <v:shape id="_x0000_i1030" type="#_x0000_t75" style="width:453.25pt;height:338.2pt">
+          <v:shape id="_x0000_i1032" type="#_x0000_t75" style="width:453.25pt;height:338.2pt">
             <v:imagedata r:id="rId12" o:title="3-1-2-sex-handspan-1"/>
           </v:shape>
         </w:pict>
@@ -2449,7 +2579,7 @@
         </w:rPr>
         <w:lastRenderedPageBreak/>
         <w:pict>
-          <v:shape id="_x0000_i1031" type="#_x0000_t75" style="width:453.25pt;height:338.2pt">
+          <v:shape id="_x0000_i1033" type="#_x0000_t75" style="width:453.25pt;height:338.2pt">
             <v:imagedata r:id="rId13" o:title="3-1-2-sex-handspan-2"/>
           </v:shape>
         </w:pict>
@@ -2712,7 +2842,7 @@
           <w:sz w:val="32"/>
         </w:rPr>
         <w:pict>
-          <v:shape id="_x0000_i1032" type="#_x0000_t75" style="width:453.25pt;height:325.65pt">
+          <v:shape id="_x0000_i1034" type="#_x0000_t75" style="width:453.25pt;height:325.65pt">
             <v:imagedata r:id="rId14" o:title="3-2-height-handspan-1"/>
           </v:shape>
         </w:pict>
@@ -2733,7 +2863,7 @@
           <w:sz w:val="32"/>
         </w:rPr>
         <w:pict>
-          <v:shape id="_x0000_i1033" type="#_x0000_t75" style="width:453.25pt;height:306pt">
+          <v:shape id="_x0000_i1035" type="#_x0000_t75" style="width:453.25pt;height:306pt">
             <v:imagedata r:id="rId15" o:title="3-2-height-handspan-2"/>
           </v:shape>
         </w:pict>
@@ -2761,7 +2891,7 @@
         </w:rPr>
         <w:lastRenderedPageBreak/>
         <w:pict>
-          <v:shape id="_x0000_i1034" type="#_x0000_t75" style="width:453.25pt;height:338.2pt">
+          <v:shape id="_x0000_i1036" type="#_x0000_t75" style="width:453.25pt;height:338.2pt">
             <v:imagedata r:id="rId16" o:title="3-2-height-handspan-3"/>
           </v:shape>
         </w:pict>
@@ -3099,7 +3229,6 @@
         <w:rPr>
           <w:rFonts w:cstheme="minorHAnsi"/>
           <w:sz w:val="32"/>
-          <w:lang w:val="en-US"/>
         </w:rPr>
       </w:pPr>
       <w:r>
@@ -3121,7 +3250,21 @@
           <w:rFonts w:cstheme="minorHAnsi"/>
           <w:sz w:val="32"/>
         </w:rPr>
-        <w:t xml:space="preserve"> физически фактори като ръст и дължина на дланта се влияят от пола на човека, ка</w:t>
+        <w:t xml:space="preserve"> физически</w:t>
+      </w:r>
+      <w:r>
+        <w:rPr>
+          <w:rFonts w:cstheme="minorHAnsi"/>
+          <w:sz w:val="32"/>
+        </w:rPr>
+        <w:t>те</w:t>
+      </w:r>
+      <w:r>
+        <w:rPr>
+          <w:rFonts w:cstheme="minorHAnsi"/>
+          <w:sz w:val="32"/>
+        </w:rPr>
+        <w:t xml:space="preserve"> фактори като ръст и дължина на дланта се влияят от пола на човека, ка</w:t>
       </w:r>
       <w:r>
         <w:rPr>
@@ -3191,21 +3334,35 @@
           <w:rFonts w:cstheme="minorHAnsi"/>
           <w:sz w:val="32"/>
         </w:rPr>
-        <w:t xml:space="preserve"> разпределението </w:t>
-      </w:r>
-      <w:r>
-        <w:rPr>
-          <w:rFonts w:cstheme="minorHAnsi"/>
-          <w:sz w:val="32"/>
-        </w:rPr>
-        <w:t>н</w:t>
-      </w:r>
-      <w:r>
-        <w:rPr>
-          <w:rFonts w:cstheme="minorHAnsi"/>
-          <w:sz w:val="32"/>
-        </w:rPr>
-        <w:t xml:space="preserve">е беше с нормално </w:t>
+        <w:t xml:space="preserve"> нямаше</w:t>
+      </w:r>
+      <w:r>
+        <w:rPr>
+          <w:rFonts w:cstheme="minorHAnsi"/>
+          <w:sz w:val="32"/>
+        </w:rPr>
+        <w:t xml:space="preserve"> </w:t>
+      </w:r>
+      <w:r>
+        <w:rPr>
+          <w:rFonts w:cstheme="minorHAnsi"/>
+          <w:sz w:val="32"/>
+        </w:rPr>
+        <w:t>нормално</w:t>
+      </w:r>
+      <w:r>
+        <w:rPr>
+          <w:rFonts w:cstheme="minorHAnsi"/>
+          <w:sz w:val="32"/>
+        </w:rPr>
+        <w:t xml:space="preserve"> разпределение</w:t>
+      </w:r>
+      <w:r>
+        <w:rPr>
+          <w:rFonts w:cstheme="minorHAnsi"/>
+          <w:sz w:val="32"/>
+        </w:rPr>
+        <w:t xml:space="preserve"> </w:t>
       </w:r>
       <w:r>
         <w:rPr>
@@ -3240,14 +3397,42 @@
           <w:rFonts w:cstheme="minorHAnsi"/>
           <w:sz w:val="32"/>
         </w:rPr>
-        <w:t>измерванията бяха струпани около медианата и разсейването беше по-</w:t>
-      </w:r>
-      <w:r>
-        <w:rPr>
-          <w:rFonts w:cstheme="minorHAnsi"/>
-          <w:sz w:val="32"/>
-        </w:rPr>
-        <w:t xml:space="preserve">малко. Намерихме, че съществува </w:t>
+        <w:t>разсейването беше по-малко</w:t>
+      </w:r>
+      <w:r>
+        <w:rPr>
+          <w:rFonts w:cstheme="minorHAnsi"/>
+          <w:sz w:val="32"/>
+        </w:rPr>
+        <w:t xml:space="preserve"> и</w:t>
+      </w:r>
+      <w:r>
+        <w:rPr>
+          <w:rFonts w:cstheme="minorHAnsi"/>
+          <w:sz w:val="32"/>
+        </w:rPr>
+        <w:t xml:space="preserve"> </w:t>
+      </w:r>
+      <w:r>
+        <w:rPr>
+          <w:rFonts w:cstheme="minorHAnsi"/>
+          <w:sz w:val="32"/>
+        </w:rPr>
+        <w:t>измерванията</w:t>
+      </w:r>
+      <w:r>
+        <w:rPr>
+          <w:rFonts w:cstheme="minorHAnsi"/>
+          <w:sz w:val="32"/>
+        </w:rPr>
+        <w:t xml:space="preserve"> бяха струпани около медианата</w:t>
+      </w:r>
+      <w:r>
+        <w:rPr>
+          <w:rFonts w:cstheme="minorHAnsi"/>
+          <w:sz w:val="32"/>
+        </w:rPr>
+        <w:t xml:space="preserve">. Намерихме, че съществува </w:t>
       </w:r>
       <w:r>
         <w:rPr>
@@ -3268,7 +3453,25 @@
           <w:rFonts w:cstheme="minorHAnsi"/>
           <w:sz w:val="32"/>
         </w:rPr>
-        <w:t xml:space="preserve"> Като идеи за</w:t>
+        <w:t xml:space="preserve"> </w:t>
+      </w:r>
+    </w:p>
+    <w:p>
+      <w:pPr>
+        <w:ind w:left="-454"/>
+        <w:jc w:val="both"/>
+        <w:rPr>
+          <w:rFonts w:cstheme="minorHAnsi"/>
+          <w:sz w:val="32"/>
+          <w:lang w:val="en-US"/>
+        </w:rPr>
+      </w:pPr>
+      <w:r>
+        <w:rPr>
+          <w:rFonts w:cstheme="minorHAnsi"/>
+          <w:sz w:val="32"/>
+        </w:rPr>
+        <w:t>Като идеи за</w:t>
       </w:r>
       <w:r>
         <w:rPr>
@@ -3303,10 +3506,24 @@
           <w:rFonts w:cstheme="minorHAnsi"/>
           <w:sz w:val="32"/>
         </w:rPr>
-        <w:t>.</w:t>
+        <w:t>,</w:t>
+      </w:r>
+      <w:r>
+        <w:rPr>
+          <w:rFonts w:cstheme="minorHAnsi"/>
+          <w:sz w:val="32"/>
+        </w:rPr>
+        <w:t xml:space="preserve"> както</w:t>
       </w:r>
       <w:bookmarkStart w:id="0" w:name="_GoBack"/>
       <w:bookmarkEnd w:id="0"/>
+      <w:r>
+        <w:rPr>
+          <w:rFonts w:cstheme="minorHAnsi"/>
+          <w:sz w:val="32"/>
+        </w:rPr>
+        <w:t xml:space="preserve"> и да се състави по-добра представителна извадка като се включат хора от по-широк етнически и социален статус.</w:t>
+      </w:r>
     </w:p>
     <w:p>
       <w:pPr>

</xml_diff>